<commit_message>
Updated comments, function signatures, documentation, gitignore.
</commit_message>
<xml_diff>
--- a/Lab01.docx
+++ b/Lab01.docx
@@ -1,6 +1,6 @@
 
 <file path=word/document.xml><?xml version="1.0" encoding="utf-8"?>
-<w:document xmlns:wpc="http://schemas.microsoft.com/office/word/2010/wordprocessingCanvas" xmlns:cx="http://schemas.microsoft.com/office/drawing/2014/chartex" xmlns:cx1="http://schemas.microsoft.com/office/drawing/2015/9/8/chartex" xmlns:cx2="http://schemas.microsoft.com/office/drawing/2015/10/21/chartex" xmlns:cx3="http://schemas.microsoft.com/office/drawing/2016/5/9/chartex" xmlns:cx4="http://schemas.microsoft.com/office/drawing/2016/5/10/chartex" xmlns:cx5="http://schemas.microsoft.com/office/drawing/2016/5/11/chartex" xmlns:cx6="http://schemas.microsoft.com/office/drawing/2016/5/12/chartex" xmlns:cx7="http://schemas.microsoft.com/office/drawing/2016/5/13/chartex" xmlns:cx8="http://schemas.microsoft.com/office/drawing/2016/5/14/chartex" xmlns:mc="http://schemas.openxmlformats.org/markup-compatibility/2006" xmlns:aink="http://schemas.microsoft.com/office/drawing/2016/ink" xmlns:am3d="http://schemas.microsoft.com/office/drawing/2017/model3d" xmlns:o="urn:schemas-microsoft-com:office:office" xmlns:r="http://schemas.openxmlformats.org/officeDocument/2006/relationships" xmlns:m="http://schemas.openxmlformats.org/officeDocument/2006/math" xmlns:v="urn:schemas-microsoft-com:vml" xmlns:wp14="http://schemas.microsoft.com/office/word/2010/wordprocessingDrawing" xmlns:wp="http://schemas.openxmlformats.org/drawingml/2006/wordprocessingDrawing" xmlns:w10="urn:schemas-microsoft-com:office:word" xmlns:w="http://schemas.openxmlformats.org/wordprocessingml/2006/main" xmlns:w14="http://schemas.microsoft.com/office/word/2010/wordml" xmlns:w15="http://schemas.microsoft.com/office/word/2012/wordml" xmlns:w16cex="http://schemas.microsoft.com/office/word/2018/wordml/cex" xmlns:w16cid="http://schemas.microsoft.com/office/word/2016/wordml/cid" xmlns:w16="http://schemas.microsoft.com/office/word/2018/wordml" xmlns:w16sdtdh="http://schemas.microsoft.com/office/word/2020/wordml/sdtdatahash" xmlns:w16se="http://schemas.microsoft.com/office/word/2015/wordml/symex" xmlns:wpg="http://schemas.microsoft.com/office/word/2010/wordprocessingGroup" xmlns:wpi="http://schemas.microsoft.com/office/word/2010/wordprocessingInk" xmlns:wne="http://schemas.microsoft.com/office/word/2006/wordml" xmlns:wps="http://schemas.microsoft.com/office/word/2010/wordprocessingShape" mc:Ignorable="w14 w15 w16se w16cid w16 w16cex w16sdtdh wp14">
+<w:document xmlns:wpc="http://schemas.microsoft.com/office/word/2010/wordprocessingCanvas" xmlns:cx="http://schemas.microsoft.com/office/drawing/2014/chartex" xmlns:cx1="http://schemas.microsoft.com/office/drawing/2015/9/8/chartex" xmlns:cx2="http://schemas.microsoft.com/office/drawing/2015/10/21/chartex" xmlns:cx3="http://schemas.microsoft.com/office/drawing/2016/5/9/chartex" xmlns:cx4="http://schemas.microsoft.com/office/drawing/2016/5/10/chartex" xmlns:cx5="http://schemas.microsoft.com/office/drawing/2016/5/11/chartex" xmlns:cx6="http://schemas.microsoft.com/office/drawing/2016/5/12/chartex" xmlns:cx7="http://schemas.microsoft.com/office/drawing/2016/5/13/chartex" xmlns:cx8="http://schemas.microsoft.com/office/drawing/2016/5/14/chartex" xmlns:mc="http://schemas.openxmlformats.org/markup-compatibility/2006" xmlns:aink="http://schemas.microsoft.com/office/drawing/2016/ink" xmlns:am3d="http://schemas.microsoft.com/office/drawing/2017/model3d" xmlns:o="urn:schemas-microsoft-com:office:office" xmlns:oel="http://schemas.microsoft.com/office/2019/extlst" xmlns:r="http://schemas.openxmlformats.org/officeDocument/2006/relationships" xmlns:m="http://schemas.openxmlformats.org/officeDocument/2006/math" xmlns:v="urn:schemas-microsoft-com:vml" xmlns:wp14="http://schemas.microsoft.com/office/word/2010/wordprocessingDrawing" xmlns:wp="http://schemas.openxmlformats.org/drawingml/2006/wordprocessingDrawing" xmlns:w10="urn:schemas-microsoft-com:office:word" xmlns:w="http://schemas.openxmlformats.org/wordprocessingml/2006/main" xmlns:w14="http://schemas.microsoft.com/office/word/2010/wordml" xmlns:w15="http://schemas.microsoft.com/office/word/2012/wordml" xmlns:w16cex="http://schemas.microsoft.com/office/word/2018/wordml/cex" xmlns:w16cid="http://schemas.microsoft.com/office/word/2016/wordml/cid" xmlns:w16="http://schemas.microsoft.com/office/word/2018/wordml" xmlns:w16sdtdh="http://schemas.microsoft.com/office/word/2020/wordml/sdtdatahash" xmlns:w16se="http://schemas.microsoft.com/office/word/2015/wordml/symex" xmlns:wpg="http://schemas.microsoft.com/office/word/2010/wordprocessingGroup" xmlns:wpi="http://schemas.microsoft.com/office/word/2010/wordprocessingInk" xmlns:wne="http://schemas.microsoft.com/office/word/2006/wordml" xmlns:wps="http://schemas.microsoft.com/office/word/2010/wordprocessingShape" mc:Ignorable="w14 w15 w16se w16cid w16 w16cex w16sdtdh wp14">
   <w:body>
     <w:p>
       <w:pPr>
@@ -690,19 +690,6 @@
           <w:szCs w:val="22"/>
         </w:rPr>
       </w:pPr>
-    </w:p>
-    <w:p>
-      <w:pPr>
-        <w:pStyle w:val="MediumGrid21"/>
-        <w:spacing w:before="60" w:line="264" w:lineRule="auto"/>
-        <w:rPr>
-          <w:rFonts w:ascii="Times New Roman" w:hAnsi="Times New Roman"/>
-          <w:b/>
-          <w:color w:val="C00000"/>
-          <w:sz w:val="22"/>
-          <w:szCs w:val="22"/>
-        </w:rPr>
-      </w:pPr>
       <w:r>
         <w:rPr>
           <w:rFonts w:ascii="Times New Roman" w:hAnsi="Times New Roman"/>
@@ -715,16 +702,16 @@
         <mc:AlternateContent>
           <mc:Choice Requires="wps">
             <w:drawing>
-              <wp:anchor distT="0" distB="0" distL="114300" distR="114300" simplePos="0" relativeHeight="251659264" behindDoc="0" locked="0" layoutInCell="1" allowOverlap="1" wp14:anchorId="5C44A6B3" wp14:editId="135D937A">
+              <wp:anchor distT="0" distB="0" distL="114300" distR="114300" simplePos="0" relativeHeight="251659264" behindDoc="0" locked="0" layoutInCell="1" allowOverlap="1" wp14:anchorId="5C44A6B3" wp14:editId="518C7A90">
                 <wp:simplePos x="0" y="0"/>
                 <wp:positionH relativeFrom="column">
-                  <wp:posOffset>-60960</wp:posOffset>
+                  <wp:posOffset>-62753</wp:posOffset>
                 </wp:positionH>
                 <wp:positionV relativeFrom="paragraph">
-                  <wp:posOffset>47625</wp:posOffset>
+                  <wp:posOffset>137160</wp:posOffset>
                 </wp:positionV>
-                <wp:extent cx="3726180" cy="190500"/>
-                <wp:effectExtent l="0" t="0" r="7620" b="12700"/>
+                <wp:extent cx="3726180" cy="280147"/>
+                <wp:effectExtent l="0" t="0" r="7620" b="12065"/>
                 <wp:wrapNone/>
                 <wp:docPr id="7" name="Rectangle 7"/>
                 <wp:cNvGraphicFramePr/>
@@ -735,7 +722,7 @@
                       <wps:spPr>
                         <a:xfrm>
                           <a:off x="0" y="0"/>
-                          <a:ext cx="3726180" cy="190500"/>
+                          <a:ext cx="3726180" cy="280147"/>
                         </a:xfrm>
                         <a:prstGeom prst="rect">
                           <a:avLst/>
@@ -770,16 +757,32 @@
                 <wp14:sizeRelH relativeFrom="margin">
                   <wp14:pctWidth>0</wp14:pctWidth>
                 </wp14:sizeRelH>
+                <wp14:sizeRelV relativeFrom="margin">
+                  <wp14:pctHeight>0</wp14:pctHeight>
+                </wp14:sizeRelV>
               </wp:anchor>
             </w:drawing>
           </mc:Choice>
           <mc:Fallback>
             <w:pict>
-              <v:rect w14:anchorId="014B59CB" id="Rectangle 7" o:spid="_x0000_s1026" style="position:absolute;margin-left:-4.8pt;margin-top:3.75pt;width:293.4pt;height:15pt;z-index:251659264;visibility:visible;mso-wrap-style:square;mso-width-percent:0;mso-wrap-distance-left:9pt;mso-wrap-distance-top:0;mso-wrap-distance-right:9pt;mso-wrap-distance-bottom:0;mso-position-horizontal:absolute;mso-position-horizontal-relative:text;mso-position-vertical:absolute;mso-position-vertical-relative:text;mso-width-percent:0;mso-width-relative:margin;v-text-anchor:middle" o:gfxdata="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" filled="f" strokecolor="#1f3763 [1604]" strokeweight="1pt"/>
+              <v:rect w14:anchorId="1F5D310B" id="Rectangle 7" o:spid="_x0000_s1026" style="position:absolute;margin-left:-4.95pt;margin-top:10.8pt;width:293.4pt;height:22.05pt;z-index:251659264;visibility:visible;mso-wrap-style:square;mso-width-percent:0;mso-height-percent:0;mso-wrap-distance-left:9pt;mso-wrap-distance-top:0;mso-wrap-distance-right:9pt;mso-wrap-distance-bottom:0;mso-position-horizontal:absolute;mso-position-horizontal-relative:text;mso-position-vertical:absolute;mso-position-vertical-relative:text;mso-width-percent:0;mso-height-percent:0;mso-width-relative:margin;mso-height-relative:margin;v-text-anchor:middle" o:gfxdata="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" filled="f" strokecolor="#1f3763 [1604]" strokeweight="1pt"/>
             </w:pict>
           </mc:Fallback>
         </mc:AlternateContent>
       </w:r>
+    </w:p>
+    <w:p>
+      <w:pPr>
+        <w:pStyle w:val="MediumGrid21"/>
+        <w:spacing w:before="60" w:line="264" w:lineRule="auto"/>
+        <w:rPr>
+          <w:rFonts w:ascii="Times New Roman" w:hAnsi="Times New Roman"/>
+          <w:b/>
+          <w:color w:val="C00000"/>
+          <w:sz w:val="22"/>
+          <w:szCs w:val="22"/>
+        </w:rPr>
+      </w:pPr>
       <w:r>
         <w:rPr>
           <w:rFonts w:ascii="Times New Roman" w:hAnsi="Times New Roman"/>
@@ -4633,15 +4636,7 @@
       </w:r>
       <w:proofErr w:type="spellEnd"/>
       <w:r>
-        <w:t xml:space="preserve">   smallest X data value </w:t>
-      </w:r>
-      <w:proofErr w:type="gramStart"/>
-      <w:r>
-        <w:t>allowed,</w:t>
-      </w:r>
-      <w:proofErr w:type="gramEnd"/>
-      <w:r>
-        <w:t xml:space="preserve"> resolution= </w:t>
+        <w:t xml:space="preserve">   smallest X data value allowed, resolution= </w:t>
       </w:r>
       <w:r>
         <w:t>1/32</w:t>
@@ -4660,15 +4655,7 @@
       </w:r>
       <w:proofErr w:type="spellEnd"/>
       <w:r>
-        <w:t xml:space="preserve">   largest X data value </w:t>
-      </w:r>
-      <w:proofErr w:type="gramStart"/>
-      <w:r>
-        <w:t>allowed,</w:t>
-      </w:r>
-      <w:proofErr w:type="gramEnd"/>
-      <w:r>
-        <w:t xml:space="preserve"> resolution= </w:t>
+        <w:t xml:space="preserve">   largest X data value allowed, resolution= </w:t>
       </w:r>
       <w:r>
         <w:t>1/32</w:t>
@@ -4687,15 +4674,7 @@
       </w:r>
       <w:proofErr w:type="spellEnd"/>
       <w:r>
-        <w:t xml:space="preserve">   smallest Y data value </w:t>
-      </w:r>
-      <w:proofErr w:type="gramStart"/>
-      <w:r>
-        <w:t>allowed,</w:t>
-      </w:r>
-      <w:proofErr w:type="gramEnd"/>
-      <w:r>
-        <w:t xml:space="preserve"> resolution= </w:t>
+        <w:t xml:space="preserve">   smallest Y data value allowed, resolution= </w:t>
       </w:r>
       <w:r>
         <w:t>1/32</w:t>
@@ -4714,15 +4693,7 @@
       </w:r>
       <w:proofErr w:type="spellEnd"/>
       <w:r>
-        <w:t xml:space="preserve">   largest Y data value </w:t>
-      </w:r>
-      <w:proofErr w:type="gramStart"/>
-      <w:r>
-        <w:t>allowed,</w:t>
-      </w:r>
-      <w:proofErr w:type="gramEnd"/>
-      <w:r>
-        <w:t xml:space="preserve"> resolution= </w:t>
+        <w:t xml:space="preserve">   largest Y data value allowed, resolution= </w:t>
       </w:r>
       <w:r>
         <w:t>1/32</w:t>
@@ -4820,7 +4791,6 @@
         </w:rPr>
       </w:pPr>
       <w:proofErr w:type="spellStart"/>
-      <w:proofErr w:type="gramStart"/>
       <w:r>
         <w:rPr>
           <w:color w:val="0052FF"/>
@@ -4829,7 +4799,6 @@
         <w:t>void</w:t>
       </w:r>
       <w:proofErr w:type="spellEnd"/>
-      <w:proofErr w:type="gramEnd"/>
       <w:r>
         <w:rPr>
           <w:color w:val="0052FF"/>
@@ -4929,7 +4898,6 @@
         </w:rPr>
         <w:t xml:space="preserve">  </w:t>
       </w:r>
-      <w:proofErr w:type="gramStart"/>
       <w:r>
         <w:rPr>
           <w:color w:val="0052FF"/>
@@ -4942,337 +4910,299 @@
           <w:color w:val="0052FF"/>
           <w:lang w:val="fr-FR"/>
         </w:rPr>
-        <w:t>int</w:t>
-      </w:r>
-      <w:proofErr w:type="gramEnd"/>
+        <w:t xml:space="preserve">int32_t </w:t>
+      </w:r>
+      <w:proofErr w:type="spellStart"/>
       <w:r>
         <w:rPr>
           <w:color w:val="0052FF"/>
           <w:lang w:val="fr-FR"/>
         </w:rPr>
-        <w:t xml:space="preserve">32_t </w:t>
-      </w:r>
-      <w:proofErr w:type="spellStart"/>
+        <w:t>minY</w:t>
+      </w:r>
+      <w:proofErr w:type="spellEnd"/>
       <w:r>
         <w:rPr>
           <w:color w:val="0052FF"/>
           <w:lang w:val="fr-FR"/>
         </w:rPr>
-        <w:t>minY</w:t>
-      </w:r>
-      <w:proofErr w:type="spellEnd"/>
+        <w:t xml:space="preserve">, </w:t>
+      </w:r>
       <w:r>
         <w:rPr>
           <w:color w:val="0052FF"/>
           <w:lang w:val="fr-FR"/>
         </w:rPr>
-        <w:t xml:space="preserve">, </w:t>
+        <w:t>u</w:t>
       </w:r>
       <w:r>
         <w:rPr>
           <w:color w:val="0052FF"/>
           <w:lang w:val="fr-FR"/>
         </w:rPr>
-        <w:t>u</w:t>
-      </w:r>
+        <w:t xml:space="preserve">int32_t </w:t>
+      </w:r>
+      <w:proofErr w:type="spellStart"/>
       <w:r>
         <w:rPr>
           <w:color w:val="0052FF"/>
           <w:lang w:val="fr-FR"/>
         </w:rPr>
-        <w:t xml:space="preserve">int32_t </w:t>
-      </w:r>
-      <w:proofErr w:type="spellStart"/>
+        <w:t>maxY</w:t>
+      </w:r>
+      <w:proofErr w:type="spellEnd"/>
       <w:r>
         <w:rPr>
           <w:color w:val="0052FF"/>
           <w:lang w:val="fr-FR"/>
         </w:rPr>
+        <w:t>);</w:t>
+      </w:r>
+    </w:p>
+    <w:p>
+      <w:pPr>
+        <w:pStyle w:val="CODE"/>
+        <w:rPr>
+          <w:lang w:val="fr-FR"/>
+        </w:rPr>
+      </w:pPr>
+    </w:p>
+    <w:p>
+      <w:pPr>
+        <w:pStyle w:val="CODE"/>
+        <w:rPr>
+          <w:lang w:val="fr-FR"/>
+        </w:rPr>
+      </w:pPr>
+    </w:p>
+    <w:p>
+      <w:pPr>
+        <w:pStyle w:val="CODE"/>
+        <w:rPr>
+          <w:lang w:val="fr-FR"/>
+        </w:rPr>
+      </w:pPr>
+    </w:p>
+    <w:p>
+      <w:pPr>
+        <w:pStyle w:val="CODE"/>
+        <w:rPr>
+          <w:lang w:val="fr-FR"/>
+        </w:rPr>
+      </w:pPr>
+    </w:p>
+    <w:p>
+      <w:pPr>
+        <w:pStyle w:val="CODE"/>
+      </w:pPr>
+      <w:r>
+        <w:t>/**************ST7735_XYplot***************</w:t>
+      </w:r>
+    </w:p>
+    <w:p>
+      <w:pPr>
+        <w:pStyle w:val="CODE"/>
+      </w:pPr>
+      <w:r>
+        <w:t xml:space="preserve"> Plot an array of (x,y) data</w:t>
+      </w:r>
+    </w:p>
+    <w:p>
+      <w:pPr>
+        <w:pStyle w:val="CODE"/>
+      </w:pPr>
+      <w:r>
+        <w:t xml:space="preserve"> Inputs:  num    number of data points in the two arrays</w:t>
+      </w:r>
+    </w:p>
+    <w:p>
+      <w:pPr>
+        <w:pStyle w:val="CODE"/>
+      </w:pPr>
+      <w:r>
+        <w:t xml:space="preserve">          </w:t>
+      </w:r>
+      <w:proofErr w:type="spellStart"/>
+      <w:r>
+        <w:t>bufX</w:t>
+      </w:r>
+      <w:proofErr w:type="spellEnd"/>
+      <w:r>
+        <w:t xml:space="preserve">   array of 32-bit fixed-point data, resolution= </w:t>
+      </w:r>
+      <w:r>
+        <w:t>1/32</w:t>
+      </w:r>
+    </w:p>
+    <w:p>
+      <w:pPr>
+        <w:pStyle w:val="CODE"/>
+      </w:pPr>
+      <w:r>
+        <w:t xml:space="preserve">          </w:t>
+      </w:r>
+      <w:proofErr w:type="spellStart"/>
+      <w:r>
+        <w:t>bufY</w:t>
+      </w:r>
+      <w:proofErr w:type="spellEnd"/>
+      <w:r>
+        <w:t xml:space="preserve">   array of 32-bit fixed-point data, resolution= </w:t>
+      </w:r>
+      <w:r>
+        <w:t>1/32</w:t>
+      </w:r>
+    </w:p>
+    <w:p>
+      <w:pPr>
+        <w:pStyle w:val="CODE"/>
+      </w:pPr>
+      <w:r>
+        <w:t xml:space="preserve">          color  16-bit color of the data points</w:t>
+      </w:r>
+    </w:p>
+    <w:p>
+      <w:pPr>
+        <w:pStyle w:val="CODE"/>
+      </w:pPr>
+      <w:r>
+        <w:t xml:space="preserve"> Outputs: none</w:t>
+      </w:r>
+    </w:p>
+    <w:p>
+      <w:pPr>
+        <w:pStyle w:val="CODE"/>
+      </w:pPr>
+      <w:r>
+        <w:t xml:space="preserve"> assumes ST7735_XYplotInit has been previously called</w:t>
+      </w:r>
+    </w:p>
+    <w:p>
+      <w:pPr>
+        <w:pStyle w:val="CODE"/>
+      </w:pPr>
+      <w:r>
+        <w:t xml:space="preserve"> neglect any points outside the </w:t>
+      </w:r>
+      <w:proofErr w:type="spellStart"/>
+      <w:r>
+        <w:t>minX</w:t>
+      </w:r>
+      <w:proofErr w:type="spellEnd"/>
+      <w:r>
+        <w:t xml:space="preserve"> </w:t>
+      </w:r>
+      <w:proofErr w:type="spellStart"/>
+      <w:r>
         <w:t>maxY</w:t>
       </w:r>
       <w:proofErr w:type="spellEnd"/>
       <w:r>
+        <w:t xml:space="preserve"> </w:t>
+      </w:r>
+      <w:proofErr w:type="spellStart"/>
+      <w:r>
+        <w:t>minY</w:t>
+      </w:r>
+      <w:proofErr w:type="spellEnd"/>
+      <w:r>
+        <w:t xml:space="preserve"> </w:t>
+      </w:r>
+      <w:proofErr w:type="spellStart"/>
+      <w:r>
+        <w:t>maxY</w:t>
+      </w:r>
+      <w:proofErr w:type="spellEnd"/>
+      <w:r>
+        <w:t xml:space="preserve"> bounds</w:t>
+      </w:r>
+    </w:p>
+    <w:p>
+      <w:pPr>
+        <w:pStyle w:val="CODE"/>
+      </w:pPr>
+      <w:r>
+        <w:t>*/</w:t>
+      </w:r>
+    </w:p>
+    <w:p>
+      <w:pPr>
+        <w:pStyle w:val="CODE"/>
         <w:rPr>
           <w:color w:val="0052FF"/>
-          <w:lang w:val="fr-FR"/>
-        </w:rPr>
-        <w:t>);</w:t>
-      </w:r>
-    </w:p>
-    <w:p>
-      <w:pPr>
-        <w:pStyle w:val="CODE"/>
-        <w:rPr>
-          <w:lang w:val="fr-FR"/>
-        </w:rPr>
-      </w:pPr>
-    </w:p>
-    <w:p>
-      <w:pPr>
-        <w:pStyle w:val="CODE"/>
-        <w:rPr>
-          <w:lang w:val="fr-FR"/>
-        </w:rPr>
-      </w:pPr>
-    </w:p>
-    <w:p>
-      <w:pPr>
-        <w:pStyle w:val="CODE"/>
-        <w:rPr>
-          <w:lang w:val="fr-FR"/>
-        </w:rPr>
-      </w:pPr>
-    </w:p>
-    <w:p>
-      <w:pPr>
-        <w:pStyle w:val="CODE"/>
-        <w:rPr>
-          <w:lang w:val="fr-FR"/>
-        </w:rPr>
-      </w:pPr>
-    </w:p>
-    <w:p>
-      <w:pPr>
-        <w:pStyle w:val="CODE"/>
-      </w:pPr>
-      <w:r>
-        <w:t>/**************ST7735_XYplot***************</w:t>
-      </w:r>
-    </w:p>
-    <w:p>
-      <w:pPr>
-        <w:pStyle w:val="CODE"/>
-      </w:pPr>
-      <w:r>
-        <w:t xml:space="preserve"> Plot an array of (x,y) data</w:t>
-      </w:r>
-    </w:p>
-    <w:p>
-      <w:pPr>
-        <w:pStyle w:val="CODE"/>
-      </w:pPr>
-      <w:r>
-        <w:t xml:space="preserve"> Inputs:  num    number of data points in the two arrays</w:t>
-      </w:r>
-    </w:p>
-    <w:p>
-      <w:pPr>
-        <w:pStyle w:val="CODE"/>
-      </w:pPr>
-      <w:r>
-        <w:t xml:space="preserve">          </w:t>
+        </w:rPr>
+      </w:pPr>
+      <w:r>
+        <w:rPr>
+          <w:color w:val="0052FF"/>
+        </w:rPr>
+        <w:t xml:space="preserve">void ST7735_XYplot(uint32_t num, </w:t>
+      </w:r>
+      <w:r>
+        <w:rPr>
+          <w:color w:val="0052FF"/>
+        </w:rPr>
+        <w:t>u</w:t>
+      </w:r>
+      <w:r>
+        <w:rPr>
+          <w:color w:val="0052FF"/>
+        </w:rPr>
+        <w:t xml:space="preserve">int32_t </w:t>
       </w:r>
       <w:proofErr w:type="spellStart"/>
       <w:r>
+        <w:rPr>
+          <w:color w:val="0052FF"/>
+        </w:rPr>
         <w:t>bufX</w:t>
       </w:r>
       <w:proofErr w:type="spellEnd"/>
       <w:r>
-        <w:t xml:space="preserve">   array of 32-bit fixed-point data, resolution= </w:t>
-      </w:r>
-      <w:r>
-        <w:t>1/32</w:t>
-      </w:r>
-    </w:p>
-    <w:p>
-      <w:pPr>
-        <w:pStyle w:val="CODE"/>
-      </w:pPr>
-      <w:r>
-        <w:t xml:space="preserve">          </w:t>
+        <w:rPr>
+          <w:color w:val="0052FF"/>
+        </w:rPr>
+        <w:t xml:space="preserve">[], </w:t>
+      </w:r>
+    </w:p>
+    <w:p>
+      <w:pPr>
+        <w:pStyle w:val="CODE"/>
+        <w:rPr>
+          <w:color w:val="0052FF"/>
+        </w:rPr>
+      </w:pPr>
+      <w:r>
+        <w:rPr>
+          <w:color w:val="0052FF"/>
+        </w:rPr>
+        <w:t xml:space="preserve">  </w:t>
+      </w:r>
+      <w:r>
+        <w:rPr>
+          <w:color w:val="0052FF"/>
+        </w:rPr>
+        <w:t>u</w:t>
+      </w:r>
+      <w:r>
+        <w:rPr>
+          <w:color w:val="0052FF"/>
+        </w:rPr>
+        <w:t xml:space="preserve">int32_t </w:t>
       </w:r>
       <w:proofErr w:type="spellStart"/>
       <w:r>
+        <w:rPr>
+          <w:color w:val="0052FF"/>
+        </w:rPr>
         <w:t>bufY</w:t>
       </w:r>
       <w:proofErr w:type="spellEnd"/>
       <w:r>
-        <w:t xml:space="preserve">   array of 32-bit fixed-point data, resolution= </w:t>
-      </w:r>
-      <w:r>
-        <w:t>1/32</w:t>
-      </w:r>
-    </w:p>
-    <w:p>
-      <w:pPr>
-        <w:pStyle w:val="CODE"/>
-      </w:pPr>
-      <w:r>
-        <w:t xml:space="preserve">          </w:t>
-      </w:r>
-      <w:proofErr w:type="gramStart"/>
-      <w:r>
-        <w:t>color  16</w:t>
-      </w:r>
-      <w:proofErr w:type="gramEnd"/>
-      <w:r>
-        <w:t>-bit color of the data points</w:t>
-      </w:r>
-    </w:p>
-    <w:p>
-      <w:pPr>
-        <w:pStyle w:val="CODE"/>
-      </w:pPr>
-      <w:r>
-        <w:t xml:space="preserve"> Outputs: none</w:t>
-      </w:r>
-    </w:p>
-    <w:p>
-      <w:pPr>
-        <w:pStyle w:val="CODE"/>
-      </w:pPr>
-      <w:r>
-        <w:t xml:space="preserve"> assumes ST7735_XYplotInit has been previously called</w:t>
-      </w:r>
-    </w:p>
-    <w:p>
-      <w:pPr>
-        <w:pStyle w:val="CODE"/>
-      </w:pPr>
-      <w:r>
-        <w:t xml:space="preserve"> neglect any points outside the </w:t>
-      </w:r>
-      <w:proofErr w:type="spellStart"/>
-      <w:r>
-        <w:t>minX</w:t>
-      </w:r>
-      <w:proofErr w:type="spellEnd"/>
-      <w:r>
-        <w:t xml:space="preserve"> </w:t>
-      </w:r>
-      <w:proofErr w:type="spellStart"/>
-      <w:r>
-        <w:t>maxY</w:t>
-      </w:r>
-      <w:proofErr w:type="spellEnd"/>
-      <w:r>
-        <w:t xml:space="preserve"> </w:t>
-      </w:r>
-      <w:proofErr w:type="spellStart"/>
-      <w:r>
-        <w:t>minY</w:t>
-      </w:r>
-      <w:proofErr w:type="spellEnd"/>
-      <w:r>
-        <w:t xml:space="preserve"> </w:t>
-      </w:r>
-      <w:proofErr w:type="spellStart"/>
-      <w:r>
-        <w:t>maxY</w:t>
-      </w:r>
-      <w:proofErr w:type="spellEnd"/>
-      <w:r>
-        <w:t xml:space="preserve"> bounds</w:t>
-      </w:r>
-    </w:p>
-    <w:p>
-      <w:pPr>
-        <w:pStyle w:val="CODE"/>
-      </w:pPr>
-      <w:r>
-        <w:t>*/</w:t>
-      </w:r>
-    </w:p>
-    <w:p>
-      <w:pPr>
-        <w:pStyle w:val="CODE"/>
         <w:rPr>
           <w:color w:val="0052FF"/>
         </w:rPr>
-      </w:pPr>
-      <w:r>
-        <w:rPr>
-          <w:color w:val="0052FF"/>
-        </w:rPr>
-        <w:t>void ST7735_</w:t>
-      </w:r>
-      <w:proofErr w:type="gramStart"/>
-      <w:r>
-        <w:rPr>
-          <w:color w:val="0052FF"/>
-        </w:rPr>
-        <w:t>XYplot(</w:t>
-      </w:r>
-      <w:proofErr w:type="gramEnd"/>
-      <w:r>
-        <w:rPr>
-          <w:color w:val="0052FF"/>
-        </w:rPr>
-        <w:t xml:space="preserve">uint32_t num, </w:t>
-      </w:r>
-      <w:r>
-        <w:rPr>
-          <w:color w:val="0052FF"/>
-        </w:rPr>
-        <w:t>u</w:t>
-      </w:r>
-      <w:r>
-        <w:rPr>
-          <w:color w:val="0052FF"/>
-        </w:rPr>
-        <w:t xml:space="preserve">int32_t </w:t>
-      </w:r>
-      <w:proofErr w:type="spellStart"/>
-      <w:r>
-        <w:rPr>
-          <w:color w:val="0052FF"/>
-        </w:rPr>
-        <w:t>bufX</w:t>
-      </w:r>
-      <w:proofErr w:type="spellEnd"/>
-      <w:r>
-        <w:rPr>
-          <w:color w:val="0052FF"/>
-        </w:rPr>
-        <w:t xml:space="preserve">[], </w:t>
-      </w:r>
-    </w:p>
-    <w:p>
-      <w:pPr>
-        <w:pStyle w:val="CODE"/>
-        <w:rPr>
-          <w:color w:val="0052FF"/>
-        </w:rPr>
-      </w:pPr>
-      <w:r>
-        <w:rPr>
-          <w:color w:val="0052FF"/>
-        </w:rPr>
-        <w:t xml:space="preserve">  </w:t>
-      </w:r>
-      <w:r>
-        <w:rPr>
-          <w:color w:val="0052FF"/>
-        </w:rPr>
-        <w:t>u</w:t>
-      </w:r>
-      <w:r>
-        <w:rPr>
-          <w:color w:val="0052FF"/>
-        </w:rPr>
-        <w:t xml:space="preserve">int32_t </w:t>
-      </w:r>
-      <w:proofErr w:type="spellStart"/>
-      <w:proofErr w:type="gramStart"/>
-      <w:r>
-        <w:rPr>
-          <w:color w:val="0052FF"/>
-        </w:rPr>
-        <w:t>bufY</w:t>
-      </w:r>
-      <w:proofErr w:type="spellEnd"/>
-      <w:r>
-        <w:rPr>
-          <w:color w:val="0052FF"/>
-        </w:rPr>
-        <w:t>[</w:t>
-      </w:r>
-      <w:proofErr w:type="gramEnd"/>
-      <w:r>
-        <w:rPr>
-          <w:color w:val="0052FF"/>
-        </w:rPr>
-        <w:t>], uint16_t color);</w:t>
+        <w:t>[], uint16_t color);</w:t>
       </w:r>
     </w:p>
     <w:p>
@@ -5288,7 +5218,7 @@
     </w:p>
     <w:p>
       <w:pPr>
-        <w:spacing w:line="264" w:lineRule="auto"/>
+        <w:spacing w:line="288" w:lineRule="auto"/>
         <w:jc w:val="both"/>
         <w:rPr>
           <w:rFonts w:ascii="Times New Roman" w:hAnsi="Times New Roman"/>
@@ -5463,7 +5393,7 @@
         <w:tabs>
           <w:tab w:val="left" w:pos="270"/>
         </w:tabs>
-        <w:spacing w:line="276" w:lineRule="auto"/>
+        <w:spacing w:line="288" w:lineRule="auto"/>
         <w:jc w:val="both"/>
         <w:rPr>
           <w:rFonts w:ascii="Times New Roman" w:hAnsi="Times New Roman"/>
@@ -5652,6 +5582,46 @@
     </w:p>
     <w:p>
       <w:pPr>
+        <w:spacing w:line="288" w:lineRule="auto"/>
+        <w:jc w:val="both"/>
+        <w:rPr>
+          <w:rFonts w:ascii="Times New Roman" w:hAnsi="Times New Roman"/>
+          <w:color w:val="000000"/>
+          <w:sz w:val="22"/>
+          <w:szCs w:val="22"/>
+        </w:rPr>
+      </w:pPr>
+      <w:r>
+        <w:rPr>
+          <w:rFonts w:ascii="Times New Roman" w:hAnsi="Times New Roman"/>
+          <w:color w:val="000000"/>
+          <w:sz w:val="22"/>
+          <w:szCs w:val="22"/>
+        </w:rPr>
+        <w:lastRenderedPageBreak/>
+        <w:t xml:space="preserve">You should design the </w:t>
+      </w:r>
+      <w:r>
+        <w:rPr>
+          <w:rFonts w:ascii="Times New Roman" w:hAnsi="Times New Roman"/>
+          <w:color w:val="000000"/>
+          <w:sz w:val="22"/>
+          <w:szCs w:val="22"/>
+        </w:rPr>
+        <w:t>four</w:t>
+      </w:r>
+      <w:r>
+        <w:rPr>
+          <w:rFonts w:ascii="Times New Roman" w:hAnsi="Times New Roman"/>
+          <w:color w:val="000000"/>
+          <w:sz w:val="22"/>
+          <w:szCs w:val="22"/>
+        </w:rPr>
+        <w:t xml:space="preserve"> functions, type the C code into Keil, and compile the project. As part of preparation, you do not need to run or debug the software functions. Show the preparation to the TA at the start of lab.</w:t>
+      </w:r>
+    </w:p>
+    <w:p>
+      <w:pPr>
         <w:spacing w:line="276" w:lineRule="auto"/>
         <w:jc w:val="both"/>
         <w:rPr>
@@ -5661,50 +5631,10 @@
           <w:szCs w:val="22"/>
         </w:rPr>
       </w:pPr>
-      <w:r>
-        <w:rPr>
-          <w:rFonts w:ascii="Times New Roman" w:hAnsi="Times New Roman"/>
-          <w:color w:val="000000"/>
-          <w:sz w:val="22"/>
-          <w:szCs w:val="22"/>
-        </w:rPr>
-        <w:lastRenderedPageBreak/>
-        <w:t xml:space="preserve">You should design the </w:t>
-      </w:r>
-      <w:r>
-        <w:rPr>
-          <w:rFonts w:ascii="Times New Roman" w:hAnsi="Times New Roman"/>
-          <w:color w:val="000000"/>
-          <w:sz w:val="22"/>
-          <w:szCs w:val="22"/>
-        </w:rPr>
-        <w:t>four</w:t>
-      </w:r>
-      <w:r>
-        <w:rPr>
-          <w:rFonts w:ascii="Times New Roman" w:hAnsi="Times New Roman"/>
-          <w:color w:val="000000"/>
-          <w:sz w:val="22"/>
-          <w:szCs w:val="22"/>
-        </w:rPr>
-        <w:t xml:space="preserve"> functions, type the C code into Keil, and compile the project. As part of preparation, you do not need to run or debug the software functions. Show the preparation to the TA at the start of lab.</w:t>
-      </w:r>
-    </w:p>
-    <w:p>
-      <w:pPr>
-        <w:spacing w:line="276" w:lineRule="auto"/>
-        <w:jc w:val="both"/>
-        <w:rPr>
-          <w:rFonts w:ascii="Times New Roman" w:hAnsi="Times New Roman"/>
-          <w:color w:val="000000"/>
-          <w:sz w:val="22"/>
-          <w:szCs w:val="22"/>
-        </w:rPr>
-      </w:pPr>
-    </w:p>
-    <w:p>
-      <w:pPr>
-        <w:spacing w:line="276" w:lineRule="auto"/>
+    </w:p>
+    <w:p>
+      <w:pPr>
+        <w:spacing w:line="288" w:lineRule="auto"/>
         <w:jc w:val="both"/>
         <w:rPr>
           <w:rFonts w:ascii="Times New Roman" w:hAnsi="Times New Roman"/>
@@ -5784,7 +5714,7 @@
     </w:p>
     <w:p>
       <w:pPr>
-        <w:spacing w:line="276" w:lineRule="auto"/>
+        <w:spacing w:line="288" w:lineRule="auto"/>
         <w:jc w:val="both"/>
         <w:rPr>
           <w:rFonts w:ascii="Times New Roman" w:hAnsi="Times New Roman"/>
@@ -5796,7 +5726,7 @@
     </w:p>
     <w:p>
       <w:pPr>
-        <w:spacing w:line="276" w:lineRule="auto"/>
+        <w:spacing w:line="288" w:lineRule="auto"/>
         <w:jc w:val="both"/>
         <w:rPr>
           <w:rFonts w:ascii="Times New Roman" w:hAnsi="Times New Roman"/>
@@ -5997,7 +5927,16 @@
             <w:sz w:val="22"/>
             <w:szCs w:val="22"/>
           </w:rPr>
-          <w:t>https://www.dropbox.com/s/azig59lbopm1nmb/LaunchPadDLL.dll?dl=1</w:t>
+          <w:t>https://www.dropbox.com/s/azig59</w:t>
+        </w:r>
+        <w:r>
+          <w:rPr>
+            <w:rStyle w:val="Hyperlink"/>
+            <w:rFonts w:ascii="Times New Roman" w:hAnsi="Times New Roman"/>
+            <w:sz w:val="22"/>
+            <w:szCs w:val="22"/>
+          </w:rPr>
+          <w:t>lbopm1nmb/LaunchPadDLL.dll?dl=1</w:t>
         </w:r>
       </w:hyperlink>
       <w:r>
@@ -6109,7 +6048,7 @@
     </w:p>
     <w:p>
       <w:pPr>
-        <w:spacing w:line="264" w:lineRule="auto"/>
+        <w:spacing w:line="288" w:lineRule="auto"/>
         <w:ind w:left="720"/>
         <w:jc w:val="both"/>
         <w:rPr>
@@ -6131,7 +6070,7 @@
     </w:p>
     <w:p>
       <w:pPr>
-        <w:spacing w:line="264" w:lineRule="auto"/>
+        <w:spacing w:line="288" w:lineRule="auto"/>
         <w:ind w:left="720"/>
         <w:jc w:val="both"/>
         <w:rPr>
@@ -6153,7 +6092,7 @@
     </w:p>
     <w:p>
       <w:pPr>
-        <w:spacing w:line="264" w:lineRule="auto"/>
+        <w:spacing w:line="288" w:lineRule="auto"/>
         <w:ind w:left="720"/>
         <w:jc w:val="both"/>
         <w:rPr>
@@ -6175,7 +6114,7 @@
     </w:p>
     <w:p>
       <w:pPr>
-        <w:spacing w:line="264" w:lineRule="auto"/>
+        <w:spacing w:line="288" w:lineRule="auto"/>
         <w:ind w:left="720"/>
         <w:jc w:val="both"/>
         <w:rPr>
@@ -6197,7 +6136,7 @@
     </w:p>
     <w:p>
       <w:pPr>
-        <w:spacing w:line="264" w:lineRule="auto"/>
+        <w:spacing w:line="288" w:lineRule="auto"/>
         <w:ind w:left="720"/>
         <w:jc w:val="both"/>
         <w:rPr>
@@ -6252,7 +6191,7 @@
     </w:p>
     <w:p>
       <w:pPr>
-        <w:spacing w:line="264" w:lineRule="auto"/>
+        <w:spacing w:line="288" w:lineRule="auto"/>
         <w:jc w:val="both"/>
         <w:rPr>
           <w:rFonts w:ascii="Times New Roman" w:hAnsi="Times New Roman"/>
@@ -6270,6 +6209,7 @@
           <w:sz w:val="22"/>
           <w:szCs w:val="22"/>
         </w:rPr>
+        <w:lastRenderedPageBreak/>
         <w:t xml:space="preserve">Using </w:t>
       </w:r>
       <w:proofErr w:type="spellStart"/>
@@ -6615,19 +6555,8 @@
           <w:sz w:val="22"/>
           <w:szCs w:val="22"/>
         </w:rPr>
-        <w:t xml:space="preserve">• set breakpoints, add global variables to watch window, observe I/O device registers in </w:t>
-      </w:r>
-      <w:proofErr w:type="gramStart"/>
-      <w:r>
-        <w:rPr>
-          <w:rFonts w:ascii="Times New Roman" w:hAnsi="Times New Roman"/>
-          <w:color w:val="000000"/>
-          <w:sz w:val="22"/>
-          <w:szCs w:val="22"/>
-        </w:rPr>
-        <w:t>debugger;</w:t>
-      </w:r>
-      <w:proofErr w:type="gramEnd"/>
+        <w:t>• set breakpoints, add global variables to watch window, observe I/O device registers in debugger;</w:t>
+      </w:r>
     </w:p>
     <w:p>
       <w:pPr>
@@ -7297,401 +7226,345 @@
         <w:rPr>
           <w:lang w:val="fr-FR"/>
         </w:rPr>
-        <w:t xml:space="preserve">T = 10.0 + 0.009768 * </w:t>
+        <w:t xml:space="preserve">T = 10.0 + 0.009768 * N; </w:t>
+      </w:r>
+      <w:r>
+        <w:rPr>
+          <w:lang w:val="fr-FR"/>
+        </w:rPr>
+        <w:tab/>
+      </w:r>
+    </w:p>
+    <w:p>
+      <w:pPr>
+        <w:pStyle w:val="CODE"/>
+        <w:rPr>
+          <w:lang w:val="fr-FR"/>
+        </w:rPr>
+      </w:pPr>
+      <w:r>
+        <w:rPr>
+          <w:lang w:val="fr-FR"/>
+        </w:rPr>
+        <w:t xml:space="preserve">  }</w:t>
+      </w:r>
+    </w:p>
+    <w:p>
+      <w:pPr>
+        <w:pStyle w:val="CODE"/>
+        <w:rPr>
+          <w:lang w:val="fr-FR"/>
+        </w:rPr>
+      </w:pPr>
+      <w:r>
+        <w:rPr>
+          <w:lang w:val="fr-FR"/>
+        </w:rPr>
+        <w:t>}</w:t>
+      </w:r>
+    </w:p>
+    <w:p>
+      <w:pPr>
+        <w:pStyle w:val="CODE"/>
+        <w:rPr>
+          <w:lang w:val="fr-FR"/>
+        </w:rPr>
+      </w:pPr>
+    </w:p>
+    <w:p>
+      <w:pPr>
+        <w:pStyle w:val="CODE"/>
+        <w:rPr>
+          <w:lang w:val="fr-FR"/>
+        </w:rPr>
+      </w:pPr>
+      <w:r>
+        <w:rPr>
+          <w:lang w:val="fr-FR"/>
+        </w:rPr>
+        <w:t xml:space="preserve">// version 2: C </w:t>
+      </w:r>
+      <w:proofErr w:type="spellStart"/>
+      <w:r>
+        <w:rPr>
+          <w:lang w:val="fr-FR"/>
+        </w:rPr>
+        <w:t>fixed</w:t>
+      </w:r>
+      <w:proofErr w:type="spellEnd"/>
+      <w:r>
+        <w:rPr>
+          <w:lang w:val="fr-FR"/>
+        </w:rPr>
+        <w:t>-point</w:t>
+      </w:r>
+    </w:p>
+    <w:p>
+      <w:pPr>
+        <w:pStyle w:val="CODE"/>
+        <w:rPr>
+          <w:lang w:val="fr-FR"/>
+        </w:rPr>
+      </w:pPr>
+      <w:r>
+        <w:rPr>
+          <w:lang w:val="fr-FR"/>
+        </w:rPr>
+        <w:t xml:space="preserve">volatile uint32_t T;    // </w:t>
+      </w:r>
+      <w:proofErr w:type="spellStart"/>
+      <w:r>
+        <w:rPr>
+          <w:lang w:val="fr-FR"/>
+        </w:rPr>
+        <w:t>temperature</w:t>
+      </w:r>
+      <w:proofErr w:type="spellEnd"/>
+      <w:r>
+        <w:rPr>
+          <w:lang w:val="fr-FR"/>
+        </w:rPr>
+        <w:t xml:space="preserve"> in 0.01 C</w:t>
+      </w:r>
+    </w:p>
+    <w:p>
+      <w:pPr>
+        <w:pStyle w:val="CODE"/>
+        <w:rPr>
+          <w:lang w:val="fr-FR"/>
+        </w:rPr>
+      </w:pPr>
+      <w:r>
+        <w:rPr>
+          <w:lang w:val="fr-FR"/>
+        </w:rPr>
+        <w:t>volatile uint32_t N;    // 12-bit ADC value</w:t>
+      </w:r>
+    </w:p>
+    <w:p>
+      <w:pPr>
+        <w:pStyle w:val="CODE"/>
+        <w:rPr>
+          <w:lang w:val="fr-FR"/>
+        </w:rPr>
+      </w:pPr>
+      <w:proofErr w:type="spellStart"/>
+      <w:r>
+        <w:rPr>
+          <w:lang w:val="fr-FR"/>
+        </w:rPr>
+        <w:t>void</w:t>
+      </w:r>
+      <w:proofErr w:type="spellEnd"/>
+      <w:r>
+        <w:rPr>
+          <w:lang w:val="fr-FR"/>
+        </w:rPr>
+        <w:t xml:space="preserve"> Test2(</w:t>
+      </w:r>
+      <w:proofErr w:type="spellStart"/>
+      <w:r>
+        <w:rPr>
+          <w:lang w:val="fr-FR"/>
+        </w:rPr>
+        <w:t>void</w:t>
+      </w:r>
+      <w:proofErr w:type="spellEnd"/>
+      <w:r>
+        <w:rPr>
+          <w:lang w:val="fr-FR"/>
+        </w:rPr>
+        <w:t>){</w:t>
+      </w:r>
+    </w:p>
+    <w:p>
+      <w:pPr>
+        <w:pStyle w:val="CODE"/>
+        <w:rPr>
+          <w:lang w:val="fr-FR"/>
+        </w:rPr>
+      </w:pPr>
+      <w:r>
+        <w:rPr>
+          <w:lang w:val="fr-FR"/>
+        </w:rPr>
+        <w:t xml:space="preserve">  </w:t>
       </w:r>
       <w:proofErr w:type="gramStart"/>
       <w:r>
         <w:rPr>
           <w:lang w:val="fr-FR"/>
         </w:rPr>
-        <w:t>N;</w:t>
+        <w:t>for(</w:t>
       </w:r>
       <w:proofErr w:type="gramEnd"/>
       <w:r>
         <w:rPr>
           <w:lang w:val="fr-FR"/>
         </w:rPr>
+        <w:t>N=0; N&lt;4096; N++){</w:t>
+      </w:r>
+    </w:p>
+    <w:p>
+      <w:pPr>
+        <w:pStyle w:val="CODE"/>
+      </w:pPr>
+      <w:r>
+        <w:rPr>
+          <w:lang w:val="fr-FR"/>
+        </w:rPr>
+        <w:t xml:space="preserve">    </w:t>
+      </w:r>
+      <w:r>
+        <w:t>T = 1000+ (125*N+64)&gt;&gt;</w:t>
+      </w:r>
+      <w:proofErr w:type="gramStart"/>
+      <w:r>
+        <w:t>7;</w:t>
+      </w:r>
+      <w:proofErr w:type="gramEnd"/>
+      <w:r>
         <w:t xml:space="preserve"> </w:t>
       </w:r>
       <w:r>
+        <w:tab/>
+      </w:r>
+    </w:p>
+    <w:p>
+      <w:pPr>
+        <w:pStyle w:val="CODE"/>
+      </w:pPr>
+      <w:r>
+        <w:t xml:space="preserve">  }</w:t>
+      </w:r>
+    </w:p>
+    <w:p>
+      <w:pPr>
+        <w:pStyle w:val="CODE"/>
+      </w:pPr>
+      <w:r>
+        <w:t>}</w:t>
+      </w:r>
+    </w:p>
+    <w:p>
+      <w:pPr>
+        <w:pStyle w:val="CODE"/>
+      </w:pPr>
+    </w:p>
+    <w:p>
+      <w:pPr>
+        <w:pStyle w:val="CODE"/>
+      </w:pPr>
+    </w:p>
+    <w:p>
+      <w:pPr>
+        <w:pStyle w:val="CODE"/>
+      </w:pPr>
+      <w:r>
+        <w:t>; Version 3 assembly floating point</w:t>
+      </w:r>
+    </w:p>
+    <w:p>
+      <w:pPr>
+        <w:pStyle w:val="CODE"/>
+      </w:pPr>
+      <w:r>
+        <w:t>; run with floating-point hardware active</w:t>
+      </w:r>
+    </w:p>
+    <w:p>
+      <w:pPr>
+        <w:pStyle w:val="CODE"/>
+      </w:pPr>
+      <w:r>
+        <w:t xml:space="preserve">        AREA    DATA, ALIGN=2</w:t>
+      </w:r>
+    </w:p>
+    <w:p>
+      <w:pPr>
+        <w:pStyle w:val="CODE"/>
+      </w:pPr>
+      <w:r>
+        <w:t>T       SPACE   4</w:t>
+      </w:r>
+    </w:p>
+    <w:p>
+      <w:pPr>
+        <w:pStyle w:val="CODE"/>
+      </w:pPr>
+      <w:r>
+        <w:t>N       SPACE   4</w:t>
+      </w:r>
+    </w:p>
+    <w:p>
+      <w:pPr>
+        <w:pStyle w:val="CODE"/>
+      </w:pPr>
+      <w:r>
+        <w:t xml:space="preserve">        AREA    |.text|, CODE, READONLY, ALIGN=2</w:t>
+      </w:r>
+    </w:p>
+    <w:p>
+      <w:pPr>
+        <w:pStyle w:val="CODE"/>
+      </w:pPr>
+      <w:r>
+        <w:t xml:space="preserve">        THUMB</w:t>
+      </w:r>
+    </w:p>
+    <w:p>
+      <w:pPr>
+        <w:pStyle w:val="CODE"/>
+      </w:pPr>
+      <w:r>
+        <w:t>Test3</w:t>
+      </w:r>
+    </w:p>
+    <w:p>
+      <w:pPr>
+        <w:pStyle w:val="CODE"/>
+      </w:pPr>
+      <w:r>
+        <w:t xml:space="preserve">      MOV R0,#0</w:t>
+      </w:r>
+    </w:p>
+    <w:p>
+      <w:pPr>
+        <w:pStyle w:val="CODE"/>
+      </w:pPr>
+      <w:r>
+        <w:t xml:space="preserve">      LDR R1,=N    ;pointer to N</w:t>
+      </w:r>
+    </w:p>
+    <w:p>
+      <w:pPr>
+        <w:pStyle w:val="CODE"/>
         <w:rPr>
           <w:lang w:val="fr-FR"/>
         </w:rPr>
-        <w:tab/>
-      </w:r>
-    </w:p>
-    <w:p>
-      <w:pPr>
-        <w:pStyle w:val="CODE"/>
+      </w:pPr>
+      <w:r>
+        <w:t xml:space="preserve">      </w:t>
+      </w:r>
+      <w:r>
         <w:rPr>
           <w:lang w:val="fr-FR"/>
         </w:rPr>
+        <w:t>LDR R2,=T    ;pointer to T</w:t>
+      </w:r>
+    </w:p>
+    <w:p>
+      <w:pPr>
+        <w:pStyle w:val="CODE"/>
       </w:pPr>
       <w:r>
         <w:rPr>
           <w:lang w:val="fr-FR"/>
         </w:rPr>
-        <w:t xml:space="preserve">  }</w:t>
-      </w:r>
-    </w:p>
-    <w:p>
-      <w:pPr>
-        <w:pStyle w:val="CODE"/>
-        <w:rPr>
-          <w:lang w:val="fr-FR"/>
-        </w:rPr>
-      </w:pPr>
-      <w:r>
-        <w:rPr>
-          <w:lang w:val="fr-FR"/>
-        </w:rPr>
-        <w:t>}</w:t>
-      </w:r>
-    </w:p>
-    <w:p>
-      <w:pPr>
-        <w:pStyle w:val="CODE"/>
-        <w:rPr>
-          <w:lang w:val="fr-FR"/>
-        </w:rPr>
-      </w:pPr>
-    </w:p>
-    <w:p>
-      <w:pPr>
-        <w:pStyle w:val="CODE"/>
-        <w:rPr>
-          <w:lang w:val="fr-FR"/>
-        </w:rPr>
-      </w:pPr>
-      <w:r>
-        <w:rPr>
-          <w:lang w:val="fr-FR"/>
-        </w:rPr>
-        <w:t xml:space="preserve">// version </w:t>
-      </w:r>
-      <w:proofErr w:type="gramStart"/>
-      <w:r>
-        <w:rPr>
-          <w:lang w:val="fr-FR"/>
-        </w:rPr>
-        <w:t>2:</w:t>
-      </w:r>
-      <w:proofErr w:type="gramEnd"/>
-      <w:r>
-        <w:rPr>
-          <w:lang w:val="fr-FR"/>
-        </w:rPr>
-        <w:t xml:space="preserve"> C </w:t>
-      </w:r>
-      <w:proofErr w:type="spellStart"/>
-      <w:r>
-        <w:rPr>
-          <w:lang w:val="fr-FR"/>
-        </w:rPr>
-        <w:t>fixed</w:t>
-      </w:r>
-      <w:proofErr w:type="spellEnd"/>
-      <w:r>
-        <w:rPr>
-          <w:lang w:val="fr-FR"/>
-        </w:rPr>
-        <w:t>-point</w:t>
-      </w:r>
-    </w:p>
-    <w:p>
-      <w:pPr>
-        <w:pStyle w:val="CODE"/>
-        <w:rPr>
-          <w:lang w:val="fr-FR"/>
-        </w:rPr>
-      </w:pPr>
-      <w:proofErr w:type="gramStart"/>
-      <w:r>
-        <w:rPr>
-          <w:lang w:val="fr-FR"/>
-        </w:rPr>
-        <w:t>volatile</w:t>
-      </w:r>
-      <w:proofErr w:type="gramEnd"/>
-      <w:r>
-        <w:rPr>
-          <w:lang w:val="fr-FR"/>
-        </w:rPr>
-        <w:t xml:space="preserve"> uint32_t T;    // </w:t>
-      </w:r>
-      <w:proofErr w:type="spellStart"/>
-      <w:r>
-        <w:rPr>
-          <w:lang w:val="fr-FR"/>
-        </w:rPr>
-        <w:t>temperature</w:t>
-      </w:r>
-      <w:proofErr w:type="spellEnd"/>
-      <w:r>
-        <w:rPr>
-          <w:lang w:val="fr-FR"/>
-        </w:rPr>
-        <w:t xml:space="preserve"> in 0.01 C</w:t>
-      </w:r>
-    </w:p>
-    <w:p>
-      <w:pPr>
-        <w:pStyle w:val="CODE"/>
-        <w:rPr>
-          <w:lang w:val="fr-FR"/>
-        </w:rPr>
-      </w:pPr>
-      <w:proofErr w:type="gramStart"/>
-      <w:r>
-        <w:rPr>
-          <w:lang w:val="fr-FR"/>
-        </w:rPr>
-        <w:t>volatile</w:t>
-      </w:r>
-      <w:proofErr w:type="gramEnd"/>
-      <w:r>
-        <w:rPr>
-          <w:lang w:val="fr-FR"/>
-        </w:rPr>
-        <w:t xml:space="preserve"> uint32_t N;    // 12-bit ADC value</w:t>
-      </w:r>
-    </w:p>
-    <w:p>
-      <w:pPr>
-        <w:pStyle w:val="CODE"/>
-        <w:rPr>
-          <w:lang w:val="fr-FR"/>
-        </w:rPr>
-      </w:pPr>
-      <w:proofErr w:type="spellStart"/>
-      <w:proofErr w:type="gramStart"/>
-      <w:r>
-        <w:rPr>
-          <w:lang w:val="fr-FR"/>
-        </w:rPr>
-        <w:t>void</w:t>
-      </w:r>
-      <w:proofErr w:type="spellEnd"/>
-      <w:proofErr w:type="gramEnd"/>
-      <w:r>
-        <w:rPr>
-          <w:lang w:val="fr-FR"/>
-        </w:rPr>
-        <w:t xml:space="preserve"> Test2(</w:t>
-      </w:r>
-      <w:proofErr w:type="spellStart"/>
-      <w:r>
-        <w:rPr>
-          <w:lang w:val="fr-FR"/>
-        </w:rPr>
-        <w:t>void</w:t>
-      </w:r>
-      <w:proofErr w:type="spellEnd"/>
-      <w:r>
-        <w:rPr>
-          <w:lang w:val="fr-FR"/>
-        </w:rPr>
-        <w:t>){</w:t>
-      </w:r>
-    </w:p>
-    <w:p>
-      <w:pPr>
-        <w:pStyle w:val="CODE"/>
-      </w:pPr>
-      <w:r>
-        <w:rPr>
-          <w:lang w:val="fr-FR"/>
-        </w:rPr>
-        <w:t xml:space="preserve">  </w:t>
-      </w:r>
-      <w:proofErr w:type="gramStart"/>
-      <w:r>
-        <w:t>for(</w:t>
-      </w:r>
-      <w:proofErr w:type="gramEnd"/>
-      <w:r>
-        <w:t>N=0; N&lt;4096; N++){</w:t>
-      </w:r>
-    </w:p>
-    <w:p>
-      <w:pPr>
-        <w:pStyle w:val="CODE"/>
-      </w:pPr>
-      <w:r>
-        <w:t xml:space="preserve">    </w:t>
-      </w:r>
-      <w:r>
-        <w:t>T = 1000+ (125*N+64)&gt;&gt;</w:t>
-      </w:r>
-      <w:proofErr w:type="gramStart"/>
-      <w:r>
-        <w:t>7;</w:t>
-      </w:r>
-      <w:proofErr w:type="gramEnd"/>
-      <w:r>
-        <w:t xml:space="preserve"> </w:t>
-      </w:r>
-      <w:r>
-        <w:tab/>
-      </w:r>
-    </w:p>
-    <w:p>
-      <w:pPr>
-        <w:pStyle w:val="CODE"/>
-      </w:pPr>
-      <w:r>
-        <w:t xml:space="preserve">  }</w:t>
-      </w:r>
-    </w:p>
-    <w:p>
-      <w:pPr>
-        <w:pStyle w:val="CODE"/>
-      </w:pPr>
-      <w:r>
-        <w:t>}</w:t>
-      </w:r>
-    </w:p>
-    <w:p>
-      <w:pPr>
-        <w:pStyle w:val="CODE"/>
-      </w:pPr>
-    </w:p>
-    <w:p>
-      <w:pPr>
-        <w:pStyle w:val="CODE"/>
-      </w:pPr>
-    </w:p>
-    <w:p>
-      <w:pPr>
-        <w:pStyle w:val="CODE"/>
-      </w:pPr>
-      <w:r>
-        <w:t>; Version 3 assembly floating point</w:t>
-      </w:r>
-    </w:p>
-    <w:p>
-      <w:pPr>
-        <w:pStyle w:val="CODE"/>
-      </w:pPr>
-      <w:r>
-        <w:t>; run with floating-point hardware active</w:t>
-      </w:r>
-    </w:p>
-    <w:p>
-      <w:pPr>
-        <w:pStyle w:val="CODE"/>
-      </w:pPr>
-      <w:r>
-        <w:t xml:space="preserve">        AREA    DATA, ALIGN=2</w:t>
-      </w:r>
-    </w:p>
-    <w:p>
-      <w:pPr>
-        <w:pStyle w:val="CODE"/>
-      </w:pPr>
-      <w:r>
-        <w:t>T       SPACE   4</w:t>
-      </w:r>
-    </w:p>
-    <w:p>
-      <w:pPr>
-        <w:pStyle w:val="CODE"/>
-      </w:pPr>
-      <w:r>
-        <w:t>N       SPACE   4</w:t>
-      </w:r>
-    </w:p>
-    <w:p>
-      <w:pPr>
-        <w:pStyle w:val="CODE"/>
-      </w:pPr>
-      <w:r>
-        <w:t xml:space="preserve">        AREA    |.text|, CODE, READONLY, ALIGN=2</w:t>
-      </w:r>
-    </w:p>
-    <w:p>
-      <w:pPr>
-        <w:pStyle w:val="CODE"/>
-      </w:pPr>
-      <w:r>
-        <w:t xml:space="preserve">        THUMB</w:t>
-      </w:r>
-    </w:p>
-    <w:p>
-      <w:pPr>
-        <w:pStyle w:val="CODE"/>
-      </w:pPr>
-      <w:r>
-        <w:t>Test3</w:t>
-      </w:r>
-    </w:p>
-    <w:p>
-      <w:pPr>
-        <w:pStyle w:val="CODE"/>
-      </w:pPr>
-      <w:r>
-        <w:t xml:space="preserve">      MOV R0,#0</w:t>
-      </w:r>
-    </w:p>
-    <w:p>
-      <w:pPr>
-        <w:pStyle w:val="CODE"/>
-      </w:pPr>
-      <w:r>
-        <w:t xml:space="preserve">      LDR R1,=N    ;pointer to N</w:t>
-      </w:r>
-    </w:p>
-    <w:p>
-      <w:pPr>
-        <w:pStyle w:val="CODE"/>
-        <w:rPr>
-          <w:lang w:val="fr-FR"/>
-        </w:rPr>
-      </w:pPr>
-      <w:r>
         <w:t xml:space="preserve">      </w:t>
       </w:r>
       <w:r>
-        <w:rPr>
-          <w:lang w:val="fr-FR"/>
-        </w:rPr>
-        <w:t>LDR R</w:t>
-      </w:r>
-      <w:proofErr w:type="gramStart"/>
-      <w:r>
-        <w:rPr>
-          <w:lang w:val="fr-FR"/>
-        </w:rPr>
-        <w:t>2,=</w:t>
-      </w:r>
-      <w:proofErr w:type="gramEnd"/>
-      <w:r>
-        <w:rPr>
-          <w:lang w:val="fr-FR"/>
-        </w:rPr>
-        <w:t>T    ;pointer to T</w:t>
-      </w:r>
-    </w:p>
-    <w:p>
-      <w:pPr>
-        <w:pStyle w:val="CODE"/>
-      </w:pPr>
-      <w:r>
-        <w:rPr>
-          <w:lang w:val="fr-FR"/>
-        </w:rPr>
-        <w:t xml:space="preserve">      </w:t>
-      </w:r>
-      <w:r>
-        <w:t>VLDR.F32 S</w:t>
-      </w:r>
-      <w:proofErr w:type="gramStart"/>
-      <w:r>
-        <w:t>1,=</w:t>
-      </w:r>
-      <w:proofErr w:type="gramEnd"/>
-      <w:r>
-        <w:t xml:space="preserve">0.009768   </w:t>
+        <w:t xml:space="preserve">VLDR.F32 S1,=0.009768   </w:t>
       </w:r>
     </w:p>
     <w:p>
@@ -7874,43 +7747,21 @@
         <w:rPr>
           <w:lang w:val="fr-FR"/>
         </w:rPr>
-        <w:t>LDR R</w:t>
-      </w:r>
-      <w:proofErr w:type="gramStart"/>
+        <w:t>LDR R2,=T   ;pointer to T</w:t>
+      </w:r>
+    </w:p>
+    <w:p>
+      <w:pPr>
+        <w:pStyle w:val="CODE"/>
+      </w:pPr>
       <w:r>
         <w:rPr>
           <w:lang w:val="fr-FR"/>
         </w:rPr>
-        <w:t>2,=</w:t>
-      </w:r>
-      <w:proofErr w:type="gramEnd"/>
-      <w:r>
-        <w:rPr>
-          <w:lang w:val="fr-FR"/>
-        </w:rPr>
-        <w:t>T   ;pointer to T</w:t>
-      </w:r>
-    </w:p>
-    <w:p>
-      <w:pPr>
-        <w:pStyle w:val="CODE"/>
-      </w:pPr>
-      <w:r>
-        <w:rPr>
-          <w:lang w:val="fr-FR"/>
-        </w:rPr>
         <w:t xml:space="preserve">      </w:t>
       </w:r>
       <w:r>
-        <w:t>MOV R</w:t>
-      </w:r>
-      <w:proofErr w:type="gramStart"/>
-      <w:r>
-        <w:t>3,#</w:t>
-      </w:r>
-      <w:proofErr w:type="gramEnd"/>
-      <w:r>
-        <w:t xml:space="preserve">125   </w:t>
+        <w:t xml:space="preserve">MOV R3,#125   </w:t>
       </w:r>
     </w:p>
     <w:p>
@@ -8613,178 +8464,230 @@
         <w:t>MaxX-MinX</w:t>
       </w:r>
       <w:proofErr w:type="spellEnd"/>
+      <w:r>
+        <w:t xml:space="preserve">);  </w:t>
+      </w:r>
+    </w:p>
+    <w:p>
+      <w:pPr>
+        <w:pStyle w:val="CODE"/>
+      </w:pPr>
+      <w:r>
+        <w:t xml:space="preserve">  </w:t>
+      </w:r>
+    </w:p>
+    <w:p>
+      <w:pPr>
+        <w:pStyle w:val="CODE"/>
+        <w:rPr>
+          <w:color w:val="3DA8AA"/>
+        </w:rPr>
+      </w:pPr>
+      <w:r>
+        <w:t xml:space="preserve">  </w:t>
+      </w:r>
+      <w:r>
+        <w:rPr>
+          <w:color w:val="3DA8AA"/>
+        </w:rPr>
+        <w:t>// y=</w:t>
+      </w:r>
+      <w:proofErr w:type="spellStart"/>
+      <w:r>
+        <w:rPr>
+          <w:color w:val="3DA8AA"/>
+        </w:rPr>
+        <w:t>MaxY</w:t>
+      </w:r>
+      <w:proofErr w:type="spellEnd"/>
+      <w:r>
+        <w:rPr>
+          <w:color w:val="3DA8AA"/>
+        </w:rPr>
+        <w:t xml:space="preserve"> maps to j=32</w:t>
+      </w:r>
+    </w:p>
+    <w:p>
+      <w:pPr>
+        <w:pStyle w:val="CODE"/>
+        <w:rPr>
+          <w:color w:val="3DA8AA"/>
+        </w:rPr>
+      </w:pPr>
+      <w:r>
+        <w:rPr>
+          <w:color w:val="3DA8AA"/>
+        </w:rPr>
+        <w:t xml:space="preserve">  // y=</w:t>
+      </w:r>
+      <w:proofErr w:type="spellStart"/>
+      <w:r>
+        <w:rPr>
+          <w:color w:val="3DA8AA"/>
+        </w:rPr>
+        <w:t>MinY</w:t>
+      </w:r>
+      <w:proofErr w:type="spellEnd"/>
+      <w:r>
+        <w:rPr>
+          <w:color w:val="3DA8AA"/>
+        </w:rPr>
+        <w:t xml:space="preserve"> maps to j=159</w:t>
+      </w:r>
+    </w:p>
+    <w:p>
+      <w:pPr>
+        <w:pStyle w:val="CODE"/>
+      </w:pPr>
+      <w:r>
+        <w:t xml:space="preserve">  </w:t>
+      </w:r>
+    </w:p>
+    <w:p>
+      <w:pPr>
+        <w:pStyle w:val="CODE"/>
+        <w:rPr>
+          <w:lang w:val="es-ES"/>
+        </w:rPr>
+      </w:pPr>
+      <w:r>
+        <w:t xml:space="preserve">  </w:t>
+      </w:r>
+      <w:r>
+        <w:rPr>
+          <w:lang w:val="es-ES"/>
+        </w:rPr>
+        <w:t>j = 32+(127*(</w:t>
+      </w:r>
+      <w:proofErr w:type="spellStart"/>
+      <w:r>
+        <w:rPr>
+          <w:lang w:val="es-ES"/>
+        </w:rPr>
+        <w:t>MaxY</w:t>
+      </w:r>
+      <w:proofErr w:type="spellEnd"/>
+      <w:r>
+        <w:rPr>
+          <w:lang w:val="es-ES"/>
+        </w:rPr>
+        <w:t>-y))/(</w:t>
+      </w:r>
+      <w:proofErr w:type="spellStart"/>
+      <w:r>
+        <w:rPr>
+          <w:lang w:val="es-ES"/>
+        </w:rPr>
+        <w:t>MaxY-MinY</w:t>
+      </w:r>
+      <w:proofErr w:type="spellEnd"/>
+      <w:r>
+        <w:rPr>
+          <w:lang w:val="es-ES"/>
+        </w:rPr>
+        <w:t>);</w:t>
+      </w:r>
+    </w:p>
+    <w:p>
+      <w:pPr>
+        <w:pStyle w:val="CODE"/>
+      </w:pPr>
+      <w:r>
+        <w:rPr>
+          <w:lang w:val="es-ES"/>
+        </w:rPr>
+        <w:t xml:space="preserve">  </w:t>
+      </w:r>
+      <w:r>
+        <w:t>ST7735_DrawPixel(</w:t>
+      </w:r>
+      <w:proofErr w:type="spellStart"/>
+      <w:r>
+        <w:t>i</w:t>
+      </w:r>
+      <w:proofErr w:type="spellEnd"/>
+      <w:r>
+        <w:t>,   j,   color</w:t>
+      </w:r>
       <w:proofErr w:type="gramStart"/>
       <w:r>
         <w:t>);</w:t>
       </w:r>
       <w:proofErr w:type="gramEnd"/>
-      <w:r>
-        <w:t xml:space="preserve">  </w:t>
-      </w:r>
-    </w:p>
-    <w:p>
-      <w:pPr>
-        <w:pStyle w:val="CODE"/>
-      </w:pPr>
-      <w:r>
-        <w:t xml:space="preserve">  </w:t>
-      </w:r>
-    </w:p>
-    <w:p>
-      <w:pPr>
-        <w:pStyle w:val="CODE"/>
-        <w:rPr>
-          <w:color w:val="3DA8AA"/>
-        </w:rPr>
-      </w:pPr>
-      <w:r>
-        <w:t xml:space="preserve">  </w:t>
-      </w:r>
-      <w:r>
-        <w:rPr>
-          <w:color w:val="3DA8AA"/>
-        </w:rPr>
-        <w:t>// y=</w:t>
-      </w:r>
-      <w:proofErr w:type="spellStart"/>
-      <w:r>
-        <w:rPr>
-          <w:color w:val="3DA8AA"/>
-        </w:rPr>
-        <w:t>MaxY</w:t>
-      </w:r>
-      <w:proofErr w:type="spellEnd"/>
-      <w:r>
-        <w:rPr>
-          <w:color w:val="3DA8AA"/>
-        </w:rPr>
-        <w:t xml:space="preserve"> maps to j=32</w:t>
-      </w:r>
-    </w:p>
-    <w:p>
-      <w:pPr>
-        <w:pStyle w:val="CODE"/>
-        <w:rPr>
-          <w:color w:val="3DA8AA"/>
-        </w:rPr>
-      </w:pPr>
-      <w:r>
-        <w:rPr>
-          <w:color w:val="3DA8AA"/>
-        </w:rPr>
-        <w:t xml:space="preserve">  // y=</w:t>
-      </w:r>
-      <w:proofErr w:type="spellStart"/>
-      <w:r>
-        <w:rPr>
-          <w:color w:val="3DA8AA"/>
-        </w:rPr>
-        <w:t>MinY</w:t>
-      </w:r>
-      <w:proofErr w:type="spellEnd"/>
-      <w:r>
-        <w:rPr>
-          <w:color w:val="3DA8AA"/>
-        </w:rPr>
-        <w:t xml:space="preserve"> maps to j=159</w:t>
-      </w:r>
-    </w:p>
-    <w:p>
-      <w:pPr>
-        <w:pStyle w:val="CODE"/>
-      </w:pPr>
-      <w:r>
-        <w:t xml:space="preserve">  </w:t>
-      </w:r>
-    </w:p>
-    <w:p>
-      <w:pPr>
-        <w:pStyle w:val="CODE"/>
-        <w:rPr>
-          <w:lang w:val="es-ES"/>
-        </w:rPr>
-      </w:pPr>
-      <w:r>
-        <w:t xml:space="preserve">  </w:t>
-      </w:r>
-      <w:r>
-        <w:rPr>
-          <w:lang w:val="es-ES"/>
-        </w:rPr>
-        <w:t>j = 32+(127*(</w:t>
-      </w:r>
-      <w:proofErr w:type="spellStart"/>
-      <w:r>
-        <w:rPr>
-          <w:lang w:val="es-ES"/>
-        </w:rPr>
-        <w:t>MaxY</w:t>
-      </w:r>
-      <w:proofErr w:type="spellEnd"/>
-      <w:r>
-        <w:rPr>
-          <w:lang w:val="es-ES"/>
-        </w:rPr>
-        <w:t>-y</w:t>
-      </w:r>
-      <w:proofErr w:type="gramStart"/>
-      <w:r>
-        <w:rPr>
-          <w:lang w:val="es-ES"/>
-        </w:rPr>
-        <w:t>))/</w:t>
-      </w:r>
-      <w:proofErr w:type="gramEnd"/>
-      <w:r>
-        <w:rPr>
-          <w:lang w:val="es-ES"/>
-        </w:rPr>
-        <w:t>(</w:t>
-      </w:r>
-      <w:proofErr w:type="spellStart"/>
-      <w:r>
-        <w:rPr>
-          <w:lang w:val="es-ES"/>
-        </w:rPr>
-        <w:t>MaxY-MinY</w:t>
-      </w:r>
-      <w:proofErr w:type="spellEnd"/>
-      <w:r>
-        <w:rPr>
-          <w:lang w:val="es-ES"/>
-        </w:rPr>
-        <w:t>);</w:t>
-      </w:r>
-    </w:p>
-    <w:p>
-      <w:pPr>
-        <w:pStyle w:val="CODE"/>
-      </w:pPr>
-      <w:r>
-        <w:rPr>
-          <w:lang w:val="es-ES"/>
-        </w:rPr>
-        <w:t xml:space="preserve">  </w:t>
-      </w:r>
-      <w:r>
-        <w:t>ST7735_</w:t>
-      </w:r>
-      <w:proofErr w:type="gramStart"/>
-      <w:r>
-        <w:t>DrawPixel(</w:t>
-      </w:r>
-      <w:proofErr w:type="spellStart"/>
-      <w:proofErr w:type="gramEnd"/>
-      <w:r>
-        <w:t>i</w:t>
-      </w:r>
-      <w:proofErr w:type="spellEnd"/>
-      <w:r>
-        <w:t>,   j,   color);</w:t>
-      </w:r>
-    </w:p>
-    <w:p>
-      <w:pPr>
+    </w:p>
+    <w:p>
+      <w:pPr>
+        <w:pStyle w:val="CODE"/>
+      </w:pPr>
+    </w:p>
+    <w:p>
+      <w:pPr>
+        <w:jc w:val="center"/>
+        <w:rPr>
+          <w:sz w:val="22"/>
+          <w:szCs w:val="22"/>
+        </w:rPr>
+      </w:pPr>
+      <w:r>
+        <w:rPr>
+          <w:rFonts w:ascii="Times New Roman" w:hAnsi="Times New Roman"/>
+          <w:noProof/>
+          <w:sz w:val="22"/>
+          <w:szCs w:val="22"/>
+        </w:rPr>
+        <w:drawing>
+          <wp:inline distT="0" distB="0" distL="0" distR="0" wp14:anchorId="67A13EF9" wp14:editId="56C1595D">
+            <wp:extent cx="4264912" cy="3359001"/>
+            <wp:effectExtent l="0" t="0" r="2540" b="0"/>
+            <wp:docPr id="6" name="Picture 6"/>
+            <wp:cNvGraphicFramePr>
+              <a:graphicFrameLocks xmlns:a="http://schemas.openxmlformats.org/drawingml/2006/main" noChangeAspect="1"/>
+            </wp:cNvGraphicFramePr>
+            <a:graphic xmlns:a="http://schemas.openxmlformats.org/drawingml/2006/main">
+              <a:graphicData uri="http://schemas.openxmlformats.org/drawingml/2006/picture">
+                <pic:pic xmlns:pic="http://schemas.openxmlformats.org/drawingml/2006/picture">
+                  <pic:nvPicPr>
+                    <pic:cNvPr id="0" name="Picture 1"/>
+                    <pic:cNvPicPr>
+                      <a:picLocks noChangeAspect="1" noChangeArrowheads="1"/>
+                    </pic:cNvPicPr>
+                  </pic:nvPicPr>
+                  <pic:blipFill>
+                    <a:blip r:embed="rId20" cstate="print">
+                      <a:extLst>
+                        <a:ext uri="{28A0092B-C50C-407E-A947-70E740481C1C}">
+                          <a14:useLocalDpi xmlns:a14="http://schemas.microsoft.com/office/drawing/2010/main" val="0"/>
+                        </a:ext>
+                      </a:extLst>
+                    </a:blip>
+                    <a:srcRect/>
+                    <a:stretch>
+                      <a:fillRect/>
+                    </a:stretch>
+                  </pic:blipFill>
+                  <pic:spPr bwMode="auto">
+                    <a:xfrm>
+                      <a:off x="0" y="0"/>
+                      <a:ext cx="4302031" cy="3388235"/>
+                    </a:xfrm>
+                    <a:prstGeom prst="rect">
+                      <a:avLst/>
+                    </a:prstGeom>
+                    <a:noFill/>
+                    <a:ln>
+                      <a:noFill/>
+                    </a:ln>
+                  </pic:spPr>
+                </pic:pic>
+              </a:graphicData>
+            </a:graphic>
+          </wp:inline>
+        </w:drawing>
+      </w:r>
+    </w:p>
+    <w:p>
+      <w:pPr>
+        <w:jc w:val="center"/>
         <w:rPr>
           <w:sz w:val="22"/>
           <w:szCs w:val="22"/>
@@ -8882,13 +8785,38 @@
           <w:szCs w:val="22"/>
         </w:rPr>
       </w:pPr>
-      <w:r>
-        <w:rPr>
-          <w:rFonts w:ascii="Times New Roman" w:hAnsi="Times New Roman"/>
-          <w:color w:val="000000"/>
-          <w:sz w:val="22"/>
-          <w:szCs w:val="22"/>
-        </w:rPr>
+    </w:p>
+    <w:p>
+      <w:pPr>
+        <w:spacing w:line="264" w:lineRule="auto"/>
+        <w:jc w:val="both"/>
+        <w:rPr>
+          <w:rFonts w:ascii="Times New Roman" w:hAnsi="Times New Roman"/>
+          <w:color w:val="000000"/>
+          <w:sz w:val="22"/>
+          <w:szCs w:val="22"/>
+        </w:rPr>
+      </w:pPr>
+    </w:p>
+    <w:p>
+      <w:pPr>
+        <w:spacing w:line="264" w:lineRule="auto"/>
+        <w:jc w:val="both"/>
+        <w:rPr>
+          <w:rFonts w:ascii="Times New Roman" w:hAnsi="Times New Roman"/>
+          <w:color w:val="000000"/>
+          <w:sz w:val="22"/>
+          <w:szCs w:val="22"/>
+        </w:rPr>
+      </w:pPr>
+      <w:r>
+        <w:rPr>
+          <w:rFonts w:ascii="Times New Roman" w:hAnsi="Times New Roman"/>
+          <w:color w:val="000000"/>
+          <w:sz w:val="22"/>
+          <w:szCs w:val="22"/>
+        </w:rPr>
+        <w:lastRenderedPageBreak/>
         <w:t>5) To simulate, put LaunchPadDLL.dll in \Keil\ARM\BIN, and set the debug options</w:t>
       </w:r>
       <w:r>
@@ -8953,7 +8881,7 @@
                     </pic:cNvPicPr>
                   </pic:nvPicPr>
                   <pic:blipFill>
-                    <a:blip r:embed="rId20">
+                    <a:blip r:embed="rId21">
                       <a:extLst>
                         <a:ext uri="{28A0092B-C50C-407E-A947-70E740481C1C}">
                           <a14:useLocalDpi xmlns:a14="http://schemas.microsoft.com/office/drawing/2010/main" val="0"/>
@@ -8986,8 +8914,8 @@
       </w:r>
     </w:p>
     <w:sectPr>
-      <w:headerReference w:type="default" r:id="rId21"/>
-      <w:footerReference w:type="default" r:id="rId22"/>
+      <w:headerReference w:type="default" r:id="rId22"/>
+      <w:footerReference w:type="default" r:id="rId23"/>
       <w:pgSz w:w="12240" w:h="15840"/>
       <w:pgMar w:top="1322" w:right="1440" w:bottom="1440" w:left="1440" w:header="571" w:footer="1080" w:gutter="0"/>
       <w:cols w:space="720"/>
@@ -8998,7 +8926,7 @@
 </file>
 
 <file path=word/endnotes.xml><?xml version="1.0" encoding="utf-8"?>
-<w:endnotes xmlns:wpc="http://schemas.microsoft.com/office/word/2010/wordprocessingCanvas" xmlns:cx="http://schemas.microsoft.com/office/drawing/2014/chartex" xmlns:cx1="http://schemas.microsoft.com/office/drawing/2015/9/8/chartex" xmlns:cx2="http://schemas.microsoft.com/office/drawing/2015/10/21/chartex" xmlns:cx3="http://schemas.microsoft.com/office/drawing/2016/5/9/chartex" xmlns:cx4="http://schemas.microsoft.com/office/drawing/2016/5/10/chartex" xmlns:cx5="http://schemas.microsoft.com/office/drawing/2016/5/11/chartex" xmlns:cx6="http://schemas.microsoft.com/office/drawing/2016/5/12/chartex" xmlns:cx7="http://schemas.microsoft.com/office/drawing/2016/5/13/chartex" xmlns:cx8="http://schemas.microsoft.com/office/drawing/2016/5/14/chartex" xmlns:mc="http://schemas.openxmlformats.org/markup-compatibility/2006" xmlns:aink="http://schemas.microsoft.com/office/drawing/2016/ink" xmlns:am3d="http://schemas.microsoft.com/office/drawing/2017/model3d" xmlns:o="urn:schemas-microsoft-com:office:office" xmlns:r="http://schemas.openxmlformats.org/officeDocument/2006/relationships" xmlns:m="http://schemas.openxmlformats.org/officeDocument/2006/math" xmlns:v="urn:schemas-microsoft-com:vml" xmlns:wp14="http://schemas.microsoft.com/office/word/2010/wordprocessingDrawing" xmlns:wp="http://schemas.openxmlformats.org/drawingml/2006/wordprocessingDrawing" xmlns:w10="urn:schemas-microsoft-com:office:word" xmlns:w="http://schemas.openxmlformats.org/wordprocessingml/2006/main" xmlns:w14="http://schemas.microsoft.com/office/word/2010/wordml" xmlns:w15="http://schemas.microsoft.com/office/word/2012/wordml" xmlns:w16cex="http://schemas.microsoft.com/office/word/2018/wordml/cex" xmlns:w16cid="http://schemas.microsoft.com/office/word/2016/wordml/cid" xmlns:w16="http://schemas.microsoft.com/office/word/2018/wordml" xmlns:w16sdtdh="http://schemas.microsoft.com/office/word/2020/wordml/sdtdatahash" xmlns:w16se="http://schemas.microsoft.com/office/word/2015/wordml/symex" xmlns:wpg="http://schemas.microsoft.com/office/word/2010/wordprocessingGroup" xmlns:wpi="http://schemas.microsoft.com/office/word/2010/wordprocessingInk" xmlns:wne="http://schemas.microsoft.com/office/word/2006/wordml" xmlns:wps="http://schemas.microsoft.com/office/word/2010/wordprocessingShape" mc:Ignorable="w14 w15 w16se w16cid w16 w16cex w16sdtdh wp14">
+<w:endnotes xmlns:wpc="http://schemas.microsoft.com/office/word/2010/wordprocessingCanvas" xmlns:cx="http://schemas.microsoft.com/office/drawing/2014/chartex" xmlns:cx1="http://schemas.microsoft.com/office/drawing/2015/9/8/chartex" xmlns:cx2="http://schemas.microsoft.com/office/drawing/2015/10/21/chartex" xmlns:cx3="http://schemas.microsoft.com/office/drawing/2016/5/9/chartex" xmlns:cx4="http://schemas.microsoft.com/office/drawing/2016/5/10/chartex" xmlns:cx5="http://schemas.microsoft.com/office/drawing/2016/5/11/chartex" xmlns:cx6="http://schemas.microsoft.com/office/drawing/2016/5/12/chartex" xmlns:cx7="http://schemas.microsoft.com/office/drawing/2016/5/13/chartex" xmlns:cx8="http://schemas.microsoft.com/office/drawing/2016/5/14/chartex" xmlns:mc="http://schemas.openxmlformats.org/markup-compatibility/2006" xmlns:aink="http://schemas.microsoft.com/office/drawing/2016/ink" xmlns:am3d="http://schemas.microsoft.com/office/drawing/2017/model3d" xmlns:o="urn:schemas-microsoft-com:office:office" xmlns:oel="http://schemas.microsoft.com/office/2019/extlst" xmlns:r="http://schemas.openxmlformats.org/officeDocument/2006/relationships" xmlns:m="http://schemas.openxmlformats.org/officeDocument/2006/math" xmlns:v="urn:schemas-microsoft-com:vml" xmlns:wp14="http://schemas.microsoft.com/office/word/2010/wordprocessingDrawing" xmlns:wp="http://schemas.openxmlformats.org/drawingml/2006/wordprocessingDrawing" xmlns:w10="urn:schemas-microsoft-com:office:word" xmlns:w="http://schemas.openxmlformats.org/wordprocessingml/2006/main" xmlns:w14="http://schemas.microsoft.com/office/word/2010/wordml" xmlns:w15="http://schemas.microsoft.com/office/word/2012/wordml" xmlns:w16cex="http://schemas.microsoft.com/office/word/2018/wordml/cex" xmlns:w16cid="http://schemas.microsoft.com/office/word/2016/wordml/cid" xmlns:w16="http://schemas.microsoft.com/office/word/2018/wordml" xmlns:w16sdtdh="http://schemas.microsoft.com/office/word/2020/wordml/sdtdatahash" xmlns:w16se="http://schemas.microsoft.com/office/word/2015/wordml/symex" xmlns:wpg="http://schemas.microsoft.com/office/word/2010/wordprocessingGroup" xmlns:wpi="http://schemas.microsoft.com/office/word/2010/wordprocessingInk" xmlns:wne="http://schemas.microsoft.com/office/word/2006/wordml" xmlns:wps="http://schemas.microsoft.com/office/word/2010/wordprocessingShape" mc:Ignorable="w14 w15 w16se w16cid w16 w16cex w16sdtdh wp14">
   <w:endnote w:type="separator" w:id="-1">
     <w:p>
       <w:r>
@@ -9017,7 +8945,7 @@
 </file>
 
 <file path=word/footer1.xml><?xml version="1.0" encoding="utf-8"?>
-<w:ftr xmlns:wpc="http://schemas.microsoft.com/office/word/2010/wordprocessingCanvas" xmlns:cx="http://schemas.microsoft.com/office/drawing/2014/chartex" xmlns:cx1="http://schemas.microsoft.com/office/drawing/2015/9/8/chartex" xmlns:cx2="http://schemas.microsoft.com/office/drawing/2015/10/21/chartex" xmlns:cx3="http://schemas.microsoft.com/office/drawing/2016/5/9/chartex" xmlns:cx4="http://schemas.microsoft.com/office/drawing/2016/5/10/chartex" xmlns:cx5="http://schemas.microsoft.com/office/drawing/2016/5/11/chartex" xmlns:cx6="http://schemas.microsoft.com/office/drawing/2016/5/12/chartex" xmlns:cx7="http://schemas.microsoft.com/office/drawing/2016/5/13/chartex" xmlns:cx8="http://schemas.microsoft.com/office/drawing/2016/5/14/chartex" xmlns:mc="http://schemas.openxmlformats.org/markup-compatibility/2006" xmlns:aink="http://schemas.microsoft.com/office/drawing/2016/ink" xmlns:am3d="http://schemas.microsoft.com/office/drawing/2017/model3d" xmlns:o="urn:schemas-microsoft-com:office:office" xmlns:r="http://schemas.openxmlformats.org/officeDocument/2006/relationships" xmlns:m="http://schemas.openxmlformats.org/officeDocument/2006/math" xmlns:v="urn:schemas-microsoft-com:vml" xmlns:wp14="http://schemas.microsoft.com/office/word/2010/wordprocessingDrawing" xmlns:wp="http://schemas.openxmlformats.org/drawingml/2006/wordprocessingDrawing" xmlns:w10="urn:schemas-microsoft-com:office:word" xmlns:w="http://schemas.openxmlformats.org/wordprocessingml/2006/main" xmlns:w14="http://schemas.microsoft.com/office/word/2010/wordml" xmlns:w15="http://schemas.microsoft.com/office/word/2012/wordml" xmlns:w16cex="http://schemas.microsoft.com/office/word/2018/wordml/cex" xmlns:w16cid="http://schemas.microsoft.com/office/word/2016/wordml/cid" xmlns:w16="http://schemas.microsoft.com/office/word/2018/wordml" xmlns:w16sdtdh="http://schemas.microsoft.com/office/word/2020/wordml/sdtdatahash" xmlns:w16se="http://schemas.microsoft.com/office/word/2015/wordml/symex" xmlns:wpg="http://schemas.microsoft.com/office/word/2010/wordprocessingGroup" xmlns:wpi="http://schemas.microsoft.com/office/word/2010/wordprocessingInk" xmlns:wne="http://schemas.microsoft.com/office/word/2006/wordml" xmlns:wps="http://schemas.microsoft.com/office/word/2010/wordprocessingShape" mc:Ignorable="w14 w15 w16se w16cid w16 w16cex w16sdtdh wp14">
+<w:ftr xmlns:wpc="http://schemas.microsoft.com/office/word/2010/wordprocessingCanvas" xmlns:cx="http://schemas.microsoft.com/office/drawing/2014/chartex" xmlns:cx1="http://schemas.microsoft.com/office/drawing/2015/9/8/chartex" xmlns:cx2="http://schemas.microsoft.com/office/drawing/2015/10/21/chartex" xmlns:cx3="http://schemas.microsoft.com/office/drawing/2016/5/9/chartex" xmlns:cx4="http://schemas.microsoft.com/office/drawing/2016/5/10/chartex" xmlns:cx5="http://schemas.microsoft.com/office/drawing/2016/5/11/chartex" xmlns:cx6="http://schemas.microsoft.com/office/drawing/2016/5/12/chartex" xmlns:cx7="http://schemas.microsoft.com/office/drawing/2016/5/13/chartex" xmlns:cx8="http://schemas.microsoft.com/office/drawing/2016/5/14/chartex" xmlns:mc="http://schemas.openxmlformats.org/markup-compatibility/2006" xmlns:aink="http://schemas.microsoft.com/office/drawing/2016/ink" xmlns:am3d="http://schemas.microsoft.com/office/drawing/2017/model3d" xmlns:o="urn:schemas-microsoft-com:office:office" xmlns:oel="http://schemas.microsoft.com/office/2019/extlst" xmlns:r="http://schemas.openxmlformats.org/officeDocument/2006/relationships" xmlns:m="http://schemas.openxmlformats.org/officeDocument/2006/math" xmlns:v="urn:schemas-microsoft-com:vml" xmlns:wp14="http://schemas.microsoft.com/office/word/2010/wordprocessingDrawing" xmlns:wp="http://schemas.openxmlformats.org/drawingml/2006/wordprocessingDrawing" xmlns:w10="urn:schemas-microsoft-com:office:word" xmlns:w="http://schemas.openxmlformats.org/wordprocessingml/2006/main" xmlns:w14="http://schemas.microsoft.com/office/word/2010/wordml" xmlns:w15="http://schemas.microsoft.com/office/word/2012/wordml" xmlns:w16cex="http://schemas.microsoft.com/office/word/2018/wordml/cex" xmlns:w16cid="http://schemas.microsoft.com/office/word/2016/wordml/cid" xmlns:w16="http://schemas.microsoft.com/office/word/2018/wordml" xmlns:w16sdtdh="http://schemas.microsoft.com/office/word/2020/wordml/sdtdatahash" xmlns:w16se="http://schemas.microsoft.com/office/word/2015/wordml/symex" xmlns:wpg="http://schemas.microsoft.com/office/word/2010/wordprocessingGroup" xmlns:wpi="http://schemas.microsoft.com/office/word/2010/wordprocessingInk" xmlns:wne="http://schemas.microsoft.com/office/word/2006/wordml" xmlns:wps="http://schemas.microsoft.com/office/word/2010/wordprocessingShape" mc:Ignorable="w14 w15 w16se w16cid w16 w16cex w16sdtdh wp14">
   <w:p>
     <w:pPr>
       <w:pStyle w:val="Footer"/>
@@ -9038,7 +8966,7 @@
 </file>
 
 <file path=word/footnotes.xml><?xml version="1.0" encoding="utf-8"?>
-<w:footnotes xmlns:wpc="http://schemas.microsoft.com/office/word/2010/wordprocessingCanvas" xmlns:cx="http://schemas.microsoft.com/office/drawing/2014/chartex" xmlns:cx1="http://schemas.microsoft.com/office/drawing/2015/9/8/chartex" xmlns:cx2="http://schemas.microsoft.com/office/drawing/2015/10/21/chartex" xmlns:cx3="http://schemas.microsoft.com/office/drawing/2016/5/9/chartex" xmlns:cx4="http://schemas.microsoft.com/office/drawing/2016/5/10/chartex" xmlns:cx5="http://schemas.microsoft.com/office/drawing/2016/5/11/chartex" xmlns:cx6="http://schemas.microsoft.com/office/drawing/2016/5/12/chartex" xmlns:cx7="http://schemas.microsoft.com/office/drawing/2016/5/13/chartex" xmlns:cx8="http://schemas.microsoft.com/office/drawing/2016/5/14/chartex" xmlns:mc="http://schemas.openxmlformats.org/markup-compatibility/2006" xmlns:aink="http://schemas.microsoft.com/office/drawing/2016/ink" xmlns:am3d="http://schemas.microsoft.com/office/drawing/2017/model3d" xmlns:o="urn:schemas-microsoft-com:office:office" xmlns:r="http://schemas.openxmlformats.org/officeDocument/2006/relationships" xmlns:m="http://schemas.openxmlformats.org/officeDocument/2006/math" xmlns:v="urn:schemas-microsoft-com:vml" xmlns:wp14="http://schemas.microsoft.com/office/word/2010/wordprocessingDrawing" xmlns:wp="http://schemas.openxmlformats.org/drawingml/2006/wordprocessingDrawing" xmlns:w10="urn:schemas-microsoft-com:office:word" xmlns:w="http://schemas.openxmlformats.org/wordprocessingml/2006/main" xmlns:w14="http://schemas.microsoft.com/office/word/2010/wordml" xmlns:w15="http://schemas.microsoft.com/office/word/2012/wordml" xmlns:w16cex="http://schemas.microsoft.com/office/word/2018/wordml/cex" xmlns:w16cid="http://schemas.microsoft.com/office/word/2016/wordml/cid" xmlns:w16="http://schemas.microsoft.com/office/word/2018/wordml" xmlns:w16sdtdh="http://schemas.microsoft.com/office/word/2020/wordml/sdtdatahash" xmlns:w16se="http://schemas.microsoft.com/office/word/2015/wordml/symex" xmlns:wpg="http://schemas.microsoft.com/office/word/2010/wordprocessingGroup" xmlns:wpi="http://schemas.microsoft.com/office/word/2010/wordprocessingInk" xmlns:wne="http://schemas.microsoft.com/office/word/2006/wordml" xmlns:wps="http://schemas.microsoft.com/office/word/2010/wordprocessingShape" mc:Ignorable="w14 w15 w16se w16cid w16 w16cex w16sdtdh wp14">
+<w:footnotes xmlns:wpc="http://schemas.microsoft.com/office/word/2010/wordprocessingCanvas" xmlns:cx="http://schemas.microsoft.com/office/drawing/2014/chartex" xmlns:cx1="http://schemas.microsoft.com/office/drawing/2015/9/8/chartex" xmlns:cx2="http://schemas.microsoft.com/office/drawing/2015/10/21/chartex" xmlns:cx3="http://schemas.microsoft.com/office/drawing/2016/5/9/chartex" xmlns:cx4="http://schemas.microsoft.com/office/drawing/2016/5/10/chartex" xmlns:cx5="http://schemas.microsoft.com/office/drawing/2016/5/11/chartex" xmlns:cx6="http://schemas.microsoft.com/office/drawing/2016/5/12/chartex" xmlns:cx7="http://schemas.microsoft.com/office/drawing/2016/5/13/chartex" xmlns:cx8="http://schemas.microsoft.com/office/drawing/2016/5/14/chartex" xmlns:mc="http://schemas.openxmlformats.org/markup-compatibility/2006" xmlns:aink="http://schemas.microsoft.com/office/drawing/2016/ink" xmlns:am3d="http://schemas.microsoft.com/office/drawing/2017/model3d" xmlns:o="urn:schemas-microsoft-com:office:office" xmlns:oel="http://schemas.microsoft.com/office/2019/extlst" xmlns:r="http://schemas.openxmlformats.org/officeDocument/2006/relationships" xmlns:m="http://schemas.openxmlformats.org/officeDocument/2006/math" xmlns:v="urn:schemas-microsoft-com:vml" xmlns:wp14="http://schemas.microsoft.com/office/word/2010/wordprocessingDrawing" xmlns:wp="http://schemas.openxmlformats.org/drawingml/2006/wordprocessingDrawing" xmlns:w10="urn:schemas-microsoft-com:office:word" xmlns:w="http://schemas.openxmlformats.org/wordprocessingml/2006/main" xmlns:w14="http://schemas.microsoft.com/office/word/2010/wordml" xmlns:w15="http://schemas.microsoft.com/office/word/2012/wordml" xmlns:w16cex="http://schemas.microsoft.com/office/word/2018/wordml/cex" xmlns:w16cid="http://schemas.microsoft.com/office/word/2016/wordml/cid" xmlns:w16="http://schemas.microsoft.com/office/word/2018/wordml" xmlns:w16sdtdh="http://schemas.microsoft.com/office/word/2020/wordml/sdtdatahash" xmlns:w16se="http://schemas.microsoft.com/office/word/2015/wordml/symex" xmlns:wpg="http://schemas.microsoft.com/office/word/2010/wordprocessingGroup" xmlns:wpi="http://schemas.microsoft.com/office/word/2010/wordprocessingInk" xmlns:wne="http://schemas.microsoft.com/office/word/2006/wordml" xmlns:wps="http://schemas.microsoft.com/office/word/2010/wordprocessingShape" mc:Ignorable="w14 w15 w16se w16cid w16 w16cex w16sdtdh wp14">
   <w:footnote w:type="separator" w:id="-1">
     <w:p>
       <w:r>
@@ -9057,7 +8985,7 @@
 </file>
 
 <file path=word/header1.xml><?xml version="1.0" encoding="utf-8"?>
-<w:hdr xmlns:wpc="http://schemas.microsoft.com/office/word/2010/wordprocessingCanvas" xmlns:cx="http://schemas.microsoft.com/office/drawing/2014/chartex" xmlns:cx1="http://schemas.microsoft.com/office/drawing/2015/9/8/chartex" xmlns:cx2="http://schemas.microsoft.com/office/drawing/2015/10/21/chartex" xmlns:cx3="http://schemas.microsoft.com/office/drawing/2016/5/9/chartex" xmlns:cx4="http://schemas.microsoft.com/office/drawing/2016/5/10/chartex" xmlns:cx5="http://schemas.microsoft.com/office/drawing/2016/5/11/chartex" xmlns:cx6="http://schemas.microsoft.com/office/drawing/2016/5/12/chartex" xmlns:cx7="http://schemas.microsoft.com/office/drawing/2016/5/13/chartex" xmlns:cx8="http://schemas.microsoft.com/office/drawing/2016/5/14/chartex" xmlns:mc="http://schemas.openxmlformats.org/markup-compatibility/2006" xmlns:aink="http://schemas.microsoft.com/office/drawing/2016/ink" xmlns:am3d="http://schemas.microsoft.com/office/drawing/2017/model3d" xmlns:o="urn:schemas-microsoft-com:office:office" xmlns:r="http://schemas.openxmlformats.org/officeDocument/2006/relationships" xmlns:m="http://schemas.openxmlformats.org/officeDocument/2006/math" xmlns:v="urn:schemas-microsoft-com:vml" xmlns:wp14="http://schemas.microsoft.com/office/word/2010/wordprocessingDrawing" xmlns:wp="http://schemas.openxmlformats.org/drawingml/2006/wordprocessingDrawing" xmlns:w10="urn:schemas-microsoft-com:office:word" xmlns:w="http://schemas.openxmlformats.org/wordprocessingml/2006/main" xmlns:w14="http://schemas.microsoft.com/office/word/2010/wordml" xmlns:w15="http://schemas.microsoft.com/office/word/2012/wordml" xmlns:w16cex="http://schemas.microsoft.com/office/word/2018/wordml/cex" xmlns:w16cid="http://schemas.microsoft.com/office/word/2016/wordml/cid" xmlns:w16="http://schemas.microsoft.com/office/word/2018/wordml" xmlns:w16sdtdh="http://schemas.microsoft.com/office/word/2020/wordml/sdtdatahash" xmlns:w16se="http://schemas.microsoft.com/office/word/2015/wordml/symex" xmlns:wpg="http://schemas.microsoft.com/office/word/2010/wordprocessingGroup" xmlns:wpi="http://schemas.microsoft.com/office/word/2010/wordprocessingInk" xmlns:wne="http://schemas.microsoft.com/office/word/2006/wordml" xmlns:wps="http://schemas.microsoft.com/office/word/2010/wordprocessingShape" mc:Ignorable="w14 w15 w16se w16cid w16 w16cex w16sdtdh wp14">
+<w:hdr xmlns:wpc="http://schemas.microsoft.com/office/word/2010/wordprocessingCanvas" xmlns:cx="http://schemas.microsoft.com/office/drawing/2014/chartex" xmlns:cx1="http://schemas.microsoft.com/office/drawing/2015/9/8/chartex" xmlns:cx2="http://schemas.microsoft.com/office/drawing/2015/10/21/chartex" xmlns:cx3="http://schemas.microsoft.com/office/drawing/2016/5/9/chartex" xmlns:cx4="http://schemas.microsoft.com/office/drawing/2016/5/10/chartex" xmlns:cx5="http://schemas.microsoft.com/office/drawing/2016/5/11/chartex" xmlns:cx6="http://schemas.microsoft.com/office/drawing/2016/5/12/chartex" xmlns:cx7="http://schemas.microsoft.com/office/drawing/2016/5/13/chartex" xmlns:cx8="http://schemas.microsoft.com/office/drawing/2016/5/14/chartex" xmlns:mc="http://schemas.openxmlformats.org/markup-compatibility/2006" xmlns:aink="http://schemas.microsoft.com/office/drawing/2016/ink" xmlns:am3d="http://schemas.microsoft.com/office/drawing/2017/model3d" xmlns:o="urn:schemas-microsoft-com:office:office" xmlns:oel="http://schemas.microsoft.com/office/2019/extlst" xmlns:r="http://schemas.openxmlformats.org/officeDocument/2006/relationships" xmlns:m="http://schemas.openxmlformats.org/officeDocument/2006/math" xmlns:v="urn:schemas-microsoft-com:vml" xmlns:wp14="http://schemas.microsoft.com/office/word/2010/wordprocessingDrawing" xmlns:wp="http://schemas.openxmlformats.org/drawingml/2006/wordprocessingDrawing" xmlns:w10="urn:schemas-microsoft-com:office:word" xmlns:w="http://schemas.openxmlformats.org/wordprocessingml/2006/main" xmlns:w14="http://schemas.microsoft.com/office/word/2010/wordml" xmlns:w15="http://schemas.microsoft.com/office/word/2012/wordml" xmlns:w16cex="http://schemas.microsoft.com/office/word/2018/wordml/cex" xmlns:w16cid="http://schemas.microsoft.com/office/word/2016/wordml/cid" xmlns:w16="http://schemas.microsoft.com/office/word/2018/wordml" xmlns:w16sdtdh="http://schemas.microsoft.com/office/word/2020/wordml/sdtdatahash" xmlns:w16se="http://schemas.microsoft.com/office/word/2015/wordml/symex" xmlns:wpg="http://schemas.microsoft.com/office/word/2010/wordprocessingGroup" xmlns:wpi="http://schemas.microsoft.com/office/word/2010/wordprocessingInk" xmlns:wne="http://schemas.microsoft.com/office/word/2006/wordml" xmlns:wps="http://schemas.microsoft.com/office/word/2010/wordprocessingShape" mc:Ignorable="w14 w15 w16se w16cid w16 w16cex w16sdtdh wp14">
   <w:p>
     <w:pPr>
       <w:pStyle w:val="Header"/>
@@ -9121,7 +9049,16 @@
         <w:sz w:val="28"/>
         <w:szCs w:val="21"/>
       </w:rPr>
-      <w:t>Spring 2022</w:t>
+      <w:t>Fall</w:t>
+    </w:r>
+    <w:r>
+      <w:rPr>
+        <w:rFonts w:ascii="Times New Roman" w:hAnsi="Times New Roman"/>
+        <w:b/>
+        <w:sz w:val="28"/>
+        <w:szCs w:val="21"/>
+      </w:rPr>
+      <w:t xml:space="preserve"> 2022</w:t>
     </w:r>
     <w:r>
       <w:rPr>
@@ -9147,7 +9084,7 @@
 </file>
 
 <file path=word/numbering.xml><?xml version="1.0" encoding="utf-8"?>
-<w:numbering xmlns:wpc="http://schemas.microsoft.com/office/word/2010/wordprocessingCanvas" xmlns:cx="http://schemas.microsoft.com/office/drawing/2014/chartex" xmlns:cx1="http://schemas.microsoft.com/office/drawing/2015/9/8/chartex" xmlns:cx2="http://schemas.microsoft.com/office/drawing/2015/10/21/chartex" xmlns:cx3="http://schemas.microsoft.com/office/drawing/2016/5/9/chartex" xmlns:cx4="http://schemas.microsoft.com/office/drawing/2016/5/10/chartex" xmlns:cx5="http://schemas.microsoft.com/office/drawing/2016/5/11/chartex" xmlns:cx6="http://schemas.microsoft.com/office/drawing/2016/5/12/chartex" xmlns:cx7="http://schemas.microsoft.com/office/drawing/2016/5/13/chartex" xmlns:cx8="http://schemas.microsoft.com/office/drawing/2016/5/14/chartex" xmlns:mc="http://schemas.openxmlformats.org/markup-compatibility/2006" xmlns:aink="http://schemas.microsoft.com/office/drawing/2016/ink" xmlns:am3d="http://schemas.microsoft.com/office/drawing/2017/model3d" xmlns:o="urn:schemas-microsoft-com:office:office" xmlns:r="http://schemas.openxmlformats.org/officeDocument/2006/relationships" xmlns:m="http://schemas.openxmlformats.org/officeDocument/2006/math" xmlns:v="urn:schemas-microsoft-com:vml" xmlns:wp14="http://schemas.microsoft.com/office/word/2010/wordprocessingDrawing" xmlns:wp="http://schemas.openxmlformats.org/drawingml/2006/wordprocessingDrawing" xmlns:w10="urn:schemas-microsoft-com:office:word" xmlns:w="http://schemas.openxmlformats.org/wordprocessingml/2006/main" xmlns:w14="http://schemas.microsoft.com/office/word/2010/wordml" xmlns:w15="http://schemas.microsoft.com/office/word/2012/wordml" xmlns:w16cex="http://schemas.microsoft.com/office/word/2018/wordml/cex" xmlns:w16cid="http://schemas.microsoft.com/office/word/2016/wordml/cid" xmlns:w16="http://schemas.microsoft.com/office/word/2018/wordml" xmlns:w16sdtdh="http://schemas.microsoft.com/office/word/2020/wordml/sdtdatahash" xmlns:w16se="http://schemas.microsoft.com/office/word/2015/wordml/symex" xmlns:wpg="http://schemas.microsoft.com/office/word/2010/wordprocessingGroup" xmlns:wpi="http://schemas.microsoft.com/office/word/2010/wordprocessingInk" xmlns:wne="http://schemas.microsoft.com/office/word/2006/wordml" xmlns:wps="http://schemas.microsoft.com/office/word/2010/wordprocessingShape" mc:Ignorable="w14 w15 w16se w16cid w16 w16cex w16sdtdh wp14">
+<w:numbering xmlns:wpc="http://schemas.microsoft.com/office/word/2010/wordprocessingCanvas" xmlns:cx="http://schemas.microsoft.com/office/drawing/2014/chartex" xmlns:cx1="http://schemas.microsoft.com/office/drawing/2015/9/8/chartex" xmlns:cx2="http://schemas.microsoft.com/office/drawing/2015/10/21/chartex" xmlns:cx3="http://schemas.microsoft.com/office/drawing/2016/5/9/chartex" xmlns:cx4="http://schemas.microsoft.com/office/drawing/2016/5/10/chartex" xmlns:cx5="http://schemas.microsoft.com/office/drawing/2016/5/11/chartex" xmlns:cx6="http://schemas.microsoft.com/office/drawing/2016/5/12/chartex" xmlns:cx7="http://schemas.microsoft.com/office/drawing/2016/5/13/chartex" xmlns:cx8="http://schemas.microsoft.com/office/drawing/2016/5/14/chartex" xmlns:mc="http://schemas.openxmlformats.org/markup-compatibility/2006" xmlns:aink="http://schemas.microsoft.com/office/drawing/2016/ink" xmlns:am3d="http://schemas.microsoft.com/office/drawing/2017/model3d" xmlns:o="urn:schemas-microsoft-com:office:office" xmlns:oel="http://schemas.microsoft.com/office/2019/extlst" xmlns:r="http://schemas.openxmlformats.org/officeDocument/2006/relationships" xmlns:m="http://schemas.openxmlformats.org/officeDocument/2006/math" xmlns:v="urn:schemas-microsoft-com:vml" xmlns:wp14="http://schemas.microsoft.com/office/word/2010/wordprocessingDrawing" xmlns:wp="http://schemas.openxmlformats.org/drawingml/2006/wordprocessingDrawing" xmlns:w10="urn:schemas-microsoft-com:office:word" xmlns:w="http://schemas.openxmlformats.org/wordprocessingml/2006/main" xmlns:w14="http://schemas.microsoft.com/office/word/2010/wordml" xmlns:w15="http://schemas.microsoft.com/office/word/2012/wordml" xmlns:w16cex="http://schemas.microsoft.com/office/word/2018/wordml/cex" xmlns:w16cid="http://schemas.microsoft.com/office/word/2016/wordml/cid" xmlns:w16="http://schemas.microsoft.com/office/word/2018/wordml" xmlns:w16sdtdh="http://schemas.microsoft.com/office/word/2020/wordml/sdtdatahash" xmlns:w16se="http://schemas.microsoft.com/office/word/2015/wordml/symex" xmlns:wpg="http://schemas.microsoft.com/office/word/2010/wordprocessingGroup" xmlns:wpi="http://schemas.microsoft.com/office/word/2010/wordprocessingInk" xmlns:wne="http://schemas.microsoft.com/office/word/2006/wordml" xmlns:wps="http://schemas.microsoft.com/office/word/2010/wordprocessingShape" mc:Ignorable="w14 w15 w16se w16cid w16 w16cex w16sdtdh wp14">
   <w:abstractNum w:abstractNumId="0" w15:restartNumberingAfterBreak="0">
     <w:nsid w:val="FFFFFF1D"/>
     <w:multiLevelType w:val="multilevel"/>
@@ -9922,43 +9859,43 @@
       </w:rPr>
     </w:lvl>
   </w:abstractNum>
-  <w:num w:numId="1">
+  <w:num w:numId="1" w16cid:durableId="34814867">
     <w:abstractNumId w:val="4"/>
   </w:num>
-  <w:num w:numId="2">
+  <w:num w:numId="2" w16cid:durableId="985890058">
     <w:abstractNumId w:val="5"/>
   </w:num>
-  <w:num w:numId="3">
+  <w:num w:numId="3" w16cid:durableId="1972131546">
     <w:abstractNumId w:val="9"/>
   </w:num>
-  <w:num w:numId="4">
+  <w:num w:numId="4" w16cid:durableId="1235244270">
     <w:abstractNumId w:val="11"/>
   </w:num>
-  <w:num w:numId="5">
+  <w:num w:numId="5" w16cid:durableId="1798404507">
     <w:abstractNumId w:val="10"/>
   </w:num>
-  <w:num w:numId="6">
+  <w:num w:numId="6" w16cid:durableId="1239482737">
     <w:abstractNumId w:val="1"/>
   </w:num>
-  <w:num w:numId="7">
+  <w:num w:numId="7" w16cid:durableId="1418558949">
     <w:abstractNumId w:val="2"/>
   </w:num>
-  <w:num w:numId="8">
+  <w:num w:numId="8" w16cid:durableId="1078984894">
     <w:abstractNumId w:val="7"/>
   </w:num>
-  <w:num w:numId="9">
+  <w:num w:numId="9" w16cid:durableId="767699625">
     <w:abstractNumId w:val="12"/>
   </w:num>
-  <w:num w:numId="10">
+  <w:num w:numId="10" w16cid:durableId="1383364714">
     <w:abstractNumId w:val="6"/>
   </w:num>
-  <w:num w:numId="11">
+  <w:num w:numId="11" w16cid:durableId="1408575051">
     <w:abstractNumId w:val="0"/>
   </w:num>
-  <w:num w:numId="12">
+  <w:num w:numId="12" w16cid:durableId="1667053915">
     <w:abstractNumId w:val="8"/>
   </w:num>
-  <w:num w:numId="13">
+  <w:num w:numId="13" w16cid:durableId="190995487">
     <w:abstractNumId w:val="3"/>
   </w:num>
 </w:numbering>
@@ -10122,6 +10059,7 @@
     <w:lsdException w:name="Table Web 1" w:semiHidden="1" w:unhideWhenUsed="1"/>
     <w:lsdException w:name="Table Web 2" w:semiHidden="1" w:unhideWhenUsed="1"/>
     <w:lsdException w:name="Table Web 3" w:semiHidden="1" w:unhideWhenUsed="1"/>
+    <w:lsdException w:name="Balloon Text" w:semiHidden="1" w:unhideWhenUsed="1"/>
     <w:lsdException w:name="Table Theme" w:semiHidden="1" w:unhideWhenUsed="1"/>
     <w:lsdException w:name="Placeholder Text" w:semiHidden="1" w:uiPriority="99"/>
     <w:lsdException w:name="No Spacing" w:uiPriority="1" w:qFormat="1"/>
@@ -10897,7 +10835,7 @@
 </file>
 
 <file path=customXml/itemProps1.xml><?xml version="1.0" encoding="utf-8"?>
-<ds:datastoreItem xmlns:ds="http://schemas.openxmlformats.org/officeDocument/2006/customXml" ds:itemID="{64F5B560-D19B-4E2D-BFBA-7E6E7E0B29F4}">
+<ds:datastoreItem xmlns:ds="http://schemas.openxmlformats.org/officeDocument/2006/customXml" ds:itemID="{EC6BEFB2-E10D-4CAF-ACCE-D2277FB9B106}">
   <ds:schemaRefs>
     <ds:schemaRef ds:uri="http://schemas.openxmlformats.org/officeDocument/2006/bibliography"/>
   </ds:schemaRefs>

</xml_diff>

<commit_message>
moved src files to src folder, uploaded new lab01 doc
</commit_message>
<xml_diff>
--- a/Lab01.docx
+++ b/Lab01.docx
@@ -129,25 +129,7 @@
           <w:szCs w:val="22"/>
         </w:rPr>
         <w:tab/>
-        <w:t>• To familiarize yourself with Keil uVision</w:t>
-      </w:r>
-      <w:r>
-        <w:rPr>
-          <w:rFonts w:ascii="Times New Roman" w:hAnsi="Times New Roman"/>
-          <w:color w:val="000000"/>
-          <w:sz w:val="22"/>
-          <w:szCs w:val="22"/>
-        </w:rPr>
-        <w:t>5</w:t>
-      </w:r>
-      <w:r>
-        <w:rPr>
-          <w:rFonts w:ascii="Times New Roman" w:hAnsi="Times New Roman"/>
-          <w:color w:val="000000"/>
-          <w:sz w:val="22"/>
-          <w:szCs w:val="22"/>
-        </w:rPr>
-        <w:t xml:space="preserve"> for the ARM Cortex M processor</w:t>
+        <w:t>• To familiarize yourself with Keil uVision4 for the ARM Cortex M processor</w:t>
       </w:r>
     </w:p>
     <w:p>
@@ -945,25 +927,7 @@
           <w:szCs w:val="22"/>
         </w:rPr>
         <w:tab/>
-        <w:t>$1</w:t>
-      </w:r>
-      <w:r>
-        <w:rPr>
-          <w:rFonts w:ascii="Times New Roman" w:hAnsi="Times New Roman"/>
-          <w:color w:val="000000"/>
-          <w:sz w:val="22"/>
-          <w:szCs w:val="22"/>
-        </w:rPr>
-        <w:t>6</w:t>
-      </w:r>
-      <w:r>
-        <w:rPr>
-          <w:rFonts w:ascii="Times New Roman" w:hAnsi="Times New Roman"/>
-          <w:color w:val="000000"/>
-          <w:sz w:val="22"/>
-          <w:szCs w:val="22"/>
-        </w:rPr>
-        <w:t xml:space="preserve">.99 </w:t>
+        <w:t xml:space="preserve">$12.99 </w:t>
       </w:r>
     </w:p>
     <w:p>
@@ -6070,25 +6034,7 @@
           <w:sz w:val="22"/>
           <w:szCs w:val="22"/>
         </w:rPr>
-        <w:t xml:space="preserve"> Run these example projects as a review of E</w:t>
-      </w:r>
-      <w:r>
-        <w:rPr>
-          <w:rFonts w:ascii="Times New Roman" w:hAnsi="Times New Roman"/>
-          <w:color w:val="000000"/>
-          <w:sz w:val="22"/>
-          <w:szCs w:val="22"/>
-        </w:rPr>
-        <w:t>C</w:t>
-      </w:r>
-      <w:r>
-        <w:rPr>
-          <w:rFonts w:ascii="Times New Roman" w:hAnsi="Times New Roman"/>
-          <w:color w:val="000000"/>
-          <w:sz w:val="22"/>
-          <w:szCs w:val="22"/>
-        </w:rPr>
-        <w:t xml:space="preserve">E319K: </w:t>
+        <w:t xml:space="preserve"> Run these example projects as a review of EE319K: </w:t>
       </w:r>
     </w:p>
     <w:p>
@@ -9094,25 +9040,7 @@
         <w:sz w:val="28"/>
         <w:szCs w:val="21"/>
       </w:rPr>
-      <w:t>Spring</w:t>
-    </w:r>
-    <w:r>
-      <w:rPr>
-        <w:rFonts w:ascii="Times New Roman" w:hAnsi="Times New Roman"/>
-        <w:b/>
-        <w:sz w:val="28"/>
-        <w:szCs w:val="21"/>
-      </w:rPr>
-      <w:t xml:space="preserve"> 202</w:t>
-    </w:r>
-    <w:r>
-      <w:rPr>
-        <w:rFonts w:ascii="Times New Roman" w:hAnsi="Times New Roman"/>
-        <w:b/>
-        <w:sz w:val="28"/>
-        <w:szCs w:val="21"/>
-      </w:rPr>
-      <w:t>3</w:t>
+      <w:t>Spring 2023</w:t>
     </w:r>
     <w:r>
       <w:rPr>

</xml_diff>

<commit_message>
make sure lab 1 compiles
</commit_message>
<xml_diff>
--- a/Lab01.docx
+++ b/Lab01.docx
@@ -429,6 +429,7 @@
       <w:pPr>
         <w:spacing w:line="264" w:lineRule="auto"/>
         <w:rPr>
+          <w:ins w:id="0" w:author="Yu Matthew J (mjy358)" w:date="2023-01-10T14:05:00Z"/>
           <w:rFonts w:ascii="Times New Roman" w:hAnsi="Times New Roman"/>
           <w:color w:val="000000"/>
           <w:sz w:val="22"/>
@@ -462,43 +463,189 @@
         </w:rPr>
         <w:tab/>
       </w:r>
-      <w:r>
-        <w:rPr>
-          <w:rFonts w:ascii="Times New Roman" w:hAnsi="Times New Roman"/>
-          <w:color w:val="000000"/>
-          <w:sz w:val="22"/>
-          <w:szCs w:val="22"/>
-        </w:rPr>
-        <w:t xml:space="preserve">• </w:t>
-      </w:r>
-      <w:r>
-        <w:rPr>
-          <w:rFonts w:ascii="Times New Roman" w:hAnsi="Times New Roman"/>
-          <w:b/>
-          <w:color w:val="000000"/>
-          <w:sz w:val="22"/>
-          <w:szCs w:val="22"/>
-        </w:rPr>
-        <w:t xml:space="preserve">ST7735_4C123 </w:t>
-      </w:r>
-      <w:r>
-        <w:rPr>
-          <w:rFonts w:ascii="Times New Roman" w:hAnsi="Times New Roman"/>
-          <w:color w:val="000000"/>
-          <w:sz w:val="22"/>
-          <w:szCs w:val="22"/>
-        </w:rPr>
-        <w:t>project</w:t>
-      </w:r>
-      <w:r>
-        <w:rPr>
-          <w:rFonts w:ascii="Times New Roman" w:hAnsi="Times New Roman"/>
-          <w:color w:val="000000"/>
-          <w:sz w:val="22"/>
-          <w:szCs w:val="22"/>
-        </w:rPr>
-        <w:t xml:space="preserve"> – located in ValvanoWare</w:t>
-      </w:r>
+    </w:p>
+    <w:p>
+      <w:pPr>
+        <w:spacing w:line="264" w:lineRule="auto"/>
+        <w:rPr>
+          <w:ins w:id="1" w:author="Yu Matthew J (mjy358)" w:date="2023-01-10T14:05:00Z"/>
+          <w:rFonts w:ascii="Times New Roman" w:hAnsi="Times New Roman"/>
+          <w:bCs/>
+          <w:color w:val="000000"/>
+          <w:sz w:val="22"/>
+          <w:szCs w:val="22"/>
+        </w:rPr>
+      </w:pPr>
+      <w:ins w:id="2" w:author="Yu Matthew J (mjy358)" w:date="2023-01-10T14:05:00Z">
+        <w:r>
+          <w:rPr>
+            <w:rFonts w:ascii="Times New Roman" w:hAnsi="Times New Roman"/>
+            <w:color w:val="000000"/>
+            <w:sz w:val="22"/>
+            <w:szCs w:val="22"/>
+          </w:rPr>
+          <w:tab/>
+        </w:r>
+        <w:r>
+          <w:rPr>
+            <w:rFonts w:ascii="Times New Roman" w:hAnsi="Times New Roman"/>
+            <w:color w:val="000000"/>
+            <w:sz w:val="22"/>
+            <w:szCs w:val="22"/>
+          </w:rPr>
+          <w:tab/>
+        </w:r>
+        <w:r>
+          <w:rPr>
+            <w:rFonts w:ascii="Times New Roman" w:hAnsi="Times New Roman"/>
+            <w:color w:val="000000"/>
+            <w:sz w:val="22"/>
+            <w:szCs w:val="22"/>
+          </w:rPr>
+          <w:t xml:space="preserve">• </w:t>
+        </w:r>
+        <w:r>
+          <w:rPr>
+            <w:rFonts w:ascii="Times New Roman" w:hAnsi="Times New Roman"/>
+            <w:b/>
+            <w:color w:val="000000"/>
+            <w:sz w:val="22"/>
+            <w:szCs w:val="22"/>
+          </w:rPr>
+          <w:t>ECE445L-Lab1</w:t>
+        </w:r>
+        <w:r>
+          <w:rPr>
+            <w:rFonts w:ascii="Times New Roman" w:hAnsi="Times New Roman"/>
+            <w:bCs/>
+            <w:color w:val="000000"/>
+            <w:sz w:val="22"/>
+            <w:szCs w:val="22"/>
+          </w:rPr>
+          <w:t xml:space="preserve"> repository (provided via GitHub classroom or directly from </w:t>
+        </w:r>
+        <w:r>
+          <w:rPr>
+            <w:rFonts w:ascii="Times New Roman" w:hAnsi="Times New Roman"/>
+            <w:bCs/>
+            <w:color w:val="000000"/>
+            <w:sz w:val="22"/>
+            <w:szCs w:val="22"/>
+          </w:rPr>
+          <w:fldChar w:fldCharType="begin"/>
+        </w:r>
+        <w:r>
+          <w:rPr>
+            <w:rFonts w:ascii="Times New Roman" w:hAnsi="Times New Roman"/>
+            <w:bCs/>
+            <w:color w:val="000000"/>
+            <w:sz w:val="22"/>
+            <w:szCs w:val="22"/>
+          </w:rPr>
+          <w:instrText xml:space="preserve"> HYPERLINK "https://github.com/ECE445L/ECE445L-Lab1" </w:instrText>
+        </w:r>
+        <w:r>
+          <w:rPr>
+            <w:rFonts w:ascii="Times New Roman" w:hAnsi="Times New Roman"/>
+            <w:bCs/>
+            <w:color w:val="000000"/>
+            <w:sz w:val="22"/>
+            <w:szCs w:val="22"/>
+          </w:rPr>
+        </w:r>
+        <w:r>
+          <w:rPr>
+            <w:rFonts w:ascii="Times New Roman" w:hAnsi="Times New Roman"/>
+            <w:bCs/>
+            <w:color w:val="000000"/>
+            <w:sz w:val="22"/>
+            <w:szCs w:val="22"/>
+          </w:rPr>
+          <w:fldChar w:fldCharType="separate"/>
+        </w:r>
+        <w:proofErr w:type="spellStart"/>
+        <w:r>
+          <w:rPr>
+            <w:rStyle w:val="Hyperlink"/>
+            <w:rFonts w:ascii="Times New Roman" w:hAnsi="Times New Roman"/>
+            <w:bCs/>
+            <w:sz w:val="22"/>
+            <w:szCs w:val="22"/>
+          </w:rPr>
+          <w:t>Github</w:t>
+        </w:r>
+        <w:proofErr w:type="spellEnd"/>
+        <w:r>
+          <w:rPr>
+            <w:rFonts w:ascii="Times New Roman" w:hAnsi="Times New Roman"/>
+            <w:bCs/>
+            <w:color w:val="000000"/>
+            <w:sz w:val="22"/>
+            <w:szCs w:val="22"/>
+          </w:rPr>
+          <w:fldChar w:fldCharType="end"/>
+        </w:r>
+        <w:r>
+          <w:rPr>
+            <w:rFonts w:ascii="Times New Roman" w:hAnsi="Times New Roman"/>
+            <w:bCs/>
+            <w:color w:val="000000"/>
+            <w:sz w:val="22"/>
+            <w:szCs w:val="22"/>
+          </w:rPr>
+          <w:t>)</w:t>
+        </w:r>
+      </w:ins>
+    </w:p>
+    <w:p>
+      <w:pPr>
+        <w:spacing w:line="264" w:lineRule="auto"/>
+        <w:rPr>
+          <w:rFonts w:ascii="Times New Roman" w:hAnsi="Times New Roman"/>
+          <w:color w:val="000000"/>
+          <w:sz w:val="22"/>
+          <w:szCs w:val="22"/>
+        </w:rPr>
+      </w:pPr>
+      <w:del w:id="3" w:author="Yu Matthew J (mjy358)" w:date="2023-01-10T14:05:00Z">
+        <w:r>
+          <w:rPr>
+            <w:rFonts w:ascii="Times New Roman" w:hAnsi="Times New Roman"/>
+            <w:color w:val="000000"/>
+            <w:sz w:val="22"/>
+            <w:szCs w:val="22"/>
+          </w:rPr>
+          <w:delText xml:space="preserve">• </w:delText>
+        </w:r>
+        <w:r>
+          <w:rPr>
+            <w:rFonts w:ascii="Times New Roman" w:hAnsi="Times New Roman"/>
+            <w:b/>
+            <w:color w:val="000000"/>
+            <w:sz w:val="22"/>
+            <w:szCs w:val="22"/>
+          </w:rPr>
+          <w:delText xml:space="preserve">ST7735_4C123 </w:delText>
+        </w:r>
+        <w:r>
+          <w:rPr>
+            <w:rFonts w:ascii="Times New Roman" w:hAnsi="Times New Roman"/>
+            <w:color w:val="000000"/>
+            <w:sz w:val="22"/>
+            <w:szCs w:val="22"/>
+          </w:rPr>
+          <w:delText>project</w:delText>
+        </w:r>
+        <w:r>
+          <w:rPr>
+            <w:rFonts w:ascii="Times New Roman" w:hAnsi="Times New Roman"/>
+            <w:color w:val="000000"/>
+            <w:sz w:val="22"/>
+            <w:szCs w:val="22"/>
+          </w:rPr>
+          <w:delText xml:space="preserve"> – located in ValvanoWare</w:delText>
+        </w:r>
+      </w:del>
     </w:p>
     <w:p>
       <w:pPr>
@@ -1167,6 +1314,19 @@
         </w:rPr>
         <w:tab/>
       </w:r>
+      <w:ins w:id="4" w:author="Yu Matthew J (mjy358)" w:date="2023-01-10T14:05:00Z">
+        <w:r>
+          <w:rPr>
+            <w:rFonts w:ascii="Courier New" w:hAnsi="Courier New"/>
+            <w:b/>
+            <w:bCs/>
+            <w:color w:val="000000"/>
+            <w:sz w:val="22"/>
+            <w:szCs w:val="22"/>
+          </w:rPr>
+          <w:tab/>
+        </w:r>
+      </w:ins>
       <w:r>
         <w:rPr>
           <w:rFonts w:ascii="Times New Roman" w:hAnsi="Times New Roman"/>
@@ -1245,6 +1405,19 @@
         </w:rPr>
         <w:tab/>
       </w:r>
+      <w:ins w:id="5" w:author="Yu Matthew J (mjy358)" w:date="2023-01-10T14:05:00Z">
+        <w:r>
+          <w:rPr>
+            <w:rFonts w:ascii="Courier New" w:hAnsi="Courier New"/>
+            <w:b/>
+            <w:bCs/>
+            <w:color w:val="000000"/>
+            <w:sz w:val="22"/>
+            <w:szCs w:val="22"/>
+          </w:rPr>
+          <w:tab/>
+        </w:r>
+      </w:ins>
       <w:r>
         <w:rPr>
           <w:rFonts w:ascii="Times New Roman" w:hAnsi="Times New Roman"/>
@@ -1291,6 +1464,19 @@
         <w:tab/>
         <w:t xml:space="preserve">ST7735_XYplotInit </w:t>
       </w:r>
+      <w:ins w:id="6" w:author="Yu Matthew J (mjy358)" w:date="2023-01-10T14:05:00Z">
+        <w:r>
+          <w:rPr>
+            <w:rFonts w:ascii="Courier New" w:hAnsi="Courier New"/>
+            <w:b/>
+            <w:bCs/>
+            <w:color w:val="000000"/>
+            <w:sz w:val="22"/>
+            <w:szCs w:val="22"/>
+          </w:rPr>
+          <w:tab/>
+        </w:r>
+      </w:ins>
       <w:r>
         <w:rPr>
           <w:rFonts w:ascii="Times New Roman" w:hAnsi="Times New Roman"/>
@@ -1336,6 +1522,19 @@
         </w:rPr>
         <w:tab/>
       </w:r>
+      <w:ins w:id="7" w:author="Yu Matthew J (mjy358)" w:date="2023-01-10T14:05:00Z">
+        <w:r>
+          <w:rPr>
+            <w:rFonts w:ascii="Courier New" w:hAnsi="Courier New"/>
+            <w:b/>
+            <w:bCs/>
+            <w:color w:val="000000"/>
+            <w:sz w:val="22"/>
+            <w:szCs w:val="22"/>
+          </w:rPr>
+          <w:tab/>
+        </w:r>
+      </w:ins>
       <w:r>
         <w:rPr>
           <w:rFonts w:ascii="Times New Roman" w:hAnsi="Times New Roman"/>
@@ -1467,7 +1666,17 @@
           <w:sz w:val="22"/>
           <w:szCs w:val="22"/>
         </w:rPr>
-        <w:t xml:space="preserve">99 signifies an error. The </w:t>
+        <w:t xml:space="preserve">99 signifies </w:t>
+      </w:r>
+      <w:r>
+        <w:rPr>
+          <w:rFonts w:ascii="Times New Roman" w:hAnsi="Times New Roman"/>
+          <w:color w:val="000000"/>
+          <w:sz w:val="22"/>
+          <w:szCs w:val="22"/>
+        </w:rPr>
+        <w:lastRenderedPageBreak/>
+        <w:t xml:space="preserve">an error. The </w:t>
       </w:r>
       <w:r>
         <w:rPr>
@@ -1551,17 +1760,7 @@
           <w:sz w:val="22"/>
           <w:szCs w:val="22"/>
         </w:rPr>
-        <w:t xml:space="preserve"> are illustrated </w:t>
-      </w:r>
-      <w:r>
-        <w:rPr>
-          <w:rFonts w:ascii="Times New Roman" w:hAnsi="Times New Roman"/>
-          <w:color w:val="000000"/>
-          <w:sz w:val="22"/>
-          <w:szCs w:val="22"/>
-        </w:rPr>
-        <w:lastRenderedPageBreak/>
-        <w:t xml:space="preserve">in Table 1.1. In order to make the display output pretty it is required that all output commands produce exactly 6 characters. This way the decimal point is always drawn in the exact same location, independent of the number being displayed. </w:t>
+        <w:t xml:space="preserve"> are illustrated in Table 1.1. In order to make the display output pretty it is required that all output commands produce exactly 6 characters. This way the decimal point is always drawn in the exact same location, independent of the number being displayed. </w:t>
       </w:r>
     </w:p>
     <w:p>
@@ -4593,199 +4792,387 @@
     <w:p>
       <w:pPr>
         <w:pStyle w:val="CODE"/>
-      </w:pPr>
-      <w:r>
-        <w:lastRenderedPageBreak/>
-        <w:t>/**************ST7735_XYplotInit***************</w:t>
-      </w:r>
-    </w:p>
-    <w:p>
-      <w:pPr>
-        <w:pStyle w:val="CODE"/>
-      </w:pPr>
-      <w:r>
-        <w:t xml:space="preserve"> Specify the X and Y axes for an x-y scatter plot</w:t>
-      </w:r>
-    </w:p>
-    <w:p>
-      <w:pPr>
-        <w:pStyle w:val="CODE"/>
-      </w:pPr>
-      <w:r>
-        <w:t xml:space="preserve"> Draw the title and clear the plot area</w:t>
-      </w:r>
-    </w:p>
-    <w:p>
-      <w:pPr>
-        <w:pStyle w:val="CODE"/>
-      </w:pPr>
-      <w:r>
-        <w:t xml:space="preserve"> Inputs:  title  ASCII string to label the plot, null-termination</w:t>
-      </w:r>
-    </w:p>
-    <w:p>
-      <w:pPr>
-        <w:pStyle w:val="CODE"/>
-      </w:pPr>
-      <w:r>
-        <w:t xml:space="preserve">          </w:t>
-      </w:r>
-      <w:proofErr w:type="spellStart"/>
-      <w:r>
-        <w:t>minX</w:t>
-      </w:r>
-      <w:proofErr w:type="spellEnd"/>
-      <w:r>
-        <w:t xml:space="preserve">   smallest X data value allowed, resolution= </w:t>
-      </w:r>
-      <w:r>
-        <w:t>1/32</w:t>
-      </w:r>
-    </w:p>
-    <w:p>
-      <w:pPr>
-        <w:pStyle w:val="CODE"/>
-      </w:pPr>
-      <w:r>
-        <w:t xml:space="preserve">          </w:t>
-      </w:r>
-      <w:proofErr w:type="spellStart"/>
-      <w:r>
-        <w:t>maxX</w:t>
-      </w:r>
-      <w:proofErr w:type="spellEnd"/>
-      <w:r>
-        <w:t xml:space="preserve">   largest X data value allowed, resolution= </w:t>
-      </w:r>
-      <w:r>
-        <w:t>1/32</w:t>
-      </w:r>
-    </w:p>
-    <w:p>
-      <w:pPr>
-        <w:pStyle w:val="CODE"/>
-      </w:pPr>
-      <w:r>
-        <w:t xml:space="preserve">          </w:t>
-      </w:r>
-      <w:proofErr w:type="spellStart"/>
-      <w:r>
-        <w:t>minY</w:t>
-      </w:r>
-      <w:proofErr w:type="spellEnd"/>
-      <w:r>
-        <w:t xml:space="preserve">   smallest Y data value allowed, resolution= </w:t>
-      </w:r>
-      <w:r>
-        <w:t>1/32</w:t>
-      </w:r>
-    </w:p>
-    <w:p>
-      <w:pPr>
-        <w:pStyle w:val="CODE"/>
-      </w:pPr>
-      <w:r>
-        <w:t xml:space="preserve">          </w:t>
-      </w:r>
-      <w:proofErr w:type="spellStart"/>
-      <w:r>
-        <w:t>maxY</w:t>
-      </w:r>
-      <w:proofErr w:type="spellEnd"/>
-      <w:r>
-        <w:t xml:space="preserve">   largest Y data value allowed, resolution= </w:t>
-      </w:r>
-      <w:r>
-        <w:t>1/32</w:t>
-      </w:r>
-    </w:p>
-    <w:p>
-      <w:pPr>
-        <w:pStyle w:val="CODE"/>
-      </w:pPr>
-      <w:r>
-        <w:t xml:space="preserve">          </w:t>
-      </w:r>
-      <w:proofErr w:type="spellStart"/>
-      <w:r>
-        <w:t>bcolor</w:t>
-      </w:r>
-      <w:proofErr w:type="spellEnd"/>
-      <w:r>
-        <w:t xml:space="preserve"> 16-bit color of the background</w:t>
-      </w:r>
-    </w:p>
-    <w:p>
-      <w:pPr>
-        <w:pStyle w:val="CODE"/>
-      </w:pPr>
-      <w:r>
-        <w:t xml:space="preserve"> Outputs: none</w:t>
-      </w:r>
-    </w:p>
-    <w:p>
-      <w:pPr>
-        <w:pStyle w:val="CODE"/>
-      </w:pPr>
-      <w:r>
-        <w:t xml:space="preserve"> assumes </w:t>
-      </w:r>
-      <w:proofErr w:type="spellStart"/>
-      <w:r>
-        <w:t>minX</w:t>
-      </w:r>
-      <w:proofErr w:type="spellEnd"/>
-      <w:r>
-        <w:t xml:space="preserve"> &lt; </w:t>
-      </w:r>
-      <w:proofErr w:type="spellStart"/>
-      <w:r>
-        <w:t>maxX</w:t>
-      </w:r>
-      <w:proofErr w:type="spellEnd"/>
-      <w:r>
-        <w:t xml:space="preserve">, and </w:t>
-      </w:r>
-      <w:proofErr w:type="spellStart"/>
-      <w:r>
-        <w:t>minY</w:t>
-      </w:r>
-      <w:proofErr w:type="spellEnd"/>
-      <w:r>
-        <w:t xml:space="preserve"> &lt; </w:t>
-      </w:r>
-      <w:proofErr w:type="spellStart"/>
-      <w:r>
-        <w:t>maxY</w:t>
-      </w:r>
-      <w:proofErr w:type="spellEnd"/>
-    </w:p>
-    <w:p>
-      <w:pPr>
-        <w:pStyle w:val="CODE"/>
-        <w:rPr>
+        <w:rPr>
+          <w:ins w:id="8" w:author="Yu Matthew J (mjy358)" w:date="2023-01-10T14:07:00Z"/>
+        </w:rPr>
+      </w:pPr>
+      <w:ins w:id="9" w:author="Yu Matthew J (mjy358)" w:date="2023-01-10T14:07:00Z">
+        <w:r>
+          <w:t>/**</w:t>
+        </w:r>
+      </w:ins>
+    </w:p>
+    <w:p>
+      <w:pPr>
+        <w:pStyle w:val="CODE"/>
+        <w:rPr>
+          <w:ins w:id="10" w:author="Yu Matthew J (mjy358)" w:date="2023-01-10T14:07:00Z"/>
+        </w:rPr>
+      </w:pPr>
+      <w:ins w:id="11" w:author="Yu Matthew J (mjy358)" w:date="2023-01-10T14:07:00Z">
+        <w:r>
+          <w:t xml:space="preserve"> * @brief ST7735_XYplotInit specifies the X and Y axes for an X-Y scatter plot.</w:t>
+        </w:r>
+      </w:ins>
+    </w:p>
+    <w:p>
+      <w:pPr>
+        <w:pStyle w:val="CODE"/>
+        <w:rPr>
+          <w:ins w:id="12" w:author="Yu Matthew J (mjy358)" w:date="2023-01-10T14:07:00Z"/>
+        </w:rPr>
+      </w:pPr>
+      <w:ins w:id="13" w:author="Yu Matthew J (mjy358)" w:date="2023-01-10T14:07:00Z">
+        <w:r>
+          <w:t xml:space="preserve"> *        It also draws the title and clears the plot area.</w:t>
+        </w:r>
+      </w:ins>
+    </w:p>
+    <w:p>
+      <w:pPr>
+        <w:pStyle w:val="CODE"/>
+        <w:rPr>
+          <w:ins w:id="14" w:author="Yu Matthew J (mjy358)" w:date="2023-01-10T14:07:00Z"/>
+        </w:rPr>
+      </w:pPr>
+      <w:ins w:id="15" w:author="Yu Matthew J (mjy358)" w:date="2023-01-10T14:07:00Z">
+        <w:r>
+          <w:t xml:space="preserve"> *</w:t>
+        </w:r>
+      </w:ins>
+    </w:p>
+    <w:p>
+      <w:pPr>
+        <w:pStyle w:val="CODE"/>
+        <w:rPr>
+          <w:ins w:id="16" w:author="Yu Matthew J (mjy358)" w:date="2023-01-10T14:07:00Z"/>
+        </w:rPr>
+      </w:pPr>
+      <w:ins w:id="17" w:author="Yu Matthew J (mjy358)" w:date="2023-01-10T14:07:00Z">
+        <w:r>
+          <w:t xml:space="preserve"> * @param title ASCII null terminated string to label the plot.</w:t>
+        </w:r>
+      </w:ins>
+    </w:p>
+    <w:p>
+      <w:pPr>
+        <w:pStyle w:val="CODE"/>
+        <w:rPr>
+          <w:ins w:id="18" w:author="Yu Matthew J (mjy358)" w:date="2023-01-10T14:07:00Z"/>
+        </w:rPr>
+      </w:pPr>
+      <w:ins w:id="19" w:author="Yu Matthew J (mjy358)" w:date="2023-01-10T14:07:00Z">
+        <w:r>
+          <w:t xml:space="preserve"> * @param </w:t>
+        </w:r>
+        <w:proofErr w:type="spellStart"/>
+        <w:r>
+          <w:t>minX</w:t>
+        </w:r>
+        <w:proofErr w:type="spellEnd"/>
+        <w:r>
+          <w:t xml:space="preserve">  Smallest X data value allowed</w:t>
+        </w:r>
+      </w:ins>
+    </w:p>
+    <w:p>
+      <w:pPr>
+        <w:pStyle w:val="CODE"/>
+        <w:rPr>
+          <w:ins w:id="20" w:author="Yu Matthew J (mjy358)" w:date="2023-01-10T14:07:00Z"/>
+        </w:rPr>
+      </w:pPr>
+      <w:ins w:id="21" w:author="Yu Matthew J (mjy358)" w:date="2023-01-10T14:07:00Z">
+        <w:r>
+          <w:t xml:space="preserve"> * @param </w:t>
+        </w:r>
+        <w:proofErr w:type="spellStart"/>
+        <w:r>
+          <w:t>maxX</w:t>
+        </w:r>
+        <w:proofErr w:type="spellEnd"/>
+        <w:r>
+          <w:t xml:space="preserve">  Largest X data value allowed</w:t>
+        </w:r>
+      </w:ins>
+    </w:p>
+    <w:p>
+      <w:pPr>
+        <w:pStyle w:val="CODE"/>
+        <w:rPr>
+          <w:ins w:id="22" w:author="Yu Matthew J (mjy358)" w:date="2023-01-10T14:07:00Z"/>
+        </w:rPr>
+      </w:pPr>
+      <w:ins w:id="23" w:author="Yu Matthew J (mjy358)" w:date="2023-01-10T14:07:00Z">
+        <w:r>
+          <w:t xml:space="preserve"> * @param </w:t>
+        </w:r>
+        <w:proofErr w:type="spellStart"/>
+        <w:r>
+          <w:t>minY</w:t>
+        </w:r>
+        <w:proofErr w:type="spellEnd"/>
+        <w:r>
+          <w:t xml:space="preserve">  Smallest Y data value allowed</w:t>
+        </w:r>
+      </w:ins>
+    </w:p>
+    <w:p>
+      <w:pPr>
+        <w:pStyle w:val="CODE"/>
+        <w:rPr>
+          <w:ins w:id="24" w:author="Yu Matthew J (mjy358)" w:date="2023-01-10T14:07:00Z"/>
+        </w:rPr>
+      </w:pPr>
+      <w:ins w:id="25" w:author="Yu Matthew J (mjy358)" w:date="2023-01-10T14:07:00Z">
+        <w:r>
+          <w:t xml:space="preserve"> * @param </w:t>
+        </w:r>
+        <w:proofErr w:type="spellStart"/>
+        <w:r>
+          <w:t>maxY</w:t>
+        </w:r>
+        <w:proofErr w:type="spellEnd"/>
+        <w:r>
+          <w:t xml:space="preserve">  Largest Y data value allowed</w:t>
+        </w:r>
+      </w:ins>
+    </w:p>
+    <w:p>
+      <w:pPr>
+        <w:pStyle w:val="CODE"/>
+        <w:rPr>
+          <w:ins w:id="26" w:author="Yu Matthew J (mjy358)" w:date="2023-01-10T14:07:00Z"/>
+        </w:rPr>
+      </w:pPr>
+      <w:ins w:id="27" w:author="Yu Matthew J (mjy358)" w:date="2023-01-10T14:07:00Z">
+        <w:r>
+          <w:t xml:space="preserve"> * @note Assumes </w:t>
+        </w:r>
+        <w:proofErr w:type="spellStart"/>
+        <w:r>
+          <w:t>minX</w:t>
+        </w:r>
+        <w:proofErr w:type="spellEnd"/>
+        <w:r>
+          <w:t xml:space="preserve"> &lt; </w:t>
+        </w:r>
+        <w:proofErr w:type="spellStart"/>
+        <w:r>
+          <w:t>maxX</w:t>
+        </w:r>
+        <w:proofErr w:type="spellEnd"/>
+        <w:r>
+          <w:t xml:space="preserve">, and </w:t>
+        </w:r>
+        <w:proofErr w:type="spellStart"/>
+        <w:r>
+          <w:t>minY</w:t>
+        </w:r>
+        <w:proofErr w:type="spellEnd"/>
+        <w:r>
+          <w:t xml:space="preserve"> &lt; </w:t>
+        </w:r>
+        <w:proofErr w:type="spellStart"/>
+        <w:r>
+          <w:t>maxY</w:t>
+        </w:r>
+        <w:proofErr w:type="spellEnd"/>
+        <w:r>
+          <w:t>.</w:t>
+        </w:r>
+      </w:ins>
+    </w:p>
+    <w:p>
+      <w:pPr>
+        <w:pStyle w:val="CODE"/>
+        <w:rPr>
+          <w:del w:id="28" w:author="Yu Matthew J (mjy358)" w:date="2023-01-10T14:07:00Z"/>
+        </w:rPr>
+      </w:pPr>
+      <w:ins w:id="29" w:author="Yu Matthew J (mjy358)" w:date="2023-01-10T14:07:00Z">
+        <w:r>
+          <w:t xml:space="preserve"> */</w:t>
+        </w:r>
+      </w:ins>
+      <w:del w:id="30" w:author="Yu Matthew J (mjy358)" w:date="2023-01-10T14:07:00Z">
+        <w:r>
+          <w:delText>/**************ST7735_XYplotInit***************</w:delText>
+        </w:r>
+      </w:del>
+    </w:p>
+    <w:p>
+      <w:pPr>
+        <w:pStyle w:val="CODE"/>
+        <w:rPr>
+          <w:del w:id="31" w:author="Yu Matthew J (mjy358)" w:date="2023-01-10T14:07:00Z"/>
+        </w:rPr>
+      </w:pPr>
+      <w:del w:id="32" w:author="Yu Matthew J (mjy358)" w:date="2023-01-10T14:07:00Z">
+        <w:r>
+          <w:delText xml:space="preserve"> Specify the X and Y axes for an x-y scatter plot</w:delText>
+        </w:r>
+      </w:del>
+    </w:p>
+    <w:p>
+      <w:pPr>
+        <w:pStyle w:val="CODE"/>
+        <w:rPr>
+          <w:del w:id="33" w:author="Yu Matthew J (mjy358)" w:date="2023-01-10T14:07:00Z"/>
+        </w:rPr>
+      </w:pPr>
+      <w:del w:id="34" w:author="Yu Matthew J (mjy358)" w:date="2023-01-10T14:07:00Z">
+        <w:r>
+          <w:delText xml:space="preserve"> Draw the title and clear the plot area</w:delText>
+        </w:r>
+      </w:del>
+    </w:p>
+    <w:p>
+      <w:pPr>
+        <w:pStyle w:val="CODE"/>
+        <w:rPr>
+          <w:del w:id="35" w:author="Yu Matthew J (mjy358)" w:date="2023-01-10T14:07:00Z"/>
+        </w:rPr>
+      </w:pPr>
+      <w:del w:id="36" w:author="Yu Matthew J (mjy358)" w:date="2023-01-10T14:07:00Z">
+        <w:r>
+          <w:delText xml:space="preserve"> Inputs:  title  ASCII string to label the plot, null-termination</w:delText>
+        </w:r>
+      </w:del>
+    </w:p>
+    <w:p>
+      <w:pPr>
+        <w:pStyle w:val="CODE"/>
+        <w:rPr>
+          <w:del w:id="37" w:author="Yu Matthew J (mjy358)" w:date="2023-01-10T14:07:00Z"/>
+        </w:rPr>
+      </w:pPr>
+      <w:del w:id="38" w:author="Yu Matthew J (mjy358)" w:date="2023-01-10T14:07:00Z">
+        <w:r>
+          <w:delText xml:space="preserve">          minX   smallest X data value allowed, resolution= </w:delText>
+        </w:r>
+        <w:r>
+          <w:delText>1/32</w:delText>
+        </w:r>
+      </w:del>
+    </w:p>
+    <w:p>
+      <w:pPr>
+        <w:pStyle w:val="CODE"/>
+        <w:rPr>
+          <w:del w:id="39" w:author="Yu Matthew J (mjy358)" w:date="2023-01-10T14:07:00Z"/>
+        </w:rPr>
+      </w:pPr>
+      <w:del w:id="40" w:author="Yu Matthew J (mjy358)" w:date="2023-01-10T14:07:00Z">
+        <w:r>
+          <w:delText xml:space="preserve">          maxX   largest X data value allowed, resolution= </w:delText>
+        </w:r>
+        <w:r>
+          <w:delText>1/32</w:delText>
+        </w:r>
+      </w:del>
+    </w:p>
+    <w:p>
+      <w:pPr>
+        <w:pStyle w:val="CODE"/>
+        <w:rPr>
+          <w:del w:id="41" w:author="Yu Matthew J (mjy358)" w:date="2023-01-10T14:07:00Z"/>
+        </w:rPr>
+      </w:pPr>
+      <w:del w:id="42" w:author="Yu Matthew J (mjy358)" w:date="2023-01-10T14:07:00Z">
+        <w:r>
+          <w:delText xml:space="preserve">          minY   smallest Y data value allowed, resolution= </w:delText>
+        </w:r>
+        <w:r>
+          <w:delText>1/32</w:delText>
+        </w:r>
+      </w:del>
+    </w:p>
+    <w:p>
+      <w:pPr>
+        <w:pStyle w:val="CODE"/>
+        <w:rPr>
+          <w:del w:id="43" w:author="Yu Matthew J (mjy358)" w:date="2023-01-10T14:07:00Z"/>
+        </w:rPr>
+      </w:pPr>
+      <w:del w:id="44" w:author="Yu Matthew J (mjy358)" w:date="2023-01-10T14:07:00Z">
+        <w:r>
+          <w:delText xml:space="preserve">          maxY   largest Y data value allowed, resolution= </w:delText>
+        </w:r>
+        <w:r>
+          <w:delText>1/32</w:delText>
+        </w:r>
+      </w:del>
+    </w:p>
+    <w:p>
+      <w:pPr>
+        <w:pStyle w:val="CODE"/>
+        <w:rPr>
+          <w:del w:id="45" w:author="Yu Matthew J (mjy358)" w:date="2023-01-10T14:07:00Z"/>
+        </w:rPr>
+      </w:pPr>
+      <w:del w:id="46" w:author="Yu Matthew J (mjy358)" w:date="2023-01-10T14:07:00Z">
+        <w:r>
+          <w:delText xml:space="preserve">          bcolor 16-bit color of the background</w:delText>
+        </w:r>
+      </w:del>
+    </w:p>
+    <w:p>
+      <w:pPr>
+        <w:pStyle w:val="CODE"/>
+        <w:rPr>
+          <w:del w:id="47" w:author="Yu Matthew J (mjy358)" w:date="2023-01-10T14:07:00Z"/>
+        </w:rPr>
+      </w:pPr>
+      <w:del w:id="48" w:author="Yu Matthew J (mjy358)" w:date="2023-01-10T14:07:00Z">
+        <w:r>
+          <w:delText xml:space="preserve"> Outputs: none</w:delText>
+        </w:r>
+      </w:del>
+    </w:p>
+    <w:p>
+      <w:pPr>
+        <w:pStyle w:val="CODE"/>
+        <w:rPr>
+          <w:del w:id="49" w:author="Yu Matthew J (mjy358)" w:date="2023-01-10T14:07:00Z"/>
+        </w:rPr>
+      </w:pPr>
+      <w:del w:id="50" w:author="Yu Matthew J (mjy358)" w:date="2023-01-10T14:07:00Z">
+        <w:r>
+          <w:delText xml:space="preserve"> assumes minX &lt; maxX, and minY &lt; maxY</w:delText>
+        </w:r>
+      </w:del>
+    </w:p>
+    <w:p>
+      <w:pPr>
+        <w:pStyle w:val="CODE"/>
+        <w:rPr>
+          <w:del w:id="51" w:author="Yu Matthew J (mjy358)" w:date="2023-01-10T14:07:00Z"/>
           <w:lang w:val="fr-FR"/>
         </w:rPr>
       </w:pPr>
-      <w:r>
+      <w:del w:id="52" w:author="Yu Matthew J (mjy358)" w:date="2023-01-10T14:07:00Z">
+        <w:r>
+          <w:rPr>
+            <w:lang w:val="fr-FR"/>
+          </w:rPr>
+          <w:delText>*/</w:delText>
+        </w:r>
+      </w:del>
+    </w:p>
+    <w:p>
+      <w:pPr>
+        <w:pStyle w:val="CODE"/>
         <w:rPr>
           <w:lang w:val="fr-FR"/>
         </w:rPr>
-        <w:t>*/</w:t>
-      </w:r>
-    </w:p>
-    <w:p>
-      <w:pPr>
-        <w:pStyle w:val="CODE"/>
-        <w:rPr>
-          <w:lang w:val="fr-FR"/>
-        </w:rPr>
-      </w:pPr>
-    </w:p>
-    <w:p>
-      <w:pPr>
-        <w:pStyle w:val="CODE"/>
-        <w:rPr>
+      </w:pPr>
+    </w:p>
+    <w:p>
+      <w:pPr>
+        <w:pStyle w:val="CODE"/>
+        <w:rPr>
+          <w:del w:id="53" w:author="Yu Matthew J (mjy358)" w:date="2023-01-10T14:07:00Z"/>
           <w:color w:val="0052FF"/>
           <w:lang w:val="fr-FR"/>
         </w:rPr>
@@ -4880,8 +5267,26 @@
           <w:color w:val="0052FF"/>
           <w:lang w:val="fr-FR"/>
         </w:rPr>
-        <w:t xml:space="preserve">, </w:t>
-      </w:r>
+        <w:t>,</w:t>
+      </w:r>
+      <w:ins w:id="54" w:author="Yu Matthew J (mjy358)" w:date="2023-01-10T14:07:00Z">
+        <w:r>
+          <w:rPr>
+            <w:color w:val="0052FF"/>
+            <w:lang w:val="fr-FR"/>
+          </w:rPr>
+          <w:t xml:space="preserve"> </w:t>
+        </w:r>
+      </w:ins>
+      <w:del w:id="55" w:author="Yu Matthew J (mjy358)" w:date="2023-01-10T14:07:00Z">
+        <w:r>
+          <w:rPr>
+            <w:color w:val="0052FF"/>
+            <w:lang w:val="fr-FR"/>
+          </w:rPr>
+          <w:delText xml:space="preserve"> </w:delText>
+        </w:r>
+      </w:del>
     </w:p>
     <w:p>
       <w:pPr>
@@ -4891,239 +5296,470 @@
           <w:lang w:val="fr-FR"/>
         </w:rPr>
       </w:pPr>
+      <w:del w:id="56" w:author="Yu Matthew J (mjy358)" w:date="2023-01-10T14:07:00Z">
+        <w:r>
+          <w:rPr>
+            <w:color w:val="0052FF"/>
+            <w:lang w:val="fr-FR"/>
+          </w:rPr>
+          <w:delText xml:space="preserve">  </w:delText>
+        </w:r>
+      </w:del>
       <w:r>
         <w:rPr>
           <w:color w:val="0052FF"/>
           <w:lang w:val="fr-FR"/>
         </w:rPr>
-        <w:t xml:space="preserve">  </w:t>
+        <w:t>u</w:t>
       </w:r>
       <w:r>
         <w:rPr>
           <w:color w:val="0052FF"/>
           <w:lang w:val="fr-FR"/>
         </w:rPr>
-        <w:t>u</w:t>
-      </w:r>
+        <w:t xml:space="preserve">int32_t </w:t>
+      </w:r>
+      <w:proofErr w:type="spellStart"/>
       <w:r>
         <w:rPr>
           <w:color w:val="0052FF"/>
           <w:lang w:val="fr-FR"/>
         </w:rPr>
-        <w:t xml:space="preserve">int32_t </w:t>
-      </w:r>
-      <w:proofErr w:type="spellStart"/>
+        <w:t>minY</w:t>
+      </w:r>
+      <w:proofErr w:type="spellEnd"/>
       <w:r>
         <w:rPr>
           <w:color w:val="0052FF"/>
           <w:lang w:val="fr-FR"/>
         </w:rPr>
-        <w:t>minY</w:t>
-      </w:r>
-      <w:proofErr w:type="spellEnd"/>
+        <w:t xml:space="preserve">, </w:t>
+      </w:r>
       <w:r>
         <w:rPr>
           <w:color w:val="0052FF"/>
           <w:lang w:val="fr-FR"/>
         </w:rPr>
-        <w:t xml:space="preserve">, </w:t>
+        <w:t>u</w:t>
       </w:r>
       <w:r>
         <w:rPr>
           <w:color w:val="0052FF"/>
           <w:lang w:val="fr-FR"/>
         </w:rPr>
-        <w:t>u</w:t>
-      </w:r>
+        <w:t xml:space="preserve">int32_t </w:t>
+      </w:r>
+      <w:proofErr w:type="spellStart"/>
       <w:r>
         <w:rPr>
           <w:color w:val="0052FF"/>
           <w:lang w:val="fr-FR"/>
         </w:rPr>
-        <w:t xml:space="preserve">int32_t </w:t>
-      </w:r>
-      <w:proofErr w:type="spellStart"/>
+        <w:t>maxY</w:t>
+      </w:r>
+      <w:proofErr w:type="spellEnd"/>
       <w:r>
         <w:rPr>
           <w:color w:val="0052FF"/>
           <w:lang w:val="fr-FR"/>
         </w:rPr>
-        <w:t>maxY</w:t>
+        <w:t>);</w:t>
+      </w:r>
+    </w:p>
+    <w:p>
+      <w:pPr>
+        <w:pStyle w:val="CODE"/>
+        <w:rPr>
+          <w:lang w:val="fr-FR"/>
+        </w:rPr>
+      </w:pPr>
+    </w:p>
+    <w:p>
+      <w:pPr>
+        <w:pStyle w:val="CODE"/>
+        <w:rPr>
+          <w:lang w:val="fr-FR"/>
+        </w:rPr>
+      </w:pPr>
+    </w:p>
+    <w:p>
+      <w:pPr>
+        <w:pStyle w:val="CODE"/>
+        <w:rPr>
+          <w:lang w:val="fr-FR"/>
+        </w:rPr>
+      </w:pPr>
+    </w:p>
+    <w:p>
+      <w:pPr>
+        <w:pStyle w:val="CODE"/>
+        <w:rPr>
+          <w:lang w:val="fr-FR"/>
+        </w:rPr>
+      </w:pPr>
+    </w:p>
+    <w:p>
+      <w:pPr>
+        <w:pStyle w:val="CODE"/>
+        <w:rPr>
+          <w:ins w:id="57" w:author="Yu Matthew J (mjy358)" w:date="2023-01-10T14:07:00Z"/>
+        </w:rPr>
+      </w:pPr>
+      <w:ins w:id="58" w:author="Yu Matthew J (mjy358)" w:date="2023-01-10T14:07:00Z">
+        <w:r>
+          <w:t>/**</w:t>
+        </w:r>
+      </w:ins>
+    </w:p>
+    <w:p>
+      <w:pPr>
+        <w:pStyle w:val="CODE"/>
+        <w:rPr>
+          <w:ins w:id="59" w:author="Yu Matthew J (mjy358)" w:date="2023-01-10T14:07:00Z"/>
+        </w:rPr>
+      </w:pPr>
+      <w:ins w:id="60" w:author="Yu Matthew J (mjy358)" w:date="2023-01-10T14:07:00Z">
+        <w:r>
+          <w:t xml:space="preserve"> * @brief ST7735_XYplot plots an array of (x, y) data.</w:t>
+        </w:r>
+      </w:ins>
+    </w:p>
+    <w:p>
+      <w:pPr>
+        <w:pStyle w:val="CODE"/>
+        <w:rPr>
+          <w:ins w:id="61" w:author="Yu Matthew J (mjy358)" w:date="2023-01-10T14:07:00Z"/>
+        </w:rPr>
+      </w:pPr>
+      <w:ins w:id="62" w:author="Yu Matthew J (mjy358)" w:date="2023-01-10T14:07:00Z">
+        <w:r>
+          <w:t xml:space="preserve"> *</w:t>
+        </w:r>
+      </w:ins>
+    </w:p>
+    <w:p>
+      <w:pPr>
+        <w:pStyle w:val="CODE"/>
+        <w:rPr>
+          <w:ins w:id="63" w:author="Yu Matthew J (mjy358)" w:date="2023-01-10T14:07:00Z"/>
+        </w:rPr>
+      </w:pPr>
+      <w:ins w:id="64" w:author="Yu Matthew J (mjy358)" w:date="2023-01-10T14:07:00Z">
+        <w:r>
+          <w:t xml:space="preserve"> * @param num  Number of data points in the two arrays.</w:t>
+        </w:r>
+      </w:ins>
+    </w:p>
+    <w:p>
+      <w:pPr>
+        <w:pStyle w:val="CODE"/>
+        <w:rPr>
+          <w:ins w:id="65" w:author="Yu Matthew J (mjy358)" w:date="2023-01-10T14:07:00Z"/>
+        </w:rPr>
+      </w:pPr>
+      <w:ins w:id="66" w:author="Yu Matthew J (mjy358)" w:date="2023-01-10T14:07:00Z">
+        <w:r>
+          <w:t xml:space="preserve"> * @param </w:t>
+        </w:r>
+        <w:proofErr w:type="spellStart"/>
+        <w:r>
+          <w:t>bufX</w:t>
+        </w:r>
+        <w:proofErr w:type="spellEnd"/>
+        <w:r>
+          <w:t xml:space="preserve"> Array of 32-bit fixed-point data</w:t>
+        </w:r>
+      </w:ins>
+    </w:p>
+    <w:p>
+      <w:pPr>
+        <w:pStyle w:val="CODE"/>
+        <w:rPr>
+          <w:ins w:id="67" w:author="Yu Matthew J (mjy358)" w:date="2023-01-10T14:07:00Z"/>
+        </w:rPr>
+      </w:pPr>
+      <w:ins w:id="68" w:author="Yu Matthew J (mjy358)" w:date="2023-01-10T14:07:00Z">
+        <w:r>
+          <w:t xml:space="preserve"> * @param </w:t>
+        </w:r>
+        <w:proofErr w:type="spellStart"/>
+        <w:r>
+          <w:t>bufY</w:t>
+        </w:r>
+        <w:proofErr w:type="spellEnd"/>
+        <w:r>
+          <w:t xml:space="preserve"> Array of 32-bit fixed-point data</w:t>
+        </w:r>
+      </w:ins>
+    </w:p>
+    <w:p>
+      <w:pPr>
+        <w:pStyle w:val="CODE"/>
+        <w:rPr>
+          <w:ins w:id="69" w:author="Yu Matthew J (mjy358)" w:date="2023-01-10T14:07:00Z"/>
+        </w:rPr>
+      </w:pPr>
+      <w:ins w:id="70" w:author="Yu Matthew J (mjy358)" w:date="2023-01-10T14:07:00Z">
+        <w:r>
+          <w:t xml:space="preserve"> * @param color 16-bit color of the data points</w:t>
+        </w:r>
+      </w:ins>
+    </w:p>
+    <w:p>
+      <w:pPr>
+        <w:pStyle w:val="CODE"/>
+        <w:rPr>
+          <w:ins w:id="71" w:author="Yu Matthew J (mjy358)" w:date="2023-01-10T14:07:00Z"/>
+        </w:rPr>
+      </w:pPr>
+      <w:ins w:id="72" w:author="Yu Matthew J (mjy358)" w:date="2023-01-10T14:07:00Z">
+        <w:r>
+          <w:t xml:space="preserve"> * @note Assumes ST7735_XYplotInit has been previously called, and should ignore</w:t>
+        </w:r>
+      </w:ins>
+    </w:p>
+    <w:p>
+      <w:pPr>
+        <w:pStyle w:val="CODE"/>
+        <w:rPr>
+          <w:ins w:id="73" w:author="Yu Matthew J (mjy358)" w:date="2023-01-10T14:07:00Z"/>
+        </w:rPr>
+      </w:pPr>
+      <w:ins w:id="74" w:author="Yu Matthew J (mjy358)" w:date="2023-01-10T14:07:00Z">
+        <w:r>
+          <w:t xml:space="preserve"> *       all points beyond the </w:t>
+        </w:r>
+        <w:proofErr w:type="spellStart"/>
+        <w:r>
+          <w:t>minX</w:t>
+        </w:r>
+        <w:proofErr w:type="spellEnd"/>
+        <w:r>
+          <w:t xml:space="preserve">, </w:t>
+        </w:r>
+        <w:proofErr w:type="spellStart"/>
+        <w:r>
+          <w:t>maxX</w:t>
+        </w:r>
+        <w:proofErr w:type="spellEnd"/>
+        <w:r>
+          <w:t xml:space="preserve">, </w:t>
+        </w:r>
+        <w:proofErr w:type="spellStart"/>
+        <w:r>
+          <w:t>minY</w:t>
+        </w:r>
+        <w:proofErr w:type="spellEnd"/>
+        <w:r>
+          <w:t xml:space="preserve">, </w:t>
+        </w:r>
+        <w:proofErr w:type="spellStart"/>
+        <w:r>
+          <w:t>maxY</w:t>
+        </w:r>
+        <w:proofErr w:type="spellEnd"/>
+        <w:r>
+          <w:t xml:space="preserve"> bounds.</w:t>
+        </w:r>
+      </w:ins>
+    </w:p>
+    <w:p>
+      <w:pPr>
+        <w:pStyle w:val="CODE"/>
+        <w:rPr>
+          <w:del w:id="75" w:author="Yu Matthew J (mjy358)" w:date="2023-01-10T14:07:00Z"/>
+        </w:rPr>
+      </w:pPr>
+      <w:ins w:id="76" w:author="Yu Matthew J (mjy358)" w:date="2023-01-10T14:07:00Z">
+        <w:r>
+          <w:t xml:space="preserve"> */</w:t>
+        </w:r>
+      </w:ins>
+      <w:del w:id="77" w:author="Yu Matthew J (mjy358)" w:date="2023-01-10T14:07:00Z">
+        <w:r>
+          <w:delText>/**************ST7735_XYplot***************</w:delText>
+        </w:r>
+      </w:del>
+    </w:p>
+    <w:p>
+      <w:pPr>
+        <w:pStyle w:val="CODE"/>
+        <w:rPr>
+          <w:del w:id="78" w:author="Yu Matthew J (mjy358)" w:date="2023-01-10T14:07:00Z"/>
+        </w:rPr>
+      </w:pPr>
+      <w:del w:id="79" w:author="Yu Matthew J (mjy358)" w:date="2023-01-10T14:07:00Z">
+        <w:r>
+          <w:delText xml:space="preserve"> Plot an array of (x,y) data</w:delText>
+        </w:r>
+      </w:del>
+    </w:p>
+    <w:p>
+      <w:pPr>
+        <w:pStyle w:val="CODE"/>
+        <w:rPr>
+          <w:del w:id="80" w:author="Yu Matthew J (mjy358)" w:date="2023-01-10T14:07:00Z"/>
+        </w:rPr>
+      </w:pPr>
+      <w:del w:id="81" w:author="Yu Matthew J (mjy358)" w:date="2023-01-10T14:07:00Z">
+        <w:r>
+          <w:delText xml:space="preserve"> Inputs:  num    number of data points in the two arrays</w:delText>
+        </w:r>
+      </w:del>
+    </w:p>
+    <w:p>
+      <w:pPr>
+        <w:pStyle w:val="CODE"/>
+        <w:rPr>
+          <w:del w:id="82" w:author="Yu Matthew J (mjy358)" w:date="2023-01-10T14:07:00Z"/>
+        </w:rPr>
+      </w:pPr>
+      <w:del w:id="83" w:author="Yu Matthew J (mjy358)" w:date="2023-01-10T14:07:00Z">
+        <w:r>
+          <w:delText xml:space="preserve">          bufX   array of 32-bit fixed-point data, resolution= </w:delText>
+        </w:r>
+        <w:r>
+          <w:delText>1/32</w:delText>
+        </w:r>
+      </w:del>
+    </w:p>
+    <w:p>
+      <w:pPr>
+        <w:pStyle w:val="CODE"/>
+        <w:rPr>
+          <w:del w:id="84" w:author="Yu Matthew J (mjy358)" w:date="2023-01-10T14:07:00Z"/>
+        </w:rPr>
+      </w:pPr>
+      <w:del w:id="85" w:author="Yu Matthew J (mjy358)" w:date="2023-01-10T14:07:00Z">
+        <w:r>
+          <w:delText xml:space="preserve">          bufY   array of 32-bit fixed-point data, resolution= </w:delText>
+        </w:r>
+        <w:r>
+          <w:delText>1/32</w:delText>
+        </w:r>
+      </w:del>
+    </w:p>
+    <w:p>
+      <w:pPr>
+        <w:pStyle w:val="CODE"/>
+        <w:rPr>
+          <w:del w:id="86" w:author="Yu Matthew J (mjy358)" w:date="2023-01-10T14:07:00Z"/>
+        </w:rPr>
+      </w:pPr>
+      <w:del w:id="87" w:author="Yu Matthew J (mjy358)" w:date="2023-01-10T14:07:00Z">
+        <w:r>
+          <w:delText xml:space="preserve">          color  16-bit color of the data points</w:delText>
+        </w:r>
+      </w:del>
+    </w:p>
+    <w:p>
+      <w:pPr>
+        <w:pStyle w:val="CODE"/>
+        <w:rPr>
+          <w:del w:id="88" w:author="Yu Matthew J (mjy358)" w:date="2023-01-10T14:07:00Z"/>
+        </w:rPr>
+      </w:pPr>
+      <w:del w:id="89" w:author="Yu Matthew J (mjy358)" w:date="2023-01-10T14:07:00Z">
+        <w:r>
+          <w:delText xml:space="preserve"> Outputs: none</w:delText>
+        </w:r>
+      </w:del>
+    </w:p>
+    <w:p>
+      <w:pPr>
+        <w:pStyle w:val="CODE"/>
+        <w:rPr>
+          <w:del w:id="90" w:author="Yu Matthew J (mjy358)" w:date="2023-01-10T14:07:00Z"/>
+        </w:rPr>
+      </w:pPr>
+      <w:del w:id="91" w:author="Yu Matthew J (mjy358)" w:date="2023-01-10T14:07:00Z">
+        <w:r>
+          <w:delText xml:space="preserve"> assumes ST7735_XYplotInit has been previously called</w:delText>
+        </w:r>
+      </w:del>
+    </w:p>
+    <w:p>
+      <w:pPr>
+        <w:pStyle w:val="CODE"/>
+        <w:rPr>
+          <w:del w:id="92" w:author="Yu Matthew J (mjy358)" w:date="2023-01-10T14:07:00Z"/>
+        </w:rPr>
+      </w:pPr>
+      <w:del w:id="93" w:author="Yu Matthew J (mjy358)" w:date="2023-01-10T14:07:00Z">
+        <w:r>
+          <w:delText xml:space="preserve"> neglect any points outside the minX maxY minY maxY bounds</w:delText>
+        </w:r>
+      </w:del>
+    </w:p>
+    <w:p>
+      <w:pPr>
+        <w:pStyle w:val="CODE"/>
+        <w:rPr>
+          <w:del w:id="94" w:author="Yu Matthew J (mjy358)" w:date="2023-01-10T14:07:00Z"/>
+        </w:rPr>
+      </w:pPr>
+      <w:del w:id="95" w:author="Yu Matthew J (mjy358)" w:date="2023-01-10T14:07:00Z">
+        <w:r>
+          <w:delText>*/</w:delText>
+        </w:r>
+      </w:del>
+    </w:p>
+    <w:p>
+      <w:pPr>
+        <w:pStyle w:val="CODE"/>
+        <w:rPr>
+          <w:del w:id="96" w:author="Yu Matthew J (mjy358)" w:date="2023-01-10T14:07:00Z"/>
+          <w:color w:val="0052FF"/>
+        </w:rPr>
+      </w:pPr>
+      <w:r>
+        <w:rPr>
+          <w:color w:val="0052FF"/>
+        </w:rPr>
+        <w:t xml:space="preserve">void ST7735_XYplot(uint32_t num, </w:t>
+      </w:r>
+      <w:r>
+        <w:rPr>
+          <w:color w:val="0052FF"/>
+        </w:rPr>
+        <w:t>u</w:t>
+      </w:r>
+      <w:r>
+        <w:rPr>
+          <w:color w:val="0052FF"/>
+        </w:rPr>
+        <w:t xml:space="preserve">int32_t </w:t>
+      </w:r>
+      <w:proofErr w:type="spellStart"/>
+      <w:r>
+        <w:rPr>
+          <w:color w:val="0052FF"/>
+        </w:rPr>
+        <w:t>bufX</w:t>
       </w:r>
       <w:proofErr w:type="spellEnd"/>
       <w:r>
         <w:rPr>
           <w:color w:val="0052FF"/>
-          <w:lang w:val="fr-FR"/>
-        </w:rPr>
-        <w:t>);</w:t>
-      </w:r>
-    </w:p>
-    <w:p>
-      <w:pPr>
-        <w:pStyle w:val="CODE"/>
-        <w:rPr>
-          <w:lang w:val="fr-FR"/>
-        </w:rPr>
-      </w:pPr>
-    </w:p>
-    <w:p>
-      <w:pPr>
-        <w:pStyle w:val="CODE"/>
-        <w:rPr>
-          <w:lang w:val="fr-FR"/>
-        </w:rPr>
-      </w:pPr>
-    </w:p>
-    <w:p>
-      <w:pPr>
-        <w:pStyle w:val="CODE"/>
-        <w:rPr>
-          <w:lang w:val="fr-FR"/>
-        </w:rPr>
-      </w:pPr>
-    </w:p>
-    <w:p>
-      <w:pPr>
-        <w:pStyle w:val="CODE"/>
-        <w:rPr>
-          <w:lang w:val="fr-FR"/>
-        </w:rPr>
-      </w:pPr>
-    </w:p>
-    <w:p>
-      <w:pPr>
-        <w:pStyle w:val="CODE"/>
-      </w:pPr>
-      <w:r>
-        <w:t>/**************ST7735_XYplot***************</w:t>
-      </w:r>
-    </w:p>
-    <w:p>
-      <w:pPr>
-        <w:pStyle w:val="CODE"/>
-      </w:pPr>
-      <w:r>
-        <w:t xml:space="preserve"> Plot an array of (x,y) data</w:t>
-      </w:r>
-    </w:p>
-    <w:p>
-      <w:pPr>
-        <w:pStyle w:val="CODE"/>
-      </w:pPr>
-      <w:r>
-        <w:t xml:space="preserve"> Inputs:  num    number of data points in the two arrays</w:t>
-      </w:r>
-    </w:p>
-    <w:p>
-      <w:pPr>
-        <w:pStyle w:val="CODE"/>
-      </w:pPr>
-      <w:r>
-        <w:t xml:space="preserve">          </w:t>
-      </w:r>
-      <w:proofErr w:type="spellStart"/>
-      <w:r>
-        <w:t>bufX</w:t>
-      </w:r>
-      <w:proofErr w:type="spellEnd"/>
-      <w:r>
-        <w:t xml:space="preserve">   array of 32-bit fixed-point data, resolution= </w:t>
-      </w:r>
-      <w:r>
-        <w:t>1/32</w:t>
-      </w:r>
-    </w:p>
-    <w:p>
-      <w:pPr>
-        <w:pStyle w:val="CODE"/>
-      </w:pPr>
-      <w:r>
-        <w:t xml:space="preserve">          </w:t>
-      </w:r>
-      <w:proofErr w:type="spellStart"/>
-      <w:r>
-        <w:t>bufY</w:t>
-      </w:r>
-      <w:proofErr w:type="spellEnd"/>
-      <w:r>
-        <w:t xml:space="preserve">   array of 32-bit fixed-point data, resolution= </w:t>
-      </w:r>
-      <w:r>
-        <w:t>1/32</w:t>
-      </w:r>
-    </w:p>
-    <w:p>
-      <w:pPr>
-        <w:pStyle w:val="CODE"/>
-      </w:pPr>
-      <w:r>
-        <w:t xml:space="preserve">          color  16-bit color of the data points</w:t>
-      </w:r>
-    </w:p>
-    <w:p>
-      <w:pPr>
-        <w:pStyle w:val="CODE"/>
-      </w:pPr>
-      <w:r>
-        <w:t xml:space="preserve"> Outputs: none</w:t>
-      </w:r>
-    </w:p>
-    <w:p>
-      <w:pPr>
-        <w:pStyle w:val="CODE"/>
-      </w:pPr>
-      <w:r>
-        <w:t xml:space="preserve"> assumes ST7735_XYplotInit has been previously called</w:t>
-      </w:r>
-    </w:p>
-    <w:p>
-      <w:pPr>
-        <w:pStyle w:val="CODE"/>
-      </w:pPr>
-      <w:r>
-        <w:t xml:space="preserve"> neglect any points outside the </w:t>
-      </w:r>
-      <w:proofErr w:type="spellStart"/>
-      <w:r>
-        <w:t>minX</w:t>
-      </w:r>
-      <w:proofErr w:type="spellEnd"/>
-      <w:r>
-        <w:t xml:space="preserve"> </w:t>
-      </w:r>
-      <w:proofErr w:type="spellStart"/>
-      <w:r>
-        <w:t>maxY</w:t>
-      </w:r>
-      <w:proofErr w:type="spellEnd"/>
-      <w:r>
-        <w:t xml:space="preserve"> </w:t>
-      </w:r>
-      <w:proofErr w:type="spellStart"/>
-      <w:r>
-        <w:t>minY</w:t>
-      </w:r>
-      <w:proofErr w:type="spellEnd"/>
-      <w:r>
-        <w:t xml:space="preserve"> </w:t>
-      </w:r>
-      <w:proofErr w:type="spellStart"/>
-      <w:r>
-        <w:t>maxY</w:t>
-      </w:r>
-      <w:proofErr w:type="spellEnd"/>
-      <w:r>
-        <w:t xml:space="preserve"> bounds</w:t>
-      </w:r>
-    </w:p>
-    <w:p>
-      <w:pPr>
-        <w:pStyle w:val="CODE"/>
-      </w:pPr>
-      <w:r>
-        <w:t>*/</w:t>
-      </w:r>
+        </w:rPr>
+        <w:t>[],</w:t>
+      </w:r>
+      <w:ins w:id="97" w:author="Yu Matthew J (mjy358)" w:date="2023-01-10T14:07:00Z">
+        <w:r>
+          <w:rPr>
+            <w:color w:val="0052FF"/>
+          </w:rPr>
+          <w:t xml:space="preserve"> </w:t>
+        </w:r>
+      </w:ins>
+      <w:del w:id="98" w:author="Yu Matthew J (mjy358)" w:date="2023-01-10T14:07:00Z">
+        <w:r>
+          <w:rPr>
+            <w:color w:val="0052FF"/>
+          </w:rPr>
+          <w:delText xml:space="preserve"> </w:delText>
+        </w:r>
+      </w:del>
     </w:p>
     <w:p>
       <w:pPr>
@@ -5132,52 +5768,14 @@
           <w:color w:val="0052FF"/>
         </w:rPr>
       </w:pPr>
-      <w:r>
-        <w:rPr>
-          <w:color w:val="0052FF"/>
-        </w:rPr>
-        <w:t xml:space="preserve">void ST7735_XYplot(uint32_t num, </w:t>
-      </w:r>
-      <w:r>
-        <w:rPr>
-          <w:color w:val="0052FF"/>
-        </w:rPr>
-        <w:t>u</w:t>
-      </w:r>
-      <w:r>
-        <w:rPr>
-          <w:color w:val="0052FF"/>
-        </w:rPr>
-        <w:t xml:space="preserve">int32_t </w:t>
-      </w:r>
-      <w:proofErr w:type="spellStart"/>
-      <w:r>
-        <w:rPr>
-          <w:color w:val="0052FF"/>
-        </w:rPr>
-        <w:t>bufX</w:t>
-      </w:r>
-      <w:proofErr w:type="spellEnd"/>
-      <w:r>
-        <w:rPr>
-          <w:color w:val="0052FF"/>
-        </w:rPr>
-        <w:t xml:space="preserve">[], </w:t>
-      </w:r>
-    </w:p>
-    <w:p>
-      <w:pPr>
-        <w:pStyle w:val="CODE"/>
-        <w:rPr>
-          <w:color w:val="0052FF"/>
-        </w:rPr>
-      </w:pPr>
-      <w:r>
-        <w:rPr>
-          <w:color w:val="0052FF"/>
-        </w:rPr>
-        <w:t xml:space="preserve">  </w:t>
-      </w:r>
+      <w:del w:id="99" w:author="Yu Matthew J (mjy358)" w:date="2023-01-10T14:07:00Z">
+        <w:r>
+          <w:rPr>
+            <w:color w:val="0052FF"/>
+          </w:rPr>
+          <w:delText xml:space="preserve">  </w:delText>
+        </w:r>
+      </w:del>
       <w:r>
         <w:rPr>
           <w:color w:val="0052FF"/>
@@ -5346,7 +5944,17 @@
           <w:sz w:val="22"/>
           <w:szCs w:val="22"/>
         </w:rPr>
-        <w:t xml:space="preserve"> function will configure the plot and clear the drawing area. The </w:t>
+        <w:t xml:space="preserve"> function will configure the plot and </w:t>
+      </w:r>
+      <w:r>
+        <w:rPr>
+          <w:rFonts w:ascii="Times New Roman" w:hAnsi="Times New Roman"/>
+          <w:color w:val="000000"/>
+          <w:sz w:val="22"/>
+          <w:szCs w:val="22"/>
+        </w:rPr>
+        <w:lastRenderedPageBreak/>
+        <w:t xml:space="preserve">clear the drawing area. The </w:t>
       </w:r>
       <w:r>
         <w:rPr>
@@ -5598,7 +6206,6 @@
           <w:sz w:val="22"/>
           <w:szCs w:val="22"/>
         </w:rPr>
-        <w:lastRenderedPageBreak/>
         <w:t xml:space="preserve">You should design the </w:t>
       </w:r>
       <w:r>
@@ -5767,64 +6374,29 @@
         </w:rPr>
         <w:t>. This main program has three important roles. First, you will use it to test all the features of your program. Second, a judge in a lawsuit can subpoena this file. In a legal sense, this file documents to the world the extent to which you verified the correctness of your program. When one of your programs fails in the marketplace, and you get sued for damages, your degree of liability depends on whether you took all the usual and necessary steps to test your software, and the error was unfortunate but unforeseeable, or whether you rushed the product to market without the appropriate amount of testing and the error was a foreseeable consequence of your greed and incompetence. Third, if you were to sell your software package (</w:t>
       </w:r>
-      <w:proofErr w:type="spellStart"/>
-      <w:r>
-        <w:rPr>
-          <w:rFonts w:ascii="Courier New" w:hAnsi="Courier New" w:cs="Courier New"/>
-          <w:b/>
-          <w:bCs/>
-          <w:color w:val="000000"/>
-          <w:sz w:val="22"/>
-          <w:szCs w:val="22"/>
-        </w:rPr>
-        <w:t>fixed.c</w:t>
-      </w:r>
-      <w:proofErr w:type="spellEnd"/>
-      <w:r>
-        <w:rPr>
-          <w:rFonts w:ascii="Courier New" w:hAnsi="Courier New" w:cs="Courier New"/>
-          <w:b/>
-          <w:bCs/>
-          <w:color w:val="000000"/>
-          <w:sz w:val="22"/>
-          <w:szCs w:val="22"/>
-        </w:rPr>
-        <w:t xml:space="preserve">, </w:t>
-      </w:r>
-      <w:proofErr w:type="spellStart"/>
-      <w:r>
-        <w:rPr>
-          <w:rFonts w:ascii="Courier New" w:hAnsi="Courier New" w:cs="Courier New"/>
-          <w:b/>
-          <w:bCs/>
-          <w:color w:val="000000"/>
-          <w:sz w:val="22"/>
-          <w:szCs w:val="22"/>
-        </w:rPr>
-        <w:t>fixed.h</w:t>
-      </w:r>
-      <w:proofErr w:type="spellEnd"/>
-      <w:r>
-        <w:rPr>
-          <w:rFonts w:ascii="Courier New" w:hAnsi="Courier New" w:cs="Courier New"/>
-          <w:b/>
-          <w:bCs/>
-          <w:color w:val="000000"/>
-          <w:sz w:val="22"/>
-          <w:szCs w:val="22"/>
-        </w:rPr>
-        <w:t>,</w:t>
-      </w:r>
-      <w:r>
-        <w:rPr>
-          <w:rFonts w:ascii="Times New Roman" w:hAnsi="Times New Roman"/>
-          <w:bCs/>
-          <w:color w:val="000000"/>
-          <w:sz w:val="22"/>
-          <w:szCs w:val="22"/>
-        </w:rPr>
-        <w:t xml:space="preserve"> </w:t>
-      </w:r>
+      <w:del w:id="100" w:author="Yu Matthew J (mjy358)" w:date="2023-01-10T14:09:00Z">
+        <w:r>
+          <w:rPr>
+            <w:rFonts w:ascii="Courier New" w:hAnsi="Courier New" w:cs="Courier New"/>
+            <w:b/>
+            <w:bCs/>
+            <w:color w:val="000000"/>
+            <w:sz w:val="22"/>
+            <w:szCs w:val="22"/>
+          </w:rPr>
+          <w:delText>fixed.c, fixed.h,</w:delText>
+        </w:r>
+        <w:r>
+          <w:rPr>
+            <w:rFonts w:ascii="Times New Roman" w:hAnsi="Times New Roman"/>
+            <w:bCs/>
+            <w:color w:val="000000"/>
+            <w:sz w:val="22"/>
+            <w:szCs w:val="22"/>
+          </w:rPr>
+          <w:delText xml:space="preserve"> </w:delText>
+        </w:r>
+      </w:del>
       <w:r>
         <w:rPr>
           <w:rFonts w:ascii="Courier New" w:hAnsi="Courier New" w:cs="Courier New"/>
@@ -6200,7 +6772,6 @@
           <w:sz w:val="22"/>
           <w:szCs w:val="22"/>
         </w:rPr>
-        <w:lastRenderedPageBreak/>
         <w:t xml:space="preserve">Using </w:t>
       </w:r>
       <w:proofErr w:type="spellStart"/>
@@ -6821,6 +7392,7 @@
           <w:sz w:val="22"/>
           <w:szCs w:val="22"/>
         </w:rPr>
+        <w:lastRenderedPageBreak/>
         <w:tab/>
       </w:r>
       <w:r>
@@ -6841,6 +7413,17 @@
         </w:rPr>
         <w:tab/>
       </w:r>
+      <w:ins w:id="101" w:author="Yu Matthew J (mjy358)" w:date="2023-01-10T14:09:00Z">
+        <w:r>
+          <w:rPr>
+            <w:rFonts w:ascii="Times New Roman" w:hAnsi="Times New Roman"/>
+            <w:color w:val="000000"/>
+            <w:sz w:val="22"/>
+            <w:szCs w:val="22"/>
+          </w:rPr>
+          <w:t xml:space="preserve">      </w:t>
+        </w:r>
+      </w:ins>
       <w:r>
         <w:rPr>
           <w:noProof/>
@@ -6899,15 +7482,28 @@
         </w:rPr>
         <w:tab/>
       </w:r>
-      <w:r>
-        <w:rPr>
-          <w:rFonts w:ascii="Times New Roman" w:hAnsi="Times New Roman"/>
-          <w:color w:val="000000"/>
-          <w:sz w:val="22"/>
-          <w:szCs w:val="22"/>
-        </w:rPr>
-        <w:tab/>
-      </w:r>
+      <w:ins w:id="102" w:author="Yu Matthew J (mjy358)" w:date="2023-01-10T14:09:00Z">
+        <w:r>
+          <w:rPr>
+            <w:rFonts w:ascii="Times New Roman" w:hAnsi="Times New Roman"/>
+            <w:color w:val="000000"/>
+            <w:sz w:val="22"/>
+            <w:szCs w:val="22"/>
+          </w:rPr>
+          <w:t xml:space="preserve">   </w:t>
+        </w:r>
+      </w:ins>
+      <w:del w:id="103" w:author="Yu Matthew J (mjy358)" w:date="2023-01-10T14:09:00Z">
+        <w:r>
+          <w:rPr>
+            <w:rFonts w:ascii="Times New Roman" w:hAnsi="Times New Roman"/>
+            <w:color w:val="000000"/>
+            <w:sz w:val="22"/>
+            <w:szCs w:val="22"/>
+          </w:rPr>
+          <w:tab/>
+        </w:r>
+      </w:del>
       <w:r>
         <w:rPr>
           <w:noProof/>
@@ -6964,7 +7560,6 @@
         <w:rPr>
           <w:noProof/>
         </w:rPr>
-        <w:lastRenderedPageBreak/>
         <w:drawing>
           <wp:inline distT="0" distB="0" distL="0" distR="0" wp14:anchorId="5896712B" wp14:editId="1E80759C">
             <wp:extent cx="1577130" cy="2079653"/>
@@ -7381,180 +7976,165 @@
         </w:rPr>
         <w:t xml:space="preserve">  </w:t>
       </w:r>
-      <w:proofErr w:type="gramStart"/>
       <w:r>
         <w:rPr>
           <w:lang w:val="fr-FR"/>
         </w:rPr>
-        <w:t>for(</w:t>
-      </w:r>
-      <w:proofErr w:type="gramEnd"/>
+        <w:t>for(N=0; N&lt;4096; N++){</w:t>
+      </w:r>
+    </w:p>
+    <w:p>
+      <w:pPr>
+        <w:pStyle w:val="CODE"/>
+      </w:pPr>
       <w:r>
         <w:rPr>
           <w:lang w:val="fr-FR"/>
         </w:rPr>
-        <w:t>N=0; N&lt;4096; N++){</w:t>
-      </w:r>
-    </w:p>
-    <w:p>
-      <w:pPr>
-        <w:pStyle w:val="CODE"/>
-      </w:pPr>
-      <w:r>
+        <w:t xml:space="preserve">    </w:t>
+      </w:r>
+      <w:r>
+        <w:t xml:space="preserve">T = 1000+ (125*N+64)&gt;&gt;7; </w:t>
+      </w:r>
+      <w:r>
+        <w:tab/>
+      </w:r>
+    </w:p>
+    <w:p>
+      <w:pPr>
+        <w:pStyle w:val="CODE"/>
+      </w:pPr>
+      <w:r>
+        <w:t xml:space="preserve">  }</w:t>
+      </w:r>
+    </w:p>
+    <w:p>
+      <w:pPr>
+        <w:pStyle w:val="CODE"/>
+      </w:pPr>
+      <w:r>
+        <w:t>}</w:t>
+      </w:r>
+    </w:p>
+    <w:p>
+      <w:pPr>
+        <w:pStyle w:val="CODE"/>
+      </w:pPr>
+    </w:p>
+    <w:p>
+      <w:pPr>
+        <w:pStyle w:val="CODE"/>
+      </w:pPr>
+    </w:p>
+    <w:p>
+      <w:pPr>
+        <w:pStyle w:val="CODE"/>
+      </w:pPr>
+      <w:r>
+        <w:t>; Version 3 assembly floating point</w:t>
+      </w:r>
+    </w:p>
+    <w:p>
+      <w:pPr>
+        <w:pStyle w:val="CODE"/>
+      </w:pPr>
+      <w:r>
+        <w:lastRenderedPageBreak/>
+        <w:t>; run with floating-point hardware active</w:t>
+      </w:r>
+    </w:p>
+    <w:p>
+      <w:pPr>
+        <w:pStyle w:val="CODE"/>
+      </w:pPr>
+      <w:r>
+        <w:t xml:space="preserve">        AREA    DATA, ALIGN=2</w:t>
+      </w:r>
+    </w:p>
+    <w:p>
+      <w:pPr>
+        <w:pStyle w:val="CODE"/>
+      </w:pPr>
+      <w:r>
+        <w:t>T       SPACE   4</w:t>
+      </w:r>
+    </w:p>
+    <w:p>
+      <w:pPr>
+        <w:pStyle w:val="CODE"/>
+      </w:pPr>
+      <w:r>
+        <w:t>N       SPACE   4</w:t>
+      </w:r>
+    </w:p>
+    <w:p>
+      <w:pPr>
+        <w:pStyle w:val="CODE"/>
+      </w:pPr>
+      <w:r>
+        <w:t xml:space="preserve">        AREA    |.text|, CODE, READONLY, ALIGN=2</w:t>
+      </w:r>
+    </w:p>
+    <w:p>
+      <w:pPr>
+        <w:pStyle w:val="CODE"/>
+      </w:pPr>
+      <w:r>
+        <w:t xml:space="preserve">        THUMB</w:t>
+      </w:r>
+    </w:p>
+    <w:p>
+      <w:pPr>
+        <w:pStyle w:val="CODE"/>
+      </w:pPr>
+      <w:r>
+        <w:t>Test3</w:t>
+      </w:r>
+    </w:p>
+    <w:p>
+      <w:pPr>
+        <w:pStyle w:val="CODE"/>
+      </w:pPr>
+      <w:r>
+        <w:t xml:space="preserve">      MOV R0,#0</w:t>
+      </w:r>
+    </w:p>
+    <w:p>
+      <w:pPr>
+        <w:pStyle w:val="CODE"/>
+      </w:pPr>
+      <w:r>
+        <w:t xml:space="preserve">      LDR R1,=N    ;pointer to N</w:t>
+      </w:r>
+    </w:p>
+    <w:p>
+      <w:pPr>
+        <w:pStyle w:val="CODE"/>
         <w:rPr>
           <w:lang w:val="fr-FR"/>
         </w:rPr>
-        <w:t xml:space="preserve">    </w:t>
-      </w:r>
-      <w:r>
-        <w:t>T = 1000+ (125*N+64)&gt;&gt;</w:t>
-      </w:r>
-      <w:proofErr w:type="gramStart"/>
-      <w:r>
-        <w:t>7;</w:t>
-      </w:r>
-      <w:proofErr w:type="gramEnd"/>
-      <w:r>
-        <w:t xml:space="preserve"> </w:t>
-      </w:r>
-      <w:r>
-        <w:tab/>
-      </w:r>
-    </w:p>
-    <w:p>
-      <w:pPr>
-        <w:pStyle w:val="CODE"/>
-      </w:pPr>
-      <w:r>
-        <w:t xml:space="preserve">  }</w:t>
-      </w:r>
-    </w:p>
-    <w:p>
-      <w:pPr>
-        <w:pStyle w:val="CODE"/>
-      </w:pPr>
-      <w:r>
-        <w:t>}</w:t>
-      </w:r>
-    </w:p>
-    <w:p>
-      <w:pPr>
-        <w:pStyle w:val="CODE"/>
-      </w:pPr>
-    </w:p>
-    <w:p>
-      <w:pPr>
-        <w:pStyle w:val="CODE"/>
-      </w:pPr>
-    </w:p>
-    <w:p>
-      <w:pPr>
-        <w:pStyle w:val="CODE"/>
-      </w:pPr>
-      <w:r>
-        <w:t>; Version 3 assembly floating point</w:t>
-      </w:r>
-    </w:p>
-    <w:p>
-      <w:pPr>
-        <w:pStyle w:val="CODE"/>
-      </w:pPr>
-      <w:r>
-        <w:t>; run with floating-point hardware active</w:t>
-      </w:r>
-    </w:p>
-    <w:p>
-      <w:pPr>
-        <w:pStyle w:val="CODE"/>
-      </w:pPr>
-      <w:r>
-        <w:t xml:space="preserve">        AREA    DATA, ALIGN=2</w:t>
-      </w:r>
-    </w:p>
-    <w:p>
-      <w:pPr>
-        <w:pStyle w:val="CODE"/>
-      </w:pPr>
-      <w:r>
-        <w:t>T       SPACE   4</w:t>
-      </w:r>
-    </w:p>
-    <w:p>
-      <w:pPr>
-        <w:pStyle w:val="CODE"/>
-      </w:pPr>
-      <w:r>
-        <w:t>N       SPACE   4</w:t>
-      </w:r>
-    </w:p>
-    <w:p>
-      <w:pPr>
-        <w:pStyle w:val="CODE"/>
-      </w:pPr>
-      <w:r>
-        <w:t xml:space="preserve">        AREA    |.text|, CODE, READONLY, ALIGN=2</w:t>
-      </w:r>
-    </w:p>
-    <w:p>
-      <w:pPr>
-        <w:pStyle w:val="CODE"/>
-      </w:pPr>
-      <w:r>
-        <w:t xml:space="preserve">        THUMB</w:t>
-      </w:r>
-    </w:p>
-    <w:p>
-      <w:pPr>
-        <w:pStyle w:val="CODE"/>
-      </w:pPr>
-      <w:r>
-        <w:t>Test3</w:t>
-      </w:r>
-    </w:p>
-    <w:p>
-      <w:pPr>
-        <w:pStyle w:val="CODE"/>
-      </w:pPr>
-      <w:r>
-        <w:t xml:space="preserve">      MOV R0,#0</w:t>
-      </w:r>
-    </w:p>
-    <w:p>
-      <w:pPr>
-        <w:pStyle w:val="CODE"/>
-      </w:pPr>
-      <w:r>
-        <w:t xml:space="preserve">      LDR R1,=N    ;pointer to N</w:t>
-      </w:r>
-    </w:p>
-    <w:p>
-      <w:pPr>
-        <w:pStyle w:val="CODE"/>
+      </w:pPr>
+      <w:r>
+        <w:t xml:space="preserve">      </w:t>
+      </w:r>
+      <w:r>
         <w:rPr>
           <w:lang w:val="fr-FR"/>
         </w:rPr>
-      </w:pPr>
-      <w:r>
+        <w:t>LDR R2,=T    ;pointer to T</w:t>
+      </w:r>
+    </w:p>
+    <w:p>
+      <w:pPr>
+        <w:pStyle w:val="CODE"/>
+      </w:pPr>
+      <w:r>
+        <w:rPr>
+          <w:lang w:val="fr-FR"/>
+        </w:rPr>
         <w:t xml:space="preserve">      </w:t>
       </w:r>
       <w:r>
-        <w:rPr>
-          <w:lang w:val="fr-FR"/>
-        </w:rPr>
-        <w:t>LDR R2,=T    ;pointer to T</w:t>
-      </w:r>
-    </w:p>
-    <w:p>
-      <w:pPr>
-        <w:pStyle w:val="CODE"/>
-      </w:pPr>
-      <w:r>
-        <w:rPr>
-          <w:lang w:val="fr-FR"/>
-        </w:rPr>
-        <w:t xml:space="preserve">      </w:t>
-      </w:r>
-      <w:r>
         <w:t xml:space="preserve">VLDR.F32 S1,=0.009768   </w:t>
       </w:r>
     </w:p>
@@ -7603,7 +8183,6 @@
         <w:pStyle w:val="CODE"/>
       </w:pPr>
       <w:r>
-        <w:lastRenderedPageBreak/>
         <w:t xml:space="preserve">      VADD.F32 S0,S0,S2    ; 10+N*0.0968</w:t>
       </w:r>
     </w:p>
@@ -8230,25 +8809,15 @@
           <w:szCs w:val="22"/>
         </w:rPr>
       </w:pPr>
-      <w:bookmarkStart w:id="0" w:name="_Toc406211990"/>
-      <w:r>
-        <w:rPr>
-          <w:rFonts w:ascii="Times New Roman" w:hAnsi="Times New Roman"/>
-          <w:color w:val="000000"/>
-          <w:sz w:val="22"/>
-          <w:szCs w:val="22"/>
-        </w:rPr>
-        <w:t xml:space="preserve">2) It is also good practice to look at the assembly language created by the compiler to verify the appropriate function. Analyzing the assembly listing files is an excellent way to double-check if your software will perform the intended function. This is especially true when overflow, dropout, and execution speed are important. We have not found any bugs with this compiler. Most reported compiler bugs (my program </w:t>
-      </w:r>
-      <w:r>
-        <w:rPr>
-          <w:rFonts w:ascii="Times New Roman" w:hAnsi="Times New Roman"/>
-          <w:color w:val="000000"/>
-          <w:sz w:val="22"/>
-          <w:szCs w:val="22"/>
-        </w:rPr>
-        <w:lastRenderedPageBreak/>
-        <w:t>doesn’t do what I want) turn out to be programmer errors or misunderstanding about the C language. However, if you think you’ve found a bug, email the source and assembly listing to the TA explaining where the bug is.</w:t>
+      <w:bookmarkStart w:id="104" w:name="_Toc406211990"/>
+      <w:r>
+        <w:rPr>
+          <w:rFonts w:ascii="Times New Roman" w:hAnsi="Times New Roman"/>
+          <w:color w:val="000000"/>
+          <w:sz w:val="22"/>
+          <w:szCs w:val="22"/>
+        </w:rPr>
+        <w:t>2) It is also good practice to look at the assembly language created by the compiler to verify the appropriate function. Analyzing the assembly listing files is an excellent way to double-check if your software will perform the intended function. This is especially true when overflow, dropout, and execution speed are important. We have not found any bugs with this compiler. Most reported compiler bugs (my program doesn’t do what I want) turn out to be programmer errors or misunderstanding about the C language. However, if you think you’ve found a bug, email the source and assembly listing to the TA explaining where the bug is.</w:t>
       </w:r>
     </w:p>
     <w:p>
@@ -8284,7 +8853,7 @@
         </w:rPr>
         <w:t xml:space="preserve">3) </w:t>
       </w:r>
-      <w:bookmarkEnd w:id="0"/>
+      <w:bookmarkEnd w:id="104"/>
       <w:r>
         <w:rPr>
           <w:rFonts w:ascii="Times New Roman" w:hAnsi="Times New Roman"/>
@@ -8590,14 +9159,9 @@
         <w:t xml:space="preserve">  </w:t>
       </w:r>
       <w:r>
-        <w:t>ST7735_</w:t>
-      </w:r>
-      <w:proofErr w:type="gramStart"/>
-      <w:r>
-        <w:t>DrawPixel(</w:t>
+        <w:t>ST7735_DrawPixel(</w:t>
       </w:r>
       <w:proofErr w:type="spellStart"/>
-      <w:proofErr w:type="gramEnd"/>
       <w:r>
         <w:t>i</w:t>
       </w:r>
@@ -8626,6 +9190,7 @@
           <w:sz w:val="22"/>
           <w:szCs w:val="22"/>
         </w:rPr>
+        <w:lastRenderedPageBreak/>
         <w:drawing>
           <wp:inline distT="0" distB="0" distL="0" distR="0" wp14:anchorId="67A13EF9" wp14:editId="56C1595D">
             <wp:extent cx="4264912" cy="3359001"/>
@@ -8807,7 +9372,6 @@
           <w:sz w:val="22"/>
           <w:szCs w:val="22"/>
         </w:rPr>
-        <w:lastRenderedPageBreak/>
         <w:t>5) To simulate, put LaunchPadDLL.dll in \Keil\ARM\BIN, and set the debug options</w:t>
       </w:r>
       <w:r>
@@ -8854,6 +9418,7 @@
         <w:rPr>
           <w:noProof/>
         </w:rPr>
+        <w:lastRenderedPageBreak/>
         <w:drawing>
           <wp:inline distT="0" distB="0" distL="0" distR="0" wp14:anchorId="280304C8" wp14:editId="14863CC3">
             <wp:extent cx="4455268" cy="3239311"/>
@@ -9881,6 +10446,14 @@
     <w:abstractNumId w:val="3"/>
   </w:num>
 </w:numbering>
+</file>
+
+<file path=word/people.xml><?xml version="1.0" encoding="utf-8"?>
+<w15:people xmlns:wpc="http://schemas.microsoft.com/office/word/2010/wordprocessingCanvas" xmlns:cx="http://schemas.microsoft.com/office/drawing/2014/chartex" xmlns:cx1="http://schemas.microsoft.com/office/drawing/2015/9/8/chartex" xmlns:cx2="http://schemas.microsoft.com/office/drawing/2015/10/21/chartex" xmlns:cx3="http://schemas.microsoft.com/office/drawing/2016/5/9/chartex" xmlns:cx4="http://schemas.microsoft.com/office/drawing/2016/5/10/chartex" xmlns:cx5="http://schemas.microsoft.com/office/drawing/2016/5/11/chartex" xmlns:cx6="http://schemas.microsoft.com/office/drawing/2016/5/12/chartex" xmlns:cx7="http://schemas.microsoft.com/office/drawing/2016/5/13/chartex" xmlns:cx8="http://schemas.microsoft.com/office/drawing/2016/5/14/chartex" xmlns:mc="http://schemas.openxmlformats.org/markup-compatibility/2006" xmlns:aink="http://schemas.microsoft.com/office/drawing/2016/ink" xmlns:am3d="http://schemas.microsoft.com/office/drawing/2017/model3d" xmlns:o="urn:schemas-microsoft-com:office:office" xmlns:oel="http://schemas.microsoft.com/office/2019/extlst" xmlns:r="http://schemas.openxmlformats.org/officeDocument/2006/relationships" xmlns:m="http://schemas.openxmlformats.org/officeDocument/2006/math" xmlns:v="urn:schemas-microsoft-com:vml" xmlns:wp14="http://schemas.microsoft.com/office/word/2010/wordprocessingDrawing" xmlns:wp="http://schemas.openxmlformats.org/drawingml/2006/wordprocessingDrawing" xmlns:w10="urn:schemas-microsoft-com:office:word" xmlns:w="http://schemas.openxmlformats.org/wordprocessingml/2006/main" xmlns:w14="http://schemas.microsoft.com/office/word/2010/wordml" xmlns:w15="http://schemas.microsoft.com/office/word/2012/wordml" xmlns:w16cex="http://schemas.microsoft.com/office/word/2018/wordml/cex" xmlns:w16cid="http://schemas.microsoft.com/office/word/2016/wordml/cid" xmlns:w16="http://schemas.microsoft.com/office/word/2018/wordml" xmlns:w16sdtdh="http://schemas.microsoft.com/office/word/2020/wordml/sdtdatahash" xmlns:w16se="http://schemas.microsoft.com/office/word/2015/wordml/symex" xmlns:wpg="http://schemas.microsoft.com/office/word/2010/wordprocessingGroup" xmlns:wpi="http://schemas.microsoft.com/office/word/2010/wordprocessingInk" xmlns:wne="http://schemas.microsoft.com/office/word/2006/wordml" xmlns:wps="http://schemas.microsoft.com/office/word/2010/wordprocessingShape" mc:Ignorable="w14 w15 w16se w16cid w16 w16cex w16sdtdh wp14">
+  <w15:person w15:author="Yu Matthew J (mjy358)">
+    <w15:presenceInfo w15:providerId="None" w15:userId="Yu Matthew J (mjy358)"/>
+  </w15:person>
+</w15:people>
 </file>
 
 <file path=word/styles.xml><?xml version="1.0" encoding="utf-8"?>
@@ -10514,6 +11087,17 @@
       <w:shd w:val="clear" w:color="auto" w:fill="E1DFDD"/>
     </w:rPr>
   </w:style>
+  <w:style w:type="paragraph" w:styleId="Revision">
+    <w:name w:val="Revision"/>
+    <w:hidden/>
+    <w:uiPriority w:val="99"/>
+    <w:semiHidden/>
+    <w:rsid w:val="00CA380B"/>
+    <w:rPr>
+      <w:rFonts w:ascii="Times" w:hAnsi="Times"/>
+      <w:sz w:val="24"/>
+    </w:rPr>
+  </w:style>
 </w:styles>
 </file>
 

</xml_diff>